<commit_message>
shortest resume so far
</commit_message>
<xml_diff>
--- a/docs/CV/AsuBroadcastPackage/Resume - Alex Pigida.docx
+++ b/docs/CV/AsuBroadcastPackage/Resume - Alex Pigida.docx
@@ -2,7 +2,17 @@
 <file path=word/document.xml><?xml version="1.0" encoding="utf-8"?>
 <w:document xmlns:wpc="http://schemas.microsoft.com/office/word/2010/wordprocessingCanvas" xmlns:cx="http://schemas.microsoft.com/office/drawing/2014/chartex" xmlns:cx1="http://schemas.microsoft.com/office/drawing/2015/9/8/chartex" xmlns:cx2="http://schemas.microsoft.com/office/drawing/2015/10/21/chartex" xmlns:cx3="http://schemas.microsoft.com/office/drawing/2016/5/9/chartex" xmlns:cx4="http://schemas.microsoft.com/office/drawing/2016/5/10/chartex" xmlns:cx5="http://schemas.microsoft.com/office/drawing/2016/5/11/chartex" xmlns:cx6="http://schemas.microsoft.com/office/drawing/2016/5/12/chartex" xmlns:cx7="http://schemas.microsoft.com/office/drawing/2016/5/13/chartex" xmlns:cx8="http://schemas.microsoft.com/office/drawing/2016/5/14/chartex" xmlns:mc="http://schemas.openxmlformats.org/markup-compatibility/2006" xmlns:aink="http://schemas.microsoft.com/office/drawing/2016/ink" xmlns:am3d="http://schemas.microsoft.com/office/drawing/2017/model3d" xmlns:o="urn:schemas-microsoft-com:office:office" xmlns:oel="http://schemas.microsoft.com/office/2019/extlst" xmlns:r="http://schemas.openxmlformats.org/officeDocument/2006/relationships" xmlns:m="http://schemas.openxmlformats.org/officeDocument/2006/math" xmlns:v="urn:schemas-microsoft-com:vml" xmlns:wp14="http://schemas.microsoft.com/office/word/2010/wordprocessingDrawing" xmlns:wp="http://schemas.openxmlformats.org/drawingml/2006/wordprocessingDrawing" xmlns:w10="urn:schemas-microsoft-com:office:word" xmlns:w="http://schemas.openxmlformats.org/wordprocessingml/2006/main" xmlns:w14="http://schemas.microsoft.com/office/word/2010/wordml" xmlns:w15="http://schemas.microsoft.com/office/word/2012/wordml" xmlns:w16cex="http://schemas.microsoft.com/office/word/2018/wordml/cex" xmlns:w16cid="http://schemas.microsoft.com/office/word/2016/wordml/cid" xmlns:w16="http://schemas.microsoft.com/office/word/2018/wordml" xmlns:w16du="http://schemas.microsoft.com/office/word/2023/wordml/word16du" xmlns:w16sdtdh="http://schemas.microsoft.com/office/word/2020/wordml/sdtdatahash" xmlns:w16se="http://schemas.microsoft.com/office/word/2015/wordml/symex" xmlns:wpg="http://schemas.microsoft.com/office/word/2010/wordprocessingGroup" xmlns:wpi="http://schemas.microsoft.com/office/word/2010/wordprocessingInk" xmlns:wne="http://schemas.microsoft.com/office/word/2006/wordml" xmlns:wps="http://schemas.microsoft.com/office/word/2010/wordprocessingShape" mc:Ignorable="w14 w15 w16se w16cid w16 w16cex w16sdtdh w16du wp14">
   <w:body>
-    <w:bookmarkStart w:id="0" w:name="_Hlk15590095"/>
+    <w:p>
+      <w:pPr>
+        <w:pStyle w:val="Summary"/>
+        <w:jc w:val="both"/>
+        <w:rPr>
+          <w:sz w:val="28"/>
+          <w:szCs w:val="28"/>
+        </w:rPr>
+      </w:pPr>
+      <w:bookmarkStart w:id="0" w:name="_Hlk15590095"/>
+    </w:p>
     <w:p>
       <w:pPr>
         <w:pStyle w:val="Summary"/>
@@ -153,8 +163,13 @@
       <w:r>
         <w:t xml:space="preserve">+ years of proven success in entire SDLC and developing great UI/UX for desktop, web, and mobile applications. </w:t>
       </w:r>
-      <w:r>
-        <w:t xml:space="preserve">Tech enthusiast and skilled developer, I deliver cutting-edge, user-friendly enterprise applications that cater to diverse needs. With a flair for intuitive, responsive design, I enhance accessibility and functionality, ensuring a </w:t>
+      <w:proofErr w:type="gramStart"/>
+      <w:r>
+        <w:t>Tech</w:t>
+      </w:r>
+      <w:proofErr w:type="gramEnd"/>
+      <w:r>
+        <w:t xml:space="preserve"> enthusiast and skilled developer, I deliver cutting-edge, user-friendly enterprise applications that cater to diverse needs. With a flair for intuitive, responsive design, I enhance accessibility and functionality, ensuring a </w:t>
       </w:r>
       <w:r>
         <w:t>friction</w:t>
@@ -172,358 +187,289 @@
         <w:t xml:space="preserve"> impact</w:t>
       </w:r>
       <w:r>
-        <w:t>..</w:t>
-      </w:r>
-      <w:r>
         <w:t>.</w:t>
       </w:r>
-      <w:r>
+    </w:p>
+    <w:p>
+      <w:pPr>
+        <w:pStyle w:val="SectionHeading"/>
+      </w:pPr>
+      <w:r>
+        <w:t xml:space="preserve">Objective </w:t>
+      </w:r>
+    </w:p>
+    <w:p>
+      <w:pPr>
+        <w:rPr>
+          <w:rFonts w:ascii="Franklin Gothic Book" w:hAnsi="Franklin Gothic Book" w:cs="FranklinGothicURW-Boo"/>
+          <w:sz w:val="20"/>
+          <w:szCs w:val="20"/>
+        </w:rPr>
+      </w:pPr>
+      <w:r>
+        <w:rPr>
+          <w:rFonts w:ascii="Franklin Gothic Book" w:hAnsi="Franklin Gothic Book" w:cs="FranklinGothicURW-Boo"/>
+          <w:sz w:val="20"/>
+          <w:szCs w:val="20"/>
+        </w:rPr>
+        <w:t xml:space="preserve">Aiming to secure a hands-on role, leveraging my </w:t>
+      </w:r>
+      <w:r>
+        <w:rPr>
+          <w:rFonts w:ascii="Franklin Gothic Book" w:hAnsi="Franklin Gothic Book" w:cs="FranklinGothicURW-Boo"/>
+          <w:sz w:val="20"/>
+          <w:szCs w:val="20"/>
+        </w:rPr>
+        <w:t>expertise in crafting</w:t>
+      </w:r>
+      <w:r>
+        <w:rPr>
+          <w:rFonts w:ascii="Franklin Gothic Book" w:hAnsi="Franklin Gothic Book" w:cs="FranklinGothicURW-Boo"/>
+          <w:sz w:val="20"/>
+          <w:szCs w:val="20"/>
+        </w:rPr>
+        <w:t xml:space="preserve"> impactful applications and sophisticated solutions that </w:t>
+      </w:r>
+      <w:r>
+        <w:rPr>
+          <w:rFonts w:ascii="Franklin Gothic Book" w:hAnsi="Franklin Gothic Book" w:cs="FranklinGothicURW-Boo"/>
+          <w:sz w:val="20"/>
+          <w:szCs w:val="20"/>
+        </w:rPr>
+        <w:t>exceed</w:t>
+      </w:r>
+      <w:r>
+        <w:rPr>
+          <w:rFonts w:ascii="Franklin Gothic Book" w:hAnsi="Franklin Gothic Book" w:cs="FranklinGothicURW-Boo"/>
+          <w:sz w:val="20"/>
+          <w:szCs w:val="20"/>
+        </w:rPr>
+        <w:t xml:space="preserve"> business requirements </w:t>
+      </w:r>
+      <w:r>
+        <w:rPr>
+          <w:rFonts w:ascii="Franklin Gothic Book" w:hAnsi="Franklin Gothic Book" w:cs="FranklinGothicURW-Boo"/>
+          <w:sz w:val="20"/>
+          <w:szCs w:val="20"/>
+        </w:rPr>
+        <w:t xml:space="preserve">at hand, while </w:t>
+      </w:r>
+      <w:r>
+        <w:rPr>
+          <w:rFonts w:ascii="Franklin Gothic Book" w:hAnsi="Franklin Gothic Book" w:cs="FranklinGothicURW-Boo"/>
+          <w:sz w:val="20"/>
+          <w:szCs w:val="20"/>
+        </w:rPr>
+        <w:t>significantly enhanc</w:t>
+      </w:r>
+      <w:r>
+        <w:rPr>
+          <w:rFonts w:ascii="Franklin Gothic Book" w:hAnsi="Franklin Gothic Book" w:cs="FranklinGothicURW-Boo"/>
+          <w:sz w:val="20"/>
+          <w:szCs w:val="20"/>
+        </w:rPr>
+        <w:t>ing</w:t>
+      </w:r>
+      <w:r>
+        <w:rPr>
+          <w:rFonts w:ascii="Franklin Gothic Book" w:hAnsi="Franklin Gothic Book" w:cs="FranklinGothicURW-Boo"/>
+          <w:sz w:val="20"/>
+          <w:szCs w:val="20"/>
+        </w:rPr>
+        <w:t xml:space="preserve"> the user experience.</w:t>
+      </w:r>
+    </w:p>
+    <w:p>
+      <w:pPr>
+        <w:pStyle w:val="SectionHeading"/>
+      </w:pPr>
+      <w:r>
+        <w:t>Technical Proficiencies</w:t>
+      </w:r>
+    </w:p>
+    <w:p>
+      <w:pPr>
+        <w:pStyle w:val="ListParagraph"/>
+        <w:numPr>
+          <w:ilvl w:val="0"/>
+          <w:numId w:val="9"/>
+        </w:numPr>
+        <w:rPr>
+          <w:rFonts w:ascii="Franklin Gothic Book" w:eastAsia="Calibri" w:hAnsi="Franklin Gothic Book" w:cs="Times New Roman"/>
+          <w:sz w:val="20"/>
+          <w:szCs w:val="20"/>
+        </w:rPr>
+      </w:pPr>
+      <w:r>
+        <w:rPr>
+          <w:rFonts w:ascii="Franklin Gothic Book" w:eastAsia="Calibri" w:hAnsi="Franklin Gothic Book" w:cs="Times New Roman"/>
+          <w:b/>
+          <w:bCs/>
+          <w:sz w:val="20"/>
+          <w:szCs w:val="20"/>
+        </w:rPr>
+        <w:t>Programming Languages:</w:t>
+      </w:r>
+      <w:r>
+        <w:rPr>
+          <w:rFonts w:ascii="Franklin Gothic Book" w:eastAsia="Calibri" w:hAnsi="Franklin Gothic Book" w:cs="Times New Roman"/>
+          <w:sz w:val="20"/>
+          <w:szCs w:val="20"/>
+        </w:rPr>
         <w:t xml:space="preserve"> </w:t>
       </w:r>
-    </w:p>
-    <w:p>
-      <w:pPr>
-        <w:pStyle w:val="Summary"/>
-        <w:jc w:val="right"/>
-      </w:pPr>
-      <w:r>
-        <w:t xml:space="preserve">…Also, avid professional hobbyist with passion </w:t>
-      </w:r>
-    </w:p>
-    <w:p>
-      <w:pPr>
-        <w:pStyle w:val="Summary"/>
-      </w:pPr>
-      <w:r>
-        <w:t xml:space="preserve">for developing </w:t>
-      </w:r>
-      <w:r>
-        <w:t>practical daily-use</w:t>
-      </w:r>
-      <w:r>
-        <w:t xml:space="preserve"> applications, including apps for revenue/time tracking, taxes, crowd control, weather-based planning, and tutorial games for kids, </w:t>
-      </w:r>
-      <w:r>
-        <w:t>transforming chores into enjoyable experiences</w:t>
-      </w:r>
-    </w:p>
-    <w:p>
-      <w:pPr>
-        <w:pStyle w:val="Summary"/>
-        <w:jc w:val="right"/>
-      </w:pPr>
-      <w:r>
-        <w:t xml:space="preserve">(sampled at </w:t>
-      </w:r>
-      <w:hyperlink r:id="rId8" w:history="1">
-        <w:r>
-          <w:rPr>
-            <w:rStyle w:val="Hyperlink"/>
-          </w:rPr>
-          <w:t>www.alexPi.ca</w:t>
-        </w:r>
-      </w:hyperlink>
-      <w:r>
-        <w:t xml:space="preserve"> and </w:t>
-      </w:r>
-      <w:hyperlink r:id="rId9" w:history="1">
-        <w:r>
-          <w:rPr>
-            <w:rStyle w:val="Hyperlink"/>
-          </w:rPr>
-          <w:t>github.com/</w:t>
-        </w:r>
-        <w:proofErr w:type="spellStart"/>
-        <w:r>
-          <w:rPr>
-            <w:rStyle w:val="Hyperlink"/>
-          </w:rPr>
-          <w:t>alexpisquared</w:t>
-        </w:r>
-        <w:proofErr w:type="spellEnd"/>
-      </w:hyperlink>
-      <w:r>
-        <w:t>)</w:t>
-      </w:r>
-      <w:r>
+      <w:r>
+        <w:rPr>
+          <w:rFonts w:ascii="Franklin Gothic Book" w:eastAsia="Calibri" w:hAnsi="Franklin Gothic Book" w:cs="Times New Roman"/>
+          <w:sz w:val="20"/>
+          <w:szCs w:val="20"/>
+        </w:rPr>
+        <w:t>C#, C/C++, JavaScript, TypeScript, VB.NET, VB6, Python, PowerShell</w:t>
+      </w:r>
+      <w:r>
+        <w:rPr>
+          <w:rFonts w:ascii="Franklin Gothic Book" w:eastAsia="Calibri" w:hAnsi="Franklin Gothic Book" w:cs="Times New Roman"/>
+          <w:sz w:val="20"/>
+          <w:szCs w:val="20"/>
+        </w:rPr>
+        <w:t xml:space="preserve">. </w:t>
+      </w:r>
+    </w:p>
+    <w:p>
+      <w:pPr>
+        <w:pStyle w:val="ListParagraph"/>
+        <w:numPr>
+          <w:ilvl w:val="0"/>
+          <w:numId w:val="9"/>
+        </w:numPr>
+        <w:rPr>
+          <w:rFonts w:ascii="Franklin Gothic Book" w:eastAsia="Calibri" w:hAnsi="Franklin Gothic Book" w:cs="Times New Roman"/>
+          <w:sz w:val="20"/>
+          <w:szCs w:val="20"/>
+        </w:rPr>
+      </w:pPr>
+      <w:r>
+        <w:rPr>
+          <w:rFonts w:ascii="Franklin Gothic Book" w:eastAsia="Calibri" w:hAnsi="Franklin Gothic Book" w:cs="Times New Roman"/>
+          <w:b/>
+          <w:bCs/>
+          <w:sz w:val="20"/>
+          <w:szCs w:val="20"/>
+        </w:rPr>
+        <w:t xml:space="preserve">Databases: </w:t>
+      </w:r>
+      <w:r>
+        <w:rPr>
+          <w:rFonts w:ascii="Franklin Gothic Book" w:eastAsia="Calibri" w:hAnsi="Franklin Gothic Book" w:cs="Times New Roman"/>
+          <w:sz w:val="20"/>
+          <w:szCs w:val="20"/>
+        </w:rPr>
+        <w:t>MS SQL, PostgreSQL, MongoDB, SQLite, Oracle, Azure SQL DB, SSMS, SSRS, SSIS</w:t>
+      </w:r>
+    </w:p>
+    <w:p>
+      <w:pPr>
+        <w:pStyle w:val="ListParagraph"/>
+        <w:numPr>
+          <w:ilvl w:val="0"/>
+          <w:numId w:val="9"/>
+        </w:numPr>
+        <w:rPr>
+          <w:rFonts w:ascii="Franklin Gothic Book" w:eastAsia="Calibri" w:hAnsi="Franklin Gothic Book" w:cs="Times New Roman"/>
+          <w:sz w:val="20"/>
+          <w:szCs w:val="20"/>
+        </w:rPr>
+      </w:pPr>
+      <w:r>
+        <w:rPr>
+          <w:rFonts w:ascii="Franklin Gothic Book" w:eastAsia="Calibri" w:hAnsi="Franklin Gothic Book" w:cs="Times New Roman"/>
+          <w:b/>
+          <w:bCs/>
+          <w:sz w:val="20"/>
+          <w:szCs w:val="20"/>
+        </w:rPr>
+        <w:t xml:space="preserve">Frameworks &amp; Libraries: </w:t>
+      </w:r>
+      <w:r>
+        <w:rPr>
+          <w:rFonts w:ascii="Franklin Gothic Book" w:eastAsia="Calibri" w:hAnsi="Franklin Gothic Book" w:cs="Times New Roman"/>
+          <w:sz w:val="20"/>
+          <w:szCs w:val="20"/>
+        </w:rPr>
+        <w:t>.NET, ASP.NET, MVC, Razor, WPF, UWP, Blazor, MAUI, Angular, ReactJS, jQuery, Entity Framework (EF), NHibernate, Bootstrap</w:t>
+      </w:r>
+      <w:r>
+        <w:rPr>
+          <w:rFonts w:ascii="Franklin Gothic Book" w:eastAsia="Calibri" w:hAnsi="Franklin Gothic Book" w:cs="Times New Roman"/>
+          <w:sz w:val="20"/>
+          <w:szCs w:val="20"/>
+        </w:rPr>
         <w:t>.</w:t>
       </w:r>
     </w:p>
     <w:p>
       <w:pPr>
-        <w:pStyle w:val="SectionHeading"/>
-      </w:pPr>
-      <w:r>
-        <w:t xml:space="preserve">Objective </w:t>
-      </w:r>
-    </w:p>
-    <w:p>
-      <w:pPr>
+        <w:pStyle w:val="ListParagraph"/>
+        <w:numPr>
+          <w:ilvl w:val="0"/>
+          <w:numId w:val="9"/>
+        </w:numPr>
+        <w:rPr>
+          <w:rFonts w:ascii="Franklin Gothic Book" w:eastAsia="Calibri" w:hAnsi="Franklin Gothic Book" w:cs="Times New Roman"/>
+          <w:sz w:val="20"/>
+          <w:szCs w:val="20"/>
+        </w:rPr>
+      </w:pPr>
+      <w:r>
+        <w:rPr>
+          <w:rFonts w:ascii="Franklin Gothic Book" w:eastAsia="Calibri" w:hAnsi="Franklin Gothic Book" w:cs="Times New Roman"/>
+          <w:b/>
+          <w:bCs/>
+          <w:sz w:val="20"/>
+          <w:szCs w:val="20"/>
+        </w:rPr>
+        <w:t xml:space="preserve">Tools &amp; Platforms: </w:t>
+      </w:r>
+      <w:r>
+        <w:rPr>
+          <w:rFonts w:ascii="Franklin Gothic Book" w:eastAsia="Calibri" w:hAnsi="Franklin Gothic Book" w:cs="Times New Roman"/>
+          <w:sz w:val="20"/>
+          <w:szCs w:val="20"/>
+        </w:rPr>
+        <w:t>Microsoft Visual Studio, Git, GitHub, VSS, TFS, SVN, Bitbucket, Azure DevOps, Azure Cognitive Services, Azure Web Hosting, JIRA, Confluence, TeamCity, FIT White</w:t>
+      </w:r>
+    </w:p>
+    <w:p>
+      <w:pPr>
+        <w:pStyle w:val="ListParagraph"/>
+        <w:numPr>
+          <w:ilvl w:val="0"/>
+          <w:numId w:val="9"/>
+        </w:numPr>
+        <w:jc w:val="both"/>
         <w:rPr>
           <w:rFonts w:ascii="Franklin Gothic Book" w:hAnsi="Franklin Gothic Book" w:cs="FranklinGothicURW-Boo"/>
-          <w:sz w:val="20"/>
-          <w:szCs w:val="20"/>
-        </w:rPr>
-      </w:pPr>
-      <w:r>
-        <w:rPr>
-          <w:rFonts w:ascii="Franklin Gothic Book" w:hAnsi="Franklin Gothic Book" w:cs="FranklinGothicURW-Boo"/>
-          <w:sz w:val="20"/>
-          <w:szCs w:val="20"/>
-        </w:rPr>
-        <w:t xml:space="preserve">Aiming to secure a hands-on role, leveraging my </w:t>
-      </w:r>
-      <w:r>
-        <w:rPr>
-          <w:rFonts w:ascii="Franklin Gothic Book" w:hAnsi="Franklin Gothic Book" w:cs="FranklinGothicURW-Boo"/>
-          <w:sz w:val="20"/>
-          <w:szCs w:val="20"/>
-        </w:rPr>
-        <w:t>expertise in crafting</w:t>
-      </w:r>
-      <w:r>
-        <w:rPr>
-          <w:rFonts w:ascii="Franklin Gothic Book" w:hAnsi="Franklin Gothic Book" w:cs="FranklinGothicURW-Boo"/>
-          <w:sz w:val="20"/>
-          <w:szCs w:val="20"/>
-        </w:rPr>
-        <w:t xml:space="preserve"> impactful applications and sophisticated solutions that </w:t>
-      </w:r>
-      <w:r>
-        <w:rPr>
-          <w:rFonts w:ascii="Franklin Gothic Book" w:hAnsi="Franklin Gothic Book" w:cs="FranklinGothicURW-Boo"/>
-          <w:sz w:val="20"/>
-          <w:szCs w:val="20"/>
-        </w:rPr>
-        <w:t>exceed</w:t>
-      </w:r>
-      <w:r>
-        <w:rPr>
-          <w:rFonts w:ascii="Franklin Gothic Book" w:hAnsi="Franklin Gothic Book" w:cs="FranklinGothicURW-Boo"/>
-          <w:sz w:val="20"/>
-          <w:szCs w:val="20"/>
-        </w:rPr>
-        <w:t xml:space="preserve"> business requirements </w:t>
-      </w:r>
-      <w:r>
-        <w:rPr>
-          <w:rFonts w:ascii="Franklin Gothic Book" w:hAnsi="Franklin Gothic Book" w:cs="FranklinGothicURW-Boo"/>
-          <w:sz w:val="20"/>
-          <w:szCs w:val="20"/>
-        </w:rPr>
-        <w:t xml:space="preserve">at hand, while </w:t>
-      </w:r>
-      <w:r>
-        <w:rPr>
-          <w:rFonts w:ascii="Franklin Gothic Book" w:hAnsi="Franklin Gothic Book" w:cs="FranklinGothicURW-Boo"/>
-          <w:sz w:val="20"/>
-          <w:szCs w:val="20"/>
-        </w:rPr>
-        <w:t>significantly enhanc</w:t>
-      </w:r>
-      <w:r>
-        <w:rPr>
-          <w:rFonts w:ascii="Franklin Gothic Book" w:hAnsi="Franklin Gothic Book" w:cs="FranklinGothicURW-Boo"/>
-          <w:sz w:val="20"/>
-          <w:szCs w:val="20"/>
-        </w:rPr>
-        <w:t>ing</w:t>
-      </w:r>
-      <w:r>
-        <w:rPr>
-          <w:rFonts w:ascii="Franklin Gothic Book" w:hAnsi="Franklin Gothic Book" w:cs="FranklinGothicURW-Boo"/>
-          <w:sz w:val="20"/>
-          <w:szCs w:val="20"/>
-        </w:rPr>
-        <w:t xml:space="preserve"> the user experience.</w:t>
-      </w:r>
-    </w:p>
-    <w:p>
-      <w:pPr>
-        <w:pStyle w:val="SectionHeading"/>
-      </w:pPr>
-      <w:r>
-        <w:t>Technical Proficiencies</w:t>
-      </w:r>
-    </w:p>
-    <w:p>
-      <w:pPr>
-        <w:pStyle w:val="SectionHeading"/>
-        <w:spacing w:before="0"/>
-        <w:jc w:val="both"/>
-        <w:rPr>
-          <w:rFonts w:ascii="Franklin Gothic Book" w:hAnsi="Franklin Gothic Book" w:cs="FranklinGothicURW-Boo"/>
-          <w:b w:val="0"/>
-          <w:bCs w:val="0"/>
-          <w:color w:val="auto"/>
           <w:sz w:val="18"/>
           <w:szCs w:val="18"/>
         </w:rPr>
       </w:pPr>
       <w:r>
         <w:rPr>
-          <w:rFonts w:ascii="Franklin Gothic Book" w:hAnsi="Franklin Gothic Book" w:cs="FranklinGothicURW-Boo"/>
-          <w:b w:val="0"/>
-          <w:bCs w:val="0"/>
-          <w:color w:val="auto"/>
-          <w:sz w:val="18"/>
-          <w:szCs w:val="18"/>
-        </w:rPr>
-        <w:t xml:space="preserve">.NET, WPF, UWP, Blazor, MAUI, ASP.NET, </w:t>
-      </w:r>
-      <w:r>
-        <w:rPr>
-          <w:rFonts w:ascii="Franklin Gothic Book" w:hAnsi="Franklin Gothic Book" w:cs="FranklinGothicURW-Boo"/>
-          <w:b w:val="0"/>
-          <w:bCs w:val="0"/>
-          <w:color w:val="auto"/>
-          <w:sz w:val="18"/>
-          <w:szCs w:val="18"/>
-        </w:rPr>
-        <w:t>MVC, Razor,</w:t>
-      </w:r>
-      <w:r>
-        <w:rPr>
-          <w:rFonts w:ascii="Franklin Gothic Book" w:hAnsi="Franklin Gothic Book" w:cs="FranklinGothicURW-Boo"/>
-          <w:b w:val="0"/>
-          <w:bCs w:val="0"/>
-          <w:color w:val="auto"/>
-          <w:sz w:val="18"/>
-          <w:szCs w:val="18"/>
-        </w:rPr>
-        <w:t xml:space="preserve"> MVVM, C#, C/C++, XAML, GPT-4, T-SQL, Microsoft Visual Studio, WWF, WCF, Web Services, RESTful API, RIA Services, WinForms, WebForms, Entity Framework (EF), ORM, NHibernate, JSON, AJAX, HTML, CSS, JS, Angular, ReactJS, jQuery, Google Earth, Microsoft Virtual Earth, PL SQL, DTS, ADO.NET, IIS, VB.NET, VB6, UML, Visio, </w:t>
-      </w:r>
-      <w:r>
-        <w:rPr>
-          <w:rFonts w:ascii="Franklin Gothic Book" w:hAnsi="Franklin Gothic Book" w:cs="FranklinGothicURW-Boo"/>
-          <w:b w:val="0"/>
-          <w:bCs w:val="0"/>
-          <w:color w:val="auto"/>
-          <w:sz w:val="18"/>
-          <w:szCs w:val="18"/>
-        </w:rPr>
-        <w:t xml:space="preserve">TDD, DDD, TPL, </w:t>
-      </w:r>
-      <w:r>
-        <w:rPr>
-          <w:rFonts w:ascii="Franklin Gothic Book" w:hAnsi="Franklin Gothic Book" w:cs="FranklinGothicURW-Boo"/>
-          <w:b w:val="0"/>
-          <w:bCs w:val="0"/>
-          <w:color w:val="auto"/>
-          <w:sz w:val="18"/>
-          <w:szCs w:val="18"/>
-        </w:rPr>
-        <w:t>XML, SOAP, WSDL, Win32, ATL, MFC, VBScript, JavaScript, COM/DCOM, COM+, MTS, OOP, PowerShell, Crystal Reports, MS Office Automation, Git, GitHub, VSS, TFS, SVN, Bitbucket, Windows Service,</w:t>
-      </w:r>
-      <w:r>
-        <w:rPr>
-          <w:rFonts w:ascii="Franklin Gothic Book" w:hAnsi="Franklin Gothic Book" w:cs="FranklinGothicURW-Boo"/>
-          <w:b w:val="0"/>
-          <w:bCs w:val="0"/>
-          <w:color w:val="auto"/>
-          <w:sz w:val="18"/>
-          <w:szCs w:val="18"/>
-        </w:rPr>
-        <w:t xml:space="preserve"> Azure Cognitive Services, </w:t>
-      </w:r>
-      <w:r>
-        <w:rPr>
-          <w:rFonts w:ascii="Franklin Gothic Book" w:hAnsi="Franklin Gothic Book" w:cs="FranklinGothicURW-Boo"/>
-          <w:b w:val="0"/>
-          <w:bCs w:val="0"/>
-          <w:color w:val="auto"/>
-          <w:sz w:val="18"/>
-          <w:szCs w:val="18"/>
-        </w:rPr>
-        <w:t xml:space="preserve">Azure </w:t>
-      </w:r>
-      <w:r>
-        <w:rPr>
-          <w:rFonts w:ascii="Franklin Gothic Book" w:hAnsi="Franklin Gothic Book" w:cs="FranklinGothicURW-Boo"/>
-          <w:b w:val="0"/>
-          <w:bCs w:val="0"/>
-          <w:color w:val="auto"/>
-          <w:sz w:val="18"/>
-          <w:szCs w:val="18"/>
-        </w:rPr>
-        <w:t>CI/CD, DevOps</w:t>
-      </w:r>
-      <w:r>
-        <w:rPr>
-          <w:rFonts w:ascii="Franklin Gothic Book" w:hAnsi="Franklin Gothic Book" w:cs="FranklinGothicURW-Boo"/>
-          <w:b w:val="0"/>
-          <w:bCs w:val="0"/>
-          <w:color w:val="auto"/>
-          <w:sz w:val="18"/>
-          <w:szCs w:val="18"/>
-        </w:rPr>
-        <w:t>, Azure SQL DB</w:t>
-      </w:r>
-      <w:r>
-        <w:rPr>
-          <w:rFonts w:ascii="Franklin Gothic Book" w:hAnsi="Franklin Gothic Book" w:cs="FranklinGothicURW-Boo"/>
-          <w:b w:val="0"/>
-          <w:bCs w:val="0"/>
-          <w:color w:val="auto"/>
-          <w:sz w:val="18"/>
-          <w:szCs w:val="18"/>
-        </w:rPr>
-        <w:t xml:space="preserve">, </w:t>
-      </w:r>
-      <w:r>
-        <w:rPr>
-          <w:rFonts w:ascii="Franklin Gothic Book" w:hAnsi="Franklin Gothic Book" w:cs="FranklinGothicURW-Boo"/>
-          <w:b w:val="0"/>
-          <w:bCs w:val="0"/>
-          <w:color w:val="auto"/>
-          <w:sz w:val="18"/>
-          <w:szCs w:val="18"/>
-        </w:rPr>
-        <w:t xml:space="preserve">Azure Web Hosting, </w:t>
-      </w:r>
-      <w:r>
-        <w:rPr>
-          <w:rFonts w:ascii="Franklin Gothic Book" w:hAnsi="Franklin Gothic Book" w:cs="FranklinGothicURW-Boo"/>
-          <w:b w:val="0"/>
-          <w:bCs w:val="0"/>
-          <w:color w:val="auto"/>
-          <w:sz w:val="18"/>
-          <w:szCs w:val="18"/>
-        </w:rPr>
-        <w:t xml:space="preserve">MS SQL, </w:t>
-      </w:r>
-      <w:r>
-        <w:rPr>
-          <w:rFonts w:ascii="Franklin Gothic Book" w:hAnsi="Franklin Gothic Book" w:cs="FranklinGothicURW-Boo"/>
-          <w:b w:val="0"/>
-          <w:bCs w:val="0"/>
-          <w:color w:val="auto"/>
-          <w:sz w:val="18"/>
-          <w:szCs w:val="18"/>
-        </w:rPr>
-        <w:t xml:space="preserve">ODBC, Oracle, SQLite, MongoDB, </w:t>
-      </w:r>
-      <w:r>
-        <w:rPr>
-          <w:rFonts w:ascii="Franklin Gothic Book" w:hAnsi="Franklin Gothic Book" w:cs="FranklinGothicURW-Boo"/>
-          <w:b w:val="0"/>
-          <w:bCs w:val="0"/>
-          <w:color w:val="auto"/>
-          <w:sz w:val="18"/>
-          <w:szCs w:val="18"/>
-        </w:rPr>
-        <w:t xml:space="preserve">PostgreSQL, </w:t>
-      </w:r>
-      <w:r>
-        <w:rPr>
-          <w:rFonts w:ascii="Franklin Gothic Book" w:hAnsi="Franklin Gothic Book" w:cs="FranklinGothicURW-Boo"/>
-          <w:b w:val="0"/>
-          <w:bCs w:val="0"/>
-          <w:color w:val="auto"/>
-          <w:sz w:val="18"/>
-          <w:szCs w:val="18"/>
-        </w:rPr>
-        <w:t xml:space="preserve">SSMS, SSRS, SSIS, ETL, JIRA, Confluence.  </w:t>
+          <w:rFonts w:ascii="Franklin Gothic Book" w:eastAsia="Calibri" w:hAnsi="Franklin Gothic Book" w:cs="Times New Roman"/>
+          <w:b/>
+          <w:bCs/>
+          <w:sz w:val="20"/>
+          <w:szCs w:val="20"/>
+        </w:rPr>
+        <w:t xml:space="preserve">Other Skills: </w:t>
+      </w:r>
+      <w:r>
+        <w:rPr>
+          <w:rFonts w:ascii="Franklin Gothic Book" w:eastAsia="Calibri" w:hAnsi="Franklin Gothic Book" w:cs="Times New Roman"/>
+          <w:sz w:val="20"/>
+          <w:szCs w:val="20"/>
+        </w:rPr>
+        <w:t xml:space="preserve">TDD, DDD, TPL, XML, SOAP, WSDL, Win32, ATL, MFC, COM/DCOM, COM+, MTS, OOP, Crystal Reports, MS Office Automation, Google Earth, Microsoft Virtual Earth, PL SQL, DTS, ADO.NET, IIS, UML, Visio, Windows Service, ETL, CI/CD, Agile Methodology </w:t>
       </w:r>
     </w:p>
     <w:p>
@@ -581,7 +527,7 @@
                     </pic:cNvPicPr>
                   </pic:nvPicPr>
                   <pic:blipFill>
-                    <a:blip r:embed="rId10" cstate="print">
+                    <a:blip r:embed="rId8" cstate="print">
                       <a:extLst>
                         <a:ext uri="{28A0092B-C50C-407E-A947-70E740481C1C}">
                           <a14:useLocalDpi xmlns:a14="http://schemas.microsoft.com/office/drawing/2010/main" val="0"/>
@@ -775,6 +721,7 @@
           <w:szCs w:val="20"/>
         </w:rPr>
       </w:pPr>
+      <w:bookmarkStart w:id="1" w:name="_Hlk173851093"/>
       <w:r>
         <w:rPr>
           <w:rFonts w:ascii="Franklin Gothic Book" w:eastAsia="Calibri" w:hAnsi="Franklin Gothic Book" w:cs="Times New Roman"/>
@@ -826,6 +773,7 @@
         <w:t xml:space="preserve"> Created a standalone WPF desktop application as a license-free alternative to Postman, significantly speeding up integration testing of Web APIs currently in development. </w:t>
       </w:r>
     </w:p>
+    <w:bookmarkEnd w:id="1"/>
     <w:p>
       <w:pPr>
         <w:pStyle w:val="ListParagraph"/>
@@ -1051,7 +999,7 @@
                     </pic:cNvPicPr>
                   </pic:nvPicPr>
                   <pic:blipFill>
-                    <a:blip r:embed="rId11" cstate="print">
+                    <a:blip r:embed="rId9" cstate="print">
                       <a:extLst>
                         <a:ext uri="{28A0092B-C50C-407E-A947-70E740481C1C}">
                           <a14:useLocalDpi xmlns:a14="http://schemas.microsoft.com/office/drawing/2010/main" val="0"/>
@@ -1627,7 +1575,7 @@
                     </pic:cNvPicPr>
                   </pic:nvPicPr>
                   <pic:blipFill>
-                    <a:blip r:embed="rId12" cstate="print">
+                    <a:blip r:embed="rId10" cstate="print">
                       <a:extLst>
                         <a:ext uri="{28A0092B-C50C-407E-A947-70E740481C1C}">
                           <a14:useLocalDpi xmlns:a14="http://schemas.microsoft.com/office/drawing/2010/main" val="0"/>
@@ -1908,7 +1856,23 @@
           <w:sz w:val="20"/>
           <w:szCs w:val="20"/>
         </w:rPr>
-        <w:t xml:space="preserve"> local code repository deliver</w:t>
+        <w:t xml:space="preserve"> </w:t>
+      </w:r>
+      <w:r>
+        <w:rPr>
+          <w:rFonts w:ascii="Franklin Gothic Book" w:eastAsia="Calibri" w:hAnsi="Franklin Gothic Book" w:cs="Times New Roman"/>
+          <w:sz w:val="20"/>
+          <w:szCs w:val="20"/>
+        </w:rPr>
+        <w:t>artifacts’</w:t>
+      </w:r>
+      <w:r>
+        <w:rPr>
+          <w:rFonts w:ascii="Franklin Gothic Book" w:eastAsia="Calibri" w:hAnsi="Franklin Gothic Book" w:cs="Times New Roman"/>
+          <w:sz w:val="20"/>
+          <w:szCs w:val="20"/>
+        </w:rPr>
+        <w:t xml:space="preserve"> deliver</w:t>
       </w:r>
       <w:r>
         <w:rPr>
@@ -1940,7 +1904,23 @@
           <w:sz w:val="20"/>
           <w:szCs w:val="20"/>
         </w:rPr>
-        <w:t xml:space="preserve"> Azure's CI/CD pipeline. </w:t>
+        <w:t xml:space="preserve"> Azure's </w:t>
+      </w:r>
+      <w:r>
+        <w:rPr>
+          <w:rFonts w:ascii="Franklin Gothic Book" w:eastAsia="Calibri" w:hAnsi="Franklin Gothic Book" w:cs="Times New Roman"/>
+          <w:sz w:val="20"/>
+          <w:szCs w:val="20"/>
+        </w:rPr>
+        <w:t xml:space="preserve">DevOps </w:t>
+      </w:r>
+      <w:r>
+        <w:rPr>
+          <w:rFonts w:ascii="Franklin Gothic Book" w:eastAsia="Calibri" w:hAnsi="Franklin Gothic Book" w:cs="Times New Roman"/>
+          <w:sz w:val="20"/>
+          <w:szCs w:val="20"/>
+        </w:rPr>
+        <w:t xml:space="preserve">CI/CD pipeline. </w:t>
       </w:r>
     </w:p>
     <w:p>
@@ -2094,7 +2074,31 @@
           <w:sz w:val="20"/>
           <w:szCs w:val="20"/>
         </w:rPr>
-        <w:t>, ETL, Azure CI/CD, DevOps, GPT-3.5</w:t>
+        <w:t xml:space="preserve">, ETL, Azure </w:t>
+      </w:r>
+      <w:r>
+        <w:rPr>
+          <w:rFonts w:ascii="Franklin Gothic Book" w:eastAsia="Calibri" w:hAnsi="Franklin Gothic Book" w:cs="Times New Roman"/>
+          <w:sz w:val="20"/>
+          <w:szCs w:val="20"/>
+        </w:rPr>
+        <w:t>DevOps</w:t>
+      </w:r>
+      <w:r>
+        <w:rPr>
+          <w:rFonts w:ascii="Franklin Gothic Book" w:eastAsia="Calibri" w:hAnsi="Franklin Gothic Book" w:cs="Times New Roman"/>
+          <w:sz w:val="20"/>
+          <w:szCs w:val="20"/>
+        </w:rPr>
+        <w:t xml:space="preserve">, </w:t>
+      </w:r>
+      <w:r>
+        <w:rPr>
+          <w:rFonts w:ascii="Franklin Gothic Book" w:eastAsia="Calibri" w:hAnsi="Franklin Gothic Book" w:cs="Times New Roman"/>
+          <w:sz w:val="20"/>
+          <w:szCs w:val="20"/>
+        </w:rPr>
+        <w:t>CI/CD, GPT-3.5</w:t>
       </w:r>
       <w:r>
         <w:rPr>
@@ -2144,7 +2148,7 @@
                     </pic:cNvPicPr>
                   </pic:nvPicPr>
                   <pic:blipFill>
-                    <a:blip r:embed="rId13" cstate="print">
+                    <a:blip r:embed="rId11" cstate="print">
                       <a:extLst>
                         <a:ext uri="{28A0092B-C50C-407E-A947-70E740481C1C}">
                           <a14:useLocalDpi xmlns:a14="http://schemas.microsoft.com/office/drawing/2010/main" val="0"/>
@@ -2290,7 +2294,23 @@
           <w:sz w:val="20"/>
           <w:szCs w:val="20"/>
         </w:rPr>
-        <w:t>rich-UI and headless backend apps</w:t>
+        <w:t xml:space="preserve">rich-UI and </w:t>
+      </w:r>
+      <w:r>
+        <w:rPr>
+          <w:rFonts w:ascii="Franklin Gothic Book" w:eastAsia="Calibri" w:hAnsi="Franklin Gothic Book" w:cs="Times New Roman"/>
+          <w:sz w:val="20"/>
+          <w:szCs w:val="20"/>
+        </w:rPr>
+        <w:t>pure</w:t>
+      </w:r>
+      <w:r>
+        <w:rPr>
+          <w:rFonts w:ascii="Franklin Gothic Book" w:eastAsia="Calibri" w:hAnsi="Franklin Gothic Book" w:cs="Times New Roman"/>
+          <w:sz w:val="20"/>
+          <w:szCs w:val="20"/>
+        </w:rPr>
+        <w:t xml:space="preserve"> backend apps</w:t>
       </w:r>
       <w:r>
         <w:rPr>
@@ -2369,6 +2389,52 @@
           <w:szCs w:val="20"/>
         </w:rPr>
         <w:t>).</w:t>
+      </w:r>
+    </w:p>
+    <w:p>
+      <w:pPr>
+        <w:pStyle w:val="ListParagraph"/>
+        <w:numPr>
+          <w:ilvl w:val="0"/>
+          <w:numId w:val="10"/>
+        </w:numPr>
+        <w:rPr>
+          <w:rFonts w:ascii="Franklin Gothic Book" w:eastAsia="Calibri" w:hAnsi="Franklin Gothic Book" w:cs="Times New Roman"/>
+          <w:sz w:val="20"/>
+          <w:szCs w:val="20"/>
+        </w:rPr>
+      </w:pPr>
+      <w:r>
+        <w:rPr>
+          <w:rFonts w:ascii="Franklin Gothic Book" w:eastAsia="Calibri" w:hAnsi="Franklin Gothic Book" w:cs="Times New Roman"/>
+          <w:sz w:val="20"/>
+          <w:szCs w:val="20"/>
+        </w:rPr>
+        <w:t>Centralized</w:t>
+      </w:r>
+      <w:r>
+        <w:rPr>
+          <w:rFonts w:ascii="Franklin Gothic Book" w:eastAsia="Calibri" w:hAnsi="Franklin Gothic Book" w:cs="Times New Roman"/>
+          <w:sz w:val="20"/>
+          <w:szCs w:val="20"/>
+        </w:rPr>
+        <w:t xml:space="preserve"> artifacts’ deliveries with a</w:t>
+      </w:r>
+      <w:r>
+        <w:rPr>
+          <w:rFonts w:ascii="Franklin Gothic Book" w:eastAsia="Calibri" w:hAnsi="Franklin Gothic Book" w:cs="Times New Roman"/>
+          <w:sz w:val="20"/>
+          <w:szCs w:val="20"/>
+        </w:rPr>
+        <w:t xml:space="preserve"> dedicated</w:t>
+      </w:r>
+      <w:r>
+        <w:rPr>
+          <w:rFonts w:ascii="Franklin Gothic Book" w:eastAsia="Calibri" w:hAnsi="Franklin Gothic Book" w:cs="Times New Roman"/>
+          <w:sz w:val="20"/>
+          <w:szCs w:val="20"/>
+        </w:rPr>
+        <w:t xml:space="preserve"> Azure's DevOps CI/CD pipeline. </w:t>
       </w:r>
     </w:p>
     <w:p>
@@ -2391,7 +2457,73 @@
           <w:sz w:val="20"/>
           <w:szCs w:val="20"/>
         </w:rPr>
-        <w:t>Engineered a real-time system for monitoring logs and alerting on critical backbone process activities.</w:t>
+        <w:t xml:space="preserve">Engineered a real-time system for monitoring </w:t>
+      </w:r>
+      <w:r>
+        <w:rPr>
+          <w:rFonts w:ascii="Franklin Gothic Book" w:eastAsia="Calibri" w:hAnsi="Franklin Gothic Book" w:cs="Times New Roman"/>
+          <w:sz w:val="20"/>
+          <w:szCs w:val="20"/>
+        </w:rPr>
+        <w:t>backbone process</w:t>
+      </w:r>
+      <w:r>
+        <w:rPr>
+          <w:rFonts w:ascii="Franklin Gothic Book" w:eastAsia="Calibri" w:hAnsi="Franklin Gothic Book" w:cs="Times New Roman"/>
+          <w:sz w:val="20"/>
+          <w:szCs w:val="20"/>
+        </w:rPr>
+        <w:t>es</w:t>
+      </w:r>
+      <w:r>
+        <w:rPr>
+          <w:rFonts w:ascii="Franklin Gothic Book" w:eastAsia="Calibri" w:hAnsi="Franklin Gothic Book" w:cs="Times New Roman"/>
+          <w:sz w:val="20"/>
+          <w:szCs w:val="20"/>
+        </w:rPr>
+        <w:t xml:space="preserve"> </w:t>
+      </w:r>
+      <w:r>
+        <w:rPr>
+          <w:rFonts w:ascii="Franklin Gothic Book" w:eastAsia="Calibri" w:hAnsi="Franklin Gothic Book" w:cs="Times New Roman"/>
+          <w:sz w:val="20"/>
+          <w:szCs w:val="20"/>
+        </w:rPr>
+        <w:t xml:space="preserve">and </w:t>
+      </w:r>
+      <w:proofErr w:type="gramStart"/>
+      <w:r>
+        <w:rPr>
+          <w:rFonts w:ascii="Franklin Gothic Book" w:eastAsia="Calibri" w:hAnsi="Franklin Gothic Book" w:cs="Times New Roman"/>
+          <w:sz w:val="20"/>
+          <w:szCs w:val="20"/>
+        </w:rPr>
+        <w:t>alerting on</w:t>
+      </w:r>
+      <w:proofErr w:type="gramEnd"/>
+      <w:r>
+        <w:rPr>
+          <w:rFonts w:ascii="Franklin Gothic Book" w:eastAsia="Calibri" w:hAnsi="Franklin Gothic Book" w:cs="Times New Roman"/>
+          <w:sz w:val="20"/>
+          <w:szCs w:val="20"/>
+        </w:rPr>
+        <w:t xml:space="preserve"> critical </w:t>
+      </w:r>
+      <w:r>
+        <w:rPr>
+          <w:rFonts w:ascii="Franklin Gothic Book" w:eastAsia="Calibri" w:hAnsi="Franklin Gothic Book" w:cs="Times New Roman"/>
+          <w:sz w:val="20"/>
+          <w:szCs w:val="20"/>
+        </w:rPr>
+        <w:t>events</w:t>
+      </w:r>
+      <w:r>
+        <w:rPr>
+          <w:rFonts w:ascii="Franklin Gothic Book" w:eastAsia="Calibri" w:hAnsi="Franklin Gothic Book" w:cs="Times New Roman"/>
+          <w:sz w:val="20"/>
+          <w:szCs w:val="20"/>
+        </w:rPr>
+        <w:t>.</w:t>
       </w:r>
     </w:p>
     <w:p>
@@ -2421,15 +2553,39 @@
           <w:sz w:val="20"/>
           <w:szCs w:val="20"/>
         </w:rPr>
-        <w:t xml:space="preserve">ReactJS, .NET Core, .NET 5.0, WPF, </w:t>
-      </w:r>
-      <w:r>
-        <w:rPr>
-          <w:rFonts w:ascii="Franklin Gothic Book" w:eastAsia="Calibri" w:hAnsi="Franklin Gothic Book" w:cs="Times New Roman"/>
-          <w:sz w:val="20"/>
-          <w:szCs w:val="20"/>
-        </w:rPr>
-        <w:t xml:space="preserve">TDD, TPL, </w:t>
+        <w:t xml:space="preserve">ReactJS, </w:t>
+      </w:r>
+      <w:r>
+        <w:rPr>
+          <w:rFonts w:ascii="Franklin Gothic Book" w:eastAsia="Calibri" w:hAnsi="Franklin Gothic Book" w:cs="Times New Roman"/>
+          <w:sz w:val="20"/>
+          <w:szCs w:val="20"/>
+        </w:rPr>
+        <w:t>C#</w:t>
+      </w:r>
+      <w:r>
+        <w:rPr>
+          <w:rFonts w:ascii="Franklin Gothic Book" w:eastAsia="Calibri" w:hAnsi="Franklin Gothic Book" w:cs="Times New Roman"/>
+          <w:sz w:val="20"/>
+          <w:szCs w:val="20"/>
+        </w:rPr>
+        <w:t xml:space="preserve">, </w:t>
+      </w:r>
+      <w:r>
+        <w:rPr>
+          <w:rFonts w:ascii="Franklin Gothic Book" w:eastAsia="Calibri" w:hAnsi="Franklin Gothic Book" w:cs="Times New Roman"/>
+          <w:sz w:val="20"/>
+          <w:szCs w:val="20"/>
+        </w:rPr>
+        <w:t xml:space="preserve">.NET Core, WPF, </w:t>
+      </w:r>
+      <w:r>
+        <w:rPr>
+          <w:rFonts w:ascii="Franklin Gothic Book" w:eastAsia="Calibri" w:hAnsi="Franklin Gothic Book" w:cs="Times New Roman"/>
+          <w:sz w:val="20"/>
+          <w:szCs w:val="20"/>
+        </w:rPr>
+        <w:t xml:space="preserve">TDD, </w:t>
       </w:r>
       <w:r>
         <w:rPr>
@@ -2453,7 +2609,7 @@
           <w:sz w:val="20"/>
           <w:szCs w:val="20"/>
         </w:rPr>
-        <w:t xml:space="preserve">, C#, MS </w:t>
+        <w:t xml:space="preserve">, MS </w:t>
       </w:r>
       <w:r>
         <w:rPr>
@@ -2485,7 +2641,7 @@
           <w:sz w:val="20"/>
           <w:szCs w:val="20"/>
         </w:rPr>
-        <w:t>.</w:t>
+        <w:t>, Azure DevOps</w:t>
       </w:r>
     </w:p>
     <w:p>
@@ -2527,7 +2683,7 @@
                     </pic:cNvPicPr>
                   </pic:nvPicPr>
                   <pic:blipFill>
-                    <a:blip r:embed="rId14" cstate="print">
+                    <a:blip r:embed="rId12" cstate="print">
                       <a:extLst>
                         <a:ext uri="{28A0092B-C50C-407E-A947-70E740481C1C}">
                           <a14:useLocalDpi xmlns:a14="http://schemas.microsoft.com/office/drawing/2010/main" val="0"/>
@@ -2585,7 +2741,7 @@
         </w:rPr>
         <w:tab/>
       </w:r>
-      <w:bookmarkStart w:id="1" w:name="_Hlk21881085"/>
+      <w:bookmarkStart w:id="2" w:name="_Hlk21881085"/>
       <w:r>
         <w:rPr>
           <w:rFonts w:ascii="Franklin Gothic Book" w:eastAsia="Times New Roman" w:hAnsi="Franklin Gothic Book" w:cs="Times New Roman"/>
@@ -2606,7 +2762,7 @@
         </w:rPr>
         <w:tab/>
       </w:r>
-      <w:bookmarkEnd w:id="1"/>
+      <w:bookmarkEnd w:id="2"/>
       <w:r>
         <w:rPr>
           <w:rFonts w:ascii="Franklin Gothic Book" w:eastAsia="Times New Roman" w:hAnsi="Franklin Gothic Book" w:cs="Times New Roman"/>
@@ -2625,7 +2781,7 @@
       <w:r>
         <w:t xml:space="preserve">Crafted and integrated </w:t>
       </w:r>
-      <w:hyperlink r:id="rId15" w:history="1">
+      <w:hyperlink r:id="rId13" w:history="1">
         <w:r>
           <w:rPr>
             <w:rStyle w:val="Hyperlink"/>
@@ -2705,6 +2861,7 @@
         <w:spacing w:after="0"/>
         <w:contextualSpacing w:val="0"/>
       </w:pPr>
+      <w:proofErr w:type="gramStart"/>
       <w:r>
         <w:t xml:space="preserve">Improved </w:t>
       </w:r>
@@ -2714,7 +2871,11 @@
       </w:r>
       <w:proofErr w:type="spellEnd"/>
       <w:r>
-        <w:t xml:space="preserve"> backend by designing and adding the relevant CRUD RESTful API end points</w:t>
+        <w:t xml:space="preserve"> backend</w:t>
+      </w:r>
+      <w:proofErr w:type="gramEnd"/>
+      <w:r>
+        <w:t xml:space="preserve"> by designing and adding the relevant CRUD RESTful API end points</w:t>
       </w:r>
       <w:r>
         <w:t>.</w:t>
@@ -2860,7 +3021,7 @@
                     <pic:cNvPicPr/>
                   </pic:nvPicPr>
                   <pic:blipFill>
-                    <a:blip r:embed="rId16"/>
+                    <a:blip r:embed="rId14"/>
                     <a:stretch>
                       <a:fillRect/>
                     </a:stretch>
@@ -2907,7 +3068,7 @@
         </w:rPr>
         <w:tab/>
       </w:r>
-      <w:bookmarkStart w:id="2" w:name="_Hlk21881120"/>
+      <w:bookmarkStart w:id="3" w:name="_Hlk21881120"/>
       <w:r>
         <w:rPr>
           <w:rFonts w:ascii="Franklin Gothic Book" w:eastAsia="Times New Roman" w:hAnsi="Franklin Gothic Book" w:cs="Times New Roman"/>
@@ -2917,7 +3078,7 @@
         </w:rPr>
         <w:t>Full-stack Developer</w:t>
       </w:r>
-      <w:bookmarkEnd w:id="2"/>
+      <w:bookmarkEnd w:id="3"/>
       <w:r>
         <w:rPr>
           <w:rFonts w:ascii="Franklin Gothic Book" w:eastAsia="Times New Roman" w:hAnsi="Franklin Gothic Book" w:cs="Times New Roman"/>
@@ -2974,6 +3135,44 @@
       </w:r>
       <w:r>
         <w:t xml:space="preserve">. </w:t>
+      </w:r>
+    </w:p>
+    <w:p>
+      <w:pPr>
+        <w:pStyle w:val="ListParagraph"/>
+        <w:numPr>
+          <w:ilvl w:val="0"/>
+          <w:numId w:val="11"/>
+        </w:numPr>
+        <w:spacing w:after="0"/>
+        <w:rPr>
+          <w:sz w:val="20"/>
+          <w:szCs w:val="20"/>
+        </w:rPr>
+      </w:pPr>
+      <w:r>
+        <w:rPr>
+          <w:rFonts w:ascii="Franklin Gothic Book" w:hAnsi="Franklin Gothic Book"/>
+          <w:sz w:val="20"/>
+          <w:szCs w:val="20"/>
+        </w:rPr>
+        <w:t xml:space="preserve">Spearheaded the design and development of a comprehensive suite of web, desktop, and mobile applications, as well as user-centric services for </w:t>
+      </w:r>
+      <w:r>
+        <w:rPr>
+          <w:rFonts w:ascii="Franklin Gothic Book" w:hAnsi="Franklin Gothic Book"/>
+          <w:sz w:val="20"/>
+          <w:szCs w:val="20"/>
+        </w:rPr>
+        <w:t xml:space="preserve">the </w:t>
+      </w:r>
+      <w:r>
+        <w:rPr>
+          <w:rFonts w:ascii="Franklin Gothic Book" w:hAnsi="Franklin Gothic Book"/>
+          <w:sz w:val="20"/>
+          <w:szCs w:val="20"/>
+        </w:rPr>
+        <w:t>company’s unique always-on authentication devices. This initiative significantly enhanced the company's product ecosystem and user experience.</w:t>
       </w:r>
     </w:p>
     <w:p>
@@ -2986,29 +3185,10 @@
         <w:spacing w:after="120"/>
       </w:pPr>
       <w:r>
-        <w:t xml:space="preserve">Designed and kickstarted development for a range of web, desktop, and mobile apps, along with user-centric services for </w:t>
-      </w:r>
-      <w:r>
-        <w:t>always-on</w:t>
-      </w:r>
-      <w:r>
-        <w:t>-authentication devices</w:t>
-      </w:r>
-      <w:r>
-        <w:t xml:space="preserve">. </w:t>
-      </w:r>
-    </w:p>
-    <w:p>
-      <w:pPr>
-        <w:pStyle w:val="JDAccomplishment"/>
-        <w:numPr>
-          <w:ilvl w:val="0"/>
-          <w:numId w:val="11"/>
-        </w:numPr>
-        <w:spacing w:after="120"/>
-      </w:pPr>
-      <w:r>
-        <w:t>Engineered a</w:t>
+        <w:t>En</w:t>
+      </w:r>
+      <w:r>
+        <w:t>gineered a</w:t>
       </w:r>
       <w:r>
         <w:t xml:space="preserve"> counterintuitive</w:t>
@@ -3059,7 +3239,7 @@
         <w:rPr>
           <w:rFonts w:eastAsia="Calibri" w:cs="Times New Roman"/>
         </w:rPr>
-        <w:t>Prototyped, implemented, and brought to production multiple mobile, desktop and web apps (WPF, UWP, PWA, ASP.NET MVC and Angular, etc.) and services (RESTful API) representing the user-facing functionality for managing all aspects of the company’s unique always-on-authentication devices.</w:t>
+        <w:t>Prototyped, implemented, and brought to production multiple mobile, desktop and web apps (WPF, UWP, PWA, ASP.NET MVC and Angular, etc.) and services (RESTful API) representing the user-facing functionality for managing all aspects of the always-on-authentication devices.</w:t>
       </w:r>
     </w:p>
     <w:p>
@@ -3220,7 +3400,7 @@
             <wp:extent cx="684530" cy="229870"/>
             <wp:effectExtent l="0" t="0" r="1270" b="0"/>
             <wp:docPr id="42" name="Picture 42" descr="Sciex">
-              <a:hlinkClick xmlns:a="http://schemas.openxmlformats.org/drawingml/2006/main" r:id="rId17"/>
+              <a:hlinkClick xmlns:a="http://schemas.openxmlformats.org/drawingml/2006/main" r:id="rId15"/>
             </wp:docPr>
             <wp:cNvGraphicFramePr>
               <a:graphicFrameLocks xmlns:a="http://schemas.openxmlformats.org/drawingml/2006/main" noChangeAspect="1"/>
@@ -3230,14 +3410,14 @@
                 <pic:pic xmlns:pic="http://schemas.openxmlformats.org/drawingml/2006/picture">
                   <pic:nvPicPr>
                     <pic:cNvPr id="0" name="Picture 15" descr="Sciex">
-                      <a:hlinkClick r:id="rId17"/>
+                      <a:hlinkClick r:id="rId15"/>
                     </pic:cNvPr>
                     <pic:cNvPicPr>
                       <a:picLocks noChangeAspect="1" noChangeArrowheads="1"/>
                     </pic:cNvPicPr>
                   </pic:nvPicPr>
                   <pic:blipFill>
-                    <a:blip r:embed="rId18" cstate="print">
+                    <a:blip r:embed="rId16" cstate="print">
                       <a:extLst>
                         <a:ext uri="{28A0092B-C50C-407E-A947-70E740481C1C}">
                           <a14:useLocalDpi xmlns:a14="http://schemas.microsoft.com/office/drawing/2010/main" val="0"/>
@@ -3414,7 +3594,7 @@
           <w:sz w:val="20"/>
           <w:szCs w:val="20"/>
         </w:rPr>
-        <w:t>Surrounded my code with the safety net of the elaborate unit as well as UI automation tests.</w:t>
+        <w:t>Implemented comprehensive test coverage through robust unit tests and advanced UI automation, significantly enhancing code reliability and reducing regression risks.</w:t>
       </w:r>
     </w:p>
     <w:p>
@@ -3523,7 +3703,7 @@
             <wp:extent cx="250371" cy="250371"/>
             <wp:effectExtent l="0" t="0" r="0" b="0"/>
             <wp:docPr id="134" name="Picture 134" descr="BMO Financial Group">
-              <a:hlinkClick xmlns:a="http://schemas.openxmlformats.org/drawingml/2006/main" r:id="rId19"/>
+              <a:hlinkClick xmlns:a="http://schemas.openxmlformats.org/drawingml/2006/main" r:id="rId17"/>
             </wp:docPr>
             <wp:cNvGraphicFramePr>
               <a:graphicFrameLocks xmlns:a="http://schemas.openxmlformats.org/drawingml/2006/main" noChangeAspect="1"/>
@@ -3533,14 +3713,14 @@
                 <pic:pic xmlns:pic="http://schemas.openxmlformats.org/drawingml/2006/picture">
                   <pic:nvPicPr>
                     <pic:cNvPr id="134" name="Picture 134" descr="BMO Financial Group">
-                      <a:hlinkClick r:id="rId19"/>
+                      <a:hlinkClick r:id="rId17"/>
                     </pic:cNvPr>
                     <pic:cNvPicPr>
                       <a:picLocks noChangeAspect="1" noChangeArrowheads="1"/>
                     </pic:cNvPicPr>
                   </pic:nvPicPr>
                   <pic:blipFill>
-                    <a:blip r:embed="rId20" cstate="print">
+                    <a:blip r:embed="rId18" cstate="print">
                       <a:extLst>
                         <a:ext uri="{28A0092B-C50C-407E-A947-70E740481C1C}">
                           <a14:useLocalDpi xmlns:a14="http://schemas.microsoft.com/office/drawing/2010/main" val="0"/>
@@ -3580,7 +3760,7 @@
         </w:rPr>
         <w:tab/>
       </w:r>
-      <w:hyperlink r:id="rId21" w:history="1">
+      <w:hyperlink r:id="rId19" w:history="1">
         <w:r>
           <w:rPr>
             <w:rStyle w:val="Hyperlink"/>
@@ -3699,8 +3879,13 @@
       <w:r>
         <w:t xml:space="preserve">UI. </w:t>
       </w:r>
-      <w:r>
-        <w:t>Significantly contributed to the evolution of EP-Catalyst</w:t>
+      <w:proofErr w:type="gramStart"/>
+      <w:r>
+        <w:t>Significantly</w:t>
+      </w:r>
+      <w:proofErr w:type="gramEnd"/>
+      <w:r>
+        <w:t xml:space="preserve"> contributed to the evolution of EP-Catalyst</w:t>
       </w:r>
       <w:r>
         <w:t xml:space="preserve">, a Silverlight-based platform </w:t>
@@ -3720,11 +3905,11 @@
           <w:numId w:val="11"/>
         </w:numPr>
       </w:pPr>
-      <w:bookmarkStart w:id="3" w:name="_Hlk155864636"/>
+      <w:bookmarkStart w:id="4" w:name="_Hlk155864636"/>
       <w:r>
         <w:t>Served as Development Lead guiding the creation of advanced applications for the OLP project</w:t>
       </w:r>
-      <w:bookmarkEnd w:id="3"/>
+      <w:bookmarkEnd w:id="4"/>
       <w:r>
         <w:t>.</w:t>
       </w:r>
@@ -3740,11 +3925,10 @@
           <w:numId w:val="11"/>
         </w:numPr>
       </w:pPr>
-      <w:bookmarkStart w:id="4" w:name="_Hlk155864753"/>
+      <w:bookmarkStart w:id="5" w:name="_Hlk155864753"/>
       <w:r>
         <w:t xml:space="preserve">Creatively applied DNA sequencing algorithms, specifically the </w:t>
       </w:r>
-      <w:proofErr w:type="spellStart"/>
       <w:r>
         <w:rPr>
           <w:b/>
@@ -3752,9 +3936,25 @@
           <w:i/>
           <w:iCs/>
         </w:rPr>
-        <w:t>Levenshtein</w:t>
-      </w:r>
-      <w:proofErr w:type="spellEnd"/>
+        <w:t>Levenshtein Distance</w:t>
+      </w:r>
+      <w:r>
+        <w:rPr>
+          <w:i/>
+          <w:iCs/>
+        </w:rPr>
+        <w:t xml:space="preserve"> </w:t>
+      </w:r>
+      <w:r>
+        <w:t>and</w:t>
+      </w:r>
+      <w:r>
+        <w:rPr>
+          <w:i/>
+          <w:iCs/>
+        </w:rPr>
+        <w:t xml:space="preserve"> </w:t>
+      </w:r>
       <w:r>
         <w:rPr>
           <w:b/>
@@ -3762,38 +3962,12 @@
           <w:i/>
           <w:iCs/>
         </w:rPr>
-        <w:t xml:space="preserve"> Distance</w:t>
-      </w:r>
-      <w:r>
-        <w:rPr>
-          <w:i/>
-          <w:iCs/>
-        </w:rPr>
-        <w:t xml:space="preserve"> </w:t>
-      </w:r>
-      <w:r>
-        <w:t>and</w:t>
-      </w:r>
-      <w:r>
-        <w:rPr>
-          <w:i/>
-          <w:iCs/>
-        </w:rPr>
-        <w:t xml:space="preserve"> </w:t>
-      </w:r>
-      <w:r>
-        <w:rPr>
-          <w:b/>
-          <w:bCs/>
-          <w:i/>
-          <w:iCs/>
-        </w:rPr>
         <w:t>Jaccard Similarity Coefficient</w:t>
       </w:r>
       <w:r>
         <w:t>, to streamline data cleaning procedures resulting in an astounding 85% decrease in manual tasks</w:t>
       </w:r>
-      <w:bookmarkEnd w:id="4"/>
+      <w:bookmarkEnd w:id="5"/>
       <w:r>
         <w:t>.</w:t>
       </w:r>
@@ -3825,13 +3999,24 @@
         <w:t>s</w:t>
       </w:r>
       <w:r>
-        <w:t xml:space="preserve"> with a </w:t>
+        <w:t xml:space="preserve"> with </w:t>
+      </w:r>
+      <w:proofErr w:type="gramStart"/>
+      <w:r>
+        <w:t xml:space="preserve">a </w:t>
       </w:r>
       <w:r>
         <w:rPr>
           <w:rFonts w:eastAsia="Calibri" w:cs="Times New Roman"/>
         </w:rPr>
-        <w:t xml:space="preserve">ASP.NET MVC </w:t>
+        <w:t>ASP.NET</w:t>
+      </w:r>
+      <w:proofErr w:type="gramEnd"/>
+      <w:r>
+        <w:rPr>
+          <w:rFonts w:eastAsia="Calibri" w:cs="Times New Roman"/>
+        </w:rPr>
+        <w:t xml:space="preserve"> MVC </w:t>
       </w:r>
       <w:r>
         <w:t xml:space="preserve">web app that expedited To-do list processing. </w:t>
@@ -3992,2339 +4177,13 @@
     </w:p>
     <w:p>
       <w:pPr>
-        <w:keepNext/>
-        <w:keepLines/>
-        <w:tabs>
-          <w:tab w:val="left" w:pos="1980"/>
-          <w:tab w:val="left" w:pos="4770"/>
-          <w:tab w:val="left" w:pos="7200"/>
-        </w:tabs>
-        <w:spacing w:before="240" w:after="0" w:line="240" w:lineRule="auto"/>
-        <w:outlineLvl w:val="0"/>
-        <w15:collapsed/>
-        <w:rPr>
-          <w:rFonts w:ascii="Franklin Gothic Book" w:eastAsia="Times New Roman" w:hAnsi="Franklin Gothic Book" w:cs="Times New Roman"/>
-          <w:color w:val="2F5496"/>
-          <w:sz w:val="26"/>
-          <w:szCs w:val="32"/>
-        </w:rPr>
-      </w:pPr>
-      <w:r>
-        <w:rPr>
-          <w:rFonts w:ascii="Franklin Gothic Book" w:eastAsia="Times New Roman" w:hAnsi="Franklin Gothic Book" w:cs="Times New Roman"/>
-          <w:noProof/>
-          <w:color w:val="2F5496"/>
-          <w:sz w:val="26"/>
-          <w:szCs w:val="32"/>
-        </w:rPr>
-        <w:lastRenderedPageBreak/>
-        <w:drawing>
-          <wp:inline distT="0" distB="0" distL="0" distR="0" wp14:anchorId="7115A149" wp14:editId="32DC45E8">
-            <wp:extent cx="255905" cy="255905"/>
-            <wp:effectExtent l="0" t="0" r="0" b="0"/>
-            <wp:docPr id="37" name="Picture 37">
-              <a:hlinkClick xmlns:a="http://schemas.openxmlformats.org/drawingml/2006/main" r:id="rId22"/>
-            </wp:docPr>
-            <wp:cNvGraphicFramePr>
-              <a:graphicFrameLocks xmlns:a="http://schemas.openxmlformats.org/drawingml/2006/main" noChangeAspect="1"/>
-            </wp:cNvGraphicFramePr>
-            <a:graphic xmlns:a="http://schemas.openxmlformats.org/drawingml/2006/main">
-              <a:graphicData uri="http://schemas.openxmlformats.org/drawingml/2006/picture">
-                <pic:pic xmlns:pic="http://schemas.openxmlformats.org/drawingml/2006/picture">
-                  <pic:nvPicPr>
-                    <pic:cNvPr id="0" name="Picture 162"/>
-                    <pic:cNvPicPr>
-                      <a:picLocks noChangeAspect="1" noChangeArrowheads="1"/>
-                    </pic:cNvPicPr>
-                  </pic:nvPicPr>
-                  <pic:blipFill>
-                    <a:blip r:embed="rId23" r:link="rId24" cstate="print">
-                      <a:extLst>
-                        <a:ext uri="{28A0092B-C50C-407E-A947-70E740481C1C}">
-                          <a14:useLocalDpi xmlns:a14="http://schemas.microsoft.com/office/drawing/2010/main" val="0"/>
-                        </a:ext>
-                      </a:extLst>
-                    </a:blip>
-                    <a:srcRect/>
-                    <a:stretch>
-                      <a:fillRect/>
-                    </a:stretch>
-                  </pic:blipFill>
-                  <pic:spPr bwMode="auto">
-                    <a:xfrm>
-                      <a:off x="0" y="0"/>
-                      <a:ext cx="255905" cy="255905"/>
-                    </a:xfrm>
-                    <a:prstGeom prst="rect">
-                      <a:avLst/>
-                    </a:prstGeom>
-                    <a:noFill/>
-                    <a:ln>
-                      <a:noFill/>
-                    </a:ln>
-                  </pic:spPr>
-                </pic:pic>
-              </a:graphicData>
-            </a:graphic>
-          </wp:inline>
-        </w:drawing>
-      </w:r>
-      <w:r>
-        <w:rPr>
-          <w:rFonts w:ascii="Franklin Gothic Book" w:eastAsia="Times New Roman" w:hAnsi="Franklin Gothic Book" w:cs="Times New Roman"/>
-          <w:color w:val="2F5496"/>
-          <w:sz w:val="26"/>
-          <w:szCs w:val="32"/>
-        </w:rPr>
-        <w:tab/>
-      </w:r>
-      <w:r>
-        <w:rPr>
-          <w:rFonts w:ascii="Franklin Gothic Book" w:eastAsia="Times New Roman" w:hAnsi="Franklin Gothic Book" w:cs="Times New Roman"/>
-          <w:color w:val="2F5496"/>
-          <w:sz w:val="26"/>
-          <w:szCs w:val="32"/>
-        </w:rPr>
-        <w:t>Citi</w:t>
-      </w:r>
-      <w:r>
-        <w:rPr>
-          <w:rFonts w:ascii="Franklin Gothic Book" w:eastAsia="Times New Roman" w:hAnsi="Franklin Gothic Book" w:cs="Times New Roman"/>
-          <w:color w:val="2F5496"/>
-          <w:sz w:val="26"/>
-          <w:szCs w:val="32"/>
-        </w:rPr>
-        <w:tab/>
-      </w:r>
-      <w:r>
-        <w:rPr>
-          <w:rFonts w:ascii="Franklin Gothic Book" w:eastAsia="Times New Roman" w:hAnsi="Franklin Gothic Book" w:cs="Times New Roman"/>
-          <w:i/>
-          <w:iCs/>
-          <w:color w:val="2F5496"/>
-        </w:rPr>
-        <w:t>Full-stack Developer</w:t>
-      </w:r>
-      <w:r>
-        <w:rPr>
-          <w:rFonts w:ascii="Franklin Gothic Book" w:eastAsia="Times New Roman" w:hAnsi="Franklin Gothic Book" w:cs="Times New Roman"/>
-          <w:color w:val="2F5496"/>
-          <w:sz w:val="26"/>
-          <w:szCs w:val="32"/>
-        </w:rPr>
-        <w:tab/>
-      </w:r>
-      <w:r>
         <w:rPr>
           <w:rFonts w:ascii="Franklin Gothic Book" w:eastAsia="Times New Roman" w:hAnsi="Franklin Gothic Book" w:cs="Times New Roman"/>
           <w:color w:val="2F5496"/>
           <w:szCs w:val="32"/>
         </w:rPr>
-        <w:t>2012/10 - 2012/12</w:t>
-      </w:r>
-    </w:p>
-    <w:p>
-      <w:pPr>
-        <w:keepNext/>
-        <w:keepLines/>
-        <w:tabs>
-          <w:tab w:val="left" w:pos="1980"/>
-          <w:tab w:val="left" w:pos="4770"/>
-          <w:tab w:val="left" w:pos="7200"/>
-        </w:tabs>
-        <w:spacing w:before="240" w:after="0" w:line="240" w:lineRule="auto"/>
-        <w:outlineLvl w:val="0"/>
-        <w15:collapsed/>
-        <w:rPr>
-          <w:rFonts w:ascii="Franklin Gothic Book" w:eastAsia="Times New Roman" w:hAnsi="Franklin Gothic Book" w:cs="Times New Roman"/>
-          <w:color w:val="2F5496"/>
-          <w:sz w:val="26"/>
-          <w:szCs w:val="32"/>
-        </w:rPr>
-      </w:pPr>
-      <w:r>
-        <w:rPr>
-          <w:rFonts w:ascii="Franklin Gothic Book" w:eastAsia="Times New Roman" w:hAnsi="Franklin Gothic Book" w:cs="Times New Roman"/>
-          <w:noProof/>
-          <w:color w:val="2F5496"/>
-          <w:sz w:val="26"/>
-          <w:szCs w:val="32"/>
-        </w:rPr>
-        <w:drawing>
-          <wp:inline distT="0" distB="0" distL="0" distR="0" wp14:anchorId="2FF35575" wp14:editId="5B510530">
-            <wp:extent cx="755988" cy="245696"/>
-            <wp:effectExtent l="0" t="0" r="6350" b="2540"/>
-            <wp:docPr id="3" name="Picture 3"/>
-            <wp:cNvGraphicFramePr>
-              <a:graphicFrameLocks xmlns:a="http://schemas.openxmlformats.org/drawingml/2006/main" noChangeAspect="1"/>
-            </wp:cNvGraphicFramePr>
-            <a:graphic xmlns:a="http://schemas.openxmlformats.org/drawingml/2006/main">
-              <a:graphicData uri="http://schemas.openxmlformats.org/drawingml/2006/picture">
-                <pic:pic xmlns:pic="http://schemas.openxmlformats.org/drawingml/2006/picture">
-                  <pic:nvPicPr>
-                    <pic:cNvPr id="1" name=""/>
-                    <pic:cNvPicPr/>
-                  </pic:nvPicPr>
-                  <pic:blipFill>
-                    <a:blip r:embed="rId25"/>
-                    <a:stretch>
-                      <a:fillRect/>
-                    </a:stretch>
-                  </pic:blipFill>
-                  <pic:spPr>
-                    <a:xfrm>
-                      <a:off x="0" y="0"/>
-                      <a:ext cx="790763" cy="256998"/>
-                    </a:xfrm>
-                    <a:prstGeom prst="rect">
-                      <a:avLst/>
-                    </a:prstGeom>
-                  </pic:spPr>
-                </pic:pic>
-              </a:graphicData>
-            </a:graphic>
-          </wp:inline>
-        </w:drawing>
-      </w:r>
-      <w:r>
-        <w:rPr>
-          <w:rFonts w:ascii="Franklin Gothic Book" w:eastAsia="Times New Roman" w:hAnsi="Franklin Gothic Book" w:cs="Times New Roman"/>
-          <w:color w:val="2F5496"/>
-          <w:sz w:val="26"/>
-          <w:szCs w:val="32"/>
-        </w:rPr>
-        <w:tab/>
-      </w:r>
-      <w:r>
-        <w:rPr>
-          <w:rFonts w:ascii="Franklin Gothic Book" w:eastAsia="Times New Roman" w:hAnsi="Franklin Gothic Book" w:cs="Times New Roman"/>
-          <w:color w:val="2F5496"/>
-          <w:sz w:val="26"/>
-          <w:szCs w:val="32"/>
-        </w:rPr>
-        <w:t>Global Financial</w:t>
-      </w:r>
-      <w:r>
-        <w:rPr>
-          <w:rFonts w:ascii="Franklin Gothic Book" w:eastAsia="Times New Roman" w:hAnsi="Franklin Gothic Book" w:cs="Times New Roman"/>
-          <w:color w:val="2F5496"/>
-          <w:sz w:val="26"/>
-          <w:szCs w:val="32"/>
-        </w:rPr>
-        <w:tab/>
-      </w:r>
-      <w:r>
-        <w:rPr>
-          <w:rFonts w:ascii="Franklin Gothic Book" w:eastAsia="Times New Roman" w:hAnsi="Franklin Gothic Book" w:cs="Times New Roman"/>
-          <w:i/>
-          <w:iCs/>
-          <w:color w:val="2F5496"/>
-        </w:rPr>
-        <w:t>Full-stack Developer</w:t>
-      </w:r>
-      <w:r>
-        <w:rPr>
-          <w:rFonts w:ascii="Franklin Gothic Book" w:eastAsia="Times New Roman" w:hAnsi="Franklin Gothic Book" w:cs="Times New Roman"/>
-          <w:color w:val="2F5496"/>
-          <w:sz w:val="26"/>
-          <w:szCs w:val="32"/>
-        </w:rPr>
-        <w:tab/>
-      </w:r>
-      <w:r>
-        <w:rPr>
-          <w:rFonts w:ascii="Franklin Gothic Book" w:eastAsia="Times New Roman" w:hAnsi="Franklin Gothic Book" w:cs="Times New Roman"/>
-          <w:color w:val="2F5496"/>
-          <w:szCs w:val="32"/>
-        </w:rPr>
-        <w:t>2011/11 - 2012/08</w:t>
-      </w:r>
-    </w:p>
-    <w:p>
-      <w:pPr>
-        <w:keepNext/>
-        <w:keepLines/>
-        <w:tabs>
-          <w:tab w:val="left" w:pos="1980"/>
-          <w:tab w:val="left" w:pos="4770"/>
-          <w:tab w:val="left" w:pos="7200"/>
-        </w:tabs>
-        <w:spacing w:before="240" w:after="0" w:line="240" w:lineRule="auto"/>
-        <w:outlineLvl w:val="0"/>
-        <w15:collapsed/>
-        <w:rPr>
-          <w:rFonts w:ascii="Franklin Gothic Book" w:eastAsia="Times New Roman" w:hAnsi="Franklin Gothic Book" w:cs="Times New Roman"/>
-          <w:color w:val="2F5496"/>
-          <w:sz w:val="26"/>
-          <w:szCs w:val="32"/>
-        </w:rPr>
-      </w:pPr>
-      <w:r>
-        <w:rPr>
-          <w:rFonts w:ascii="Franklin Gothic Book" w:eastAsia="Times New Roman" w:hAnsi="Franklin Gothic Book" w:cs="Times New Roman"/>
-          <w:noProof/>
-          <w:color w:val="2F5496"/>
-          <w:sz w:val="26"/>
-          <w:szCs w:val="32"/>
-        </w:rPr>
-        <w:drawing>
-          <wp:inline distT="0" distB="0" distL="0" distR="0" wp14:anchorId="456B7A9F" wp14:editId="474BF76F">
-            <wp:extent cx="830580" cy="229870"/>
-            <wp:effectExtent l="0" t="0" r="7620" b="0"/>
-            <wp:docPr id="35" name="Picture 35" descr="Toromont CAT">
-              <a:hlinkClick xmlns:a="http://schemas.openxmlformats.org/drawingml/2006/main" r:id="rId26"/>
-            </wp:docPr>
-            <wp:cNvGraphicFramePr>
-              <a:graphicFrameLocks xmlns:a="http://schemas.openxmlformats.org/drawingml/2006/main" noChangeAspect="1"/>
-            </wp:cNvGraphicFramePr>
-            <a:graphic xmlns:a="http://schemas.openxmlformats.org/drawingml/2006/main">
-              <a:graphicData uri="http://schemas.openxmlformats.org/drawingml/2006/picture">
-                <pic:pic xmlns:pic="http://schemas.openxmlformats.org/drawingml/2006/picture">
-                  <pic:nvPicPr>
-                    <pic:cNvPr id="0" name="Picture 164" descr="Toromont CAT"/>
-                    <pic:cNvPicPr>
-                      <a:picLocks noChangeAspect="1" noChangeArrowheads="1"/>
-                    </pic:cNvPicPr>
-                  </pic:nvPicPr>
-                  <pic:blipFill>
-                    <a:blip r:embed="rId27" r:link="rId28">
-                      <a:extLst>
-                        <a:ext uri="{28A0092B-C50C-407E-A947-70E740481C1C}">
-                          <a14:useLocalDpi xmlns:a14="http://schemas.microsoft.com/office/drawing/2010/main" val="0"/>
-                        </a:ext>
-                      </a:extLst>
-                    </a:blip>
-                    <a:srcRect/>
-                    <a:stretch>
-                      <a:fillRect/>
-                    </a:stretch>
-                  </pic:blipFill>
-                  <pic:spPr bwMode="auto">
-                    <a:xfrm>
-                      <a:off x="0" y="0"/>
-                      <a:ext cx="830580" cy="229870"/>
-                    </a:xfrm>
-                    <a:prstGeom prst="rect">
-                      <a:avLst/>
-                    </a:prstGeom>
-                    <a:noFill/>
-                    <a:ln>
-                      <a:noFill/>
-                    </a:ln>
-                  </pic:spPr>
-                </pic:pic>
-              </a:graphicData>
-            </a:graphic>
-          </wp:inline>
-        </w:drawing>
-      </w:r>
-      <w:r>
-        <w:rPr>
-          <w:rFonts w:ascii="Franklin Gothic Book" w:eastAsia="Times New Roman" w:hAnsi="Franklin Gothic Book" w:cs="Times New Roman"/>
-          <w:color w:val="2F5496"/>
-          <w:sz w:val="26"/>
-          <w:szCs w:val="32"/>
-        </w:rPr>
-        <w:tab/>
-      </w:r>
-      <w:r>
-        <w:rPr>
-          <w:rFonts w:ascii="Franklin Gothic Book" w:eastAsia="Times New Roman" w:hAnsi="Franklin Gothic Book" w:cs="Times New Roman"/>
-          <w:color w:val="2F5496"/>
-          <w:sz w:val="26"/>
-          <w:szCs w:val="32"/>
-        </w:rPr>
-        <w:t>Toromont</w:t>
-      </w:r>
-      <w:r>
-        <w:rPr>
-          <w:rFonts w:ascii="Franklin Gothic Book" w:eastAsia="Times New Roman" w:hAnsi="Franklin Gothic Book" w:cs="Times New Roman"/>
-          <w:color w:val="2F5496"/>
-          <w:sz w:val="26"/>
-          <w:szCs w:val="32"/>
-        </w:rPr>
-        <w:tab/>
-      </w:r>
-      <w:r>
-        <w:rPr>
-          <w:rFonts w:ascii="Franklin Gothic Book" w:eastAsia="Times New Roman" w:hAnsi="Franklin Gothic Book" w:cs="Times New Roman"/>
-          <w:i/>
-          <w:iCs/>
-          <w:color w:val="2F5496"/>
-        </w:rPr>
-        <w:t>Full-stack Developer</w:t>
-      </w:r>
-      <w:r>
-        <w:rPr>
-          <w:rFonts w:ascii="Franklin Gothic Book" w:eastAsia="Times New Roman" w:hAnsi="Franklin Gothic Book" w:cs="Times New Roman"/>
-          <w:color w:val="2F5496"/>
-          <w:sz w:val="26"/>
-          <w:szCs w:val="32"/>
-        </w:rPr>
-        <w:tab/>
-      </w:r>
-      <w:r>
-        <w:rPr>
-          <w:rFonts w:ascii="Franklin Gothic Book" w:eastAsia="Times New Roman" w:hAnsi="Franklin Gothic Book" w:cs="Times New Roman"/>
-          <w:color w:val="2F5496"/>
-          <w:szCs w:val="32"/>
-        </w:rPr>
-        <w:t>2010/06 - 2011/11</w:t>
-      </w:r>
-    </w:p>
-    <w:p>
-      <w:pPr>
-        <w:keepNext/>
-        <w:keepLines/>
-        <w:tabs>
-          <w:tab w:val="left" w:pos="1980"/>
-          <w:tab w:val="left" w:pos="4770"/>
-          <w:tab w:val="left" w:pos="7200"/>
-        </w:tabs>
-        <w:spacing w:before="240" w:after="0" w:line="240" w:lineRule="auto"/>
-        <w:outlineLvl w:val="0"/>
-        <w15:collapsed/>
-        <w:rPr>
-          <w:rFonts w:ascii="Franklin Gothic Book" w:eastAsia="Times New Roman" w:hAnsi="Franklin Gothic Book" w:cs="Times New Roman"/>
-          <w:color w:val="2F5496"/>
-          <w:sz w:val="26"/>
-          <w:szCs w:val="32"/>
-        </w:rPr>
-      </w:pPr>
-      <w:r>
-        <w:rPr>
-          <w:rFonts w:ascii="Franklin Gothic Book" w:eastAsia="Times New Roman" w:hAnsi="Franklin Gothic Book" w:cs="Times New Roman"/>
-          <w:b/>
-          <w:noProof/>
-          <w:color w:val="2F5496"/>
-        </w:rPr>
-        <w:drawing>
-          <wp:inline distT="0" distB="0" distL="0" distR="0" wp14:anchorId="486036B7" wp14:editId="2E1FD8B5">
-            <wp:extent cx="297815" cy="276860"/>
-            <wp:effectExtent l="0" t="0" r="6985" b="8890"/>
-            <wp:docPr id="34" name="Picture 34" descr="CWB Group">
-              <a:hlinkClick xmlns:a="http://schemas.openxmlformats.org/drawingml/2006/main" r:id="rId29"/>
-            </wp:docPr>
-            <wp:cNvGraphicFramePr>
-              <a:graphicFrameLocks xmlns:a="http://schemas.openxmlformats.org/drawingml/2006/main" noChangeAspect="1"/>
-            </wp:cNvGraphicFramePr>
-            <a:graphic xmlns:a="http://schemas.openxmlformats.org/drawingml/2006/main">
-              <a:graphicData uri="http://schemas.openxmlformats.org/drawingml/2006/picture">
-                <pic:pic xmlns:pic="http://schemas.openxmlformats.org/drawingml/2006/picture">
-                  <pic:nvPicPr>
-                    <pic:cNvPr id="0" name="Picture 10" descr="CWB Group">
-                      <a:hlinkClick r:id="rId29"/>
-                    </pic:cNvPr>
-                    <pic:cNvPicPr>
-                      <a:picLocks noChangeAspect="1" noChangeArrowheads="1"/>
-                    </pic:cNvPicPr>
-                  </pic:nvPicPr>
-                  <pic:blipFill>
-                    <a:blip r:embed="rId30">
-                      <a:extLst>
-                        <a:ext uri="{28A0092B-C50C-407E-A947-70E740481C1C}">
-                          <a14:useLocalDpi xmlns:a14="http://schemas.microsoft.com/office/drawing/2010/main" val="0"/>
-                        </a:ext>
-                      </a:extLst>
-                    </a:blip>
-                    <a:srcRect/>
-                    <a:stretch>
-                      <a:fillRect/>
-                    </a:stretch>
-                  </pic:blipFill>
-                  <pic:spPr bwMode="auto">
-                    <a:xfrm>
-                      <a:off x="0" y="0"/>
-                      <a:ext cx="297815" cy="276860"/>
-                    </a:xfrm>
-                    <a:prstGeom prst="rect">
-                      <a:avLst/>
-                    </a:prstGeom>
-                    <a:noFill/>
-                    <a:ln>
-                      <a:noFill/>
-                    </a:ln>
-                  </pic:spPr>
-                </pic:pic>
-              </a:graphicData>
-            </a:graphic>
-          </wp:inline>
-        </w:drawing>
-      </w:r>
-      <w:r>
-        <w:rPr>
-          <w:rFonts w:ascii="Franklin Gothic Book" w:eastAsia="Times New Roman" w:hAnsi="Franklin Gothic Book" w:cs="Times New Roman"/>
-          <w:color w:val="2F5496"/>
-          <w:sz w:val="26"/>
-          <w:szCs w:val="32"/>
-        </w:rPr>
-        <w:tab/>
-      </w:r>
-      <w:r>
-        <w:rPr>
-          <w:rFonts w:ascii="Franklin Gothic Book" w:eastAsia="Times New Roman" w:hAnsi="Franklin Gothic Book" w:cs="Times New Roman"/>
-          <w:color w:val="2F5496"/>
-          <w:sz w:val="26"/>
-          <w:szCs w:val="32"/>
-        </w:rPr>
-        <w:t>CWB Group</w:t>
-      </w:r>
-      <w:r>
-        <w:rPr>
-          <w:rFonts w:ascii="Franklin Gothic Book" w:eastAsia="Times New Roman" w:hAnsi="Franklin Gothic Book" w:cs="Times New Roman"/>
-          <w:color w:val="2F5496"/>
-          <w:sz w:val="26"/>
-          <w:szCs w:val="32"/>
-        </w:rPr>
-        <w:tab/>
-      </w:r>
-      <w:r>
-        <w:rPr>
-          <w:rFonts w:ascii="Franklin Gothic Book" w:eastAsia="Times New Roman" w:hAnsi="Franklin Gothic Book" w:cs="Times New Roman"/>
-          <w:i/>
-          <w:iCs/>
-          <w:color w:val="2F5496"/>
-        </w:rPr>
-        <w:t>Full-stack Developer</w:t>
-      </w:r>
-      <w:r>
-        <w:rPr>
-          <w:rFonts w:ascii="Franklin Gothic Book" w:eastAsia="Times New Roman" w:hAnsi="Franklin Gothic Book" w:cs="Times New Roman"/>
-          <w:color w:val="2F5496"/>
-          <w:sz w:val="26"/>
-          <w:szCs w:val="32"/>
-        </w:rPr>
-        <w:tab/>
-      </w:r>
-      <w:r>
-        <w:rPr>
-          <w:rFonts w:ascii="Franklin Gothic Book" w:eastAsia="Times New Roman" w:hAnsi="Franklin Gothic Book" w:cs="Times New Roman"/>
-          <w:color w:val="2F5496"/>
-          <w:szCs w:val="32"/>
-        </w:rPr>
-        <w:t>2009/10 - 2010/05</w:t>
-      </w:r>
-    </w:p>
-    <w:p>
-      <w:pPr>
-        <w:keepNext/>
-        <w:keepLines/>
-        <w:tabs>
-          <w:tab w:val="left" w:pos="1980"/>
-          <w:tab w:val="left" w:pos="4770"/>
-          <w:tab w:val="left" w:pos="7200"/>
-        </w:tabs>
-        <w:spacing w:before="240" w:after="0" w:line="240" w:lineRule="auto"/>
-        <w:outlineLvl w:val="0"/>
-        <w15:collapsed/>
-        <w:rPr>
-          <w:rFonts w:ascii="Franklin Gothic Book" w:eastAsia="Times New Roman" w:hAnsi="Franklin Gothic Book" w:cs="Times New Roman"/>
-          <w:color w:val="2F5496"/>
-          <w:sz w:val="26"/>
-          <w:szCs w:val="32"/>
-        </w:rPr>
-      </w:pPr>
-      <w:r>
-        <w:rPr>
-          <w:rFonts w:ascii="Franklin Gothic Book" w:eastAsia="Times New Roman" w:hAnsi="Franklin Gothic Book" w:cs="Times New Roman"/>
-          <w:noProof/>
-          <w:color w:val="2F5496"/>
-          <w:sz w:val="26"/>
-          <w:szCs w:val="32"/>
-        </w:rPr>
-        <w:drawing>
-          <wp:inline distT="0" distB="0" distL="0" distR="0" wp14:anchorId="16C96382" wp14:editId="46FB3E34">
-            <wp:extent cx="553720" cy="240665"/>
-            <wp:effectExtent l="0" t="0" r="0" b="6985"/>
-            <wp:docPr id="33" name="Picture 33" descr="Green Shield Canada ">
-              <a:hlinkClick xmlns:a="http://schemas.openxmlformats.org/drawingml/2006/main" r:id="rId31"/>
-            </wp:docPr>
-            <wp:cNvGraphicFramePr>
-              <a:graphicFrameLocks xmlns:a="http://schemas.openxmlformats.org/drawingml/2006/main" noChangeAspect="1"/>
-            </wp:cNvGraphicFramePr>
-            <a:graphic xmlns:a="http://schemas.openxmlformats.org/drawingml/2006/main">
-              <a:graphicData uri="http://schemas.openxmlformats.org/drawingml/2006/picture">
-                <pic:pic xmlns:pic="http://schemas.openxmlformats.org/drawingml/2006/picture">
-                  <pic:nvPicPr>
-                    <pic:cNvPr id="0" name="Picture 14" descr="Green Shield Canada ">
-                      <a:hlinkClick r:id="rId31"/>
-                    </pic:cNvPr>
-                    <pic:cNvPicPr>
-                      <a:picLocks noChangeAspect="1" noChangeArrowheads="1"/>
-                    </pic:cNvPicPr>
-                  </pic:nvPicPr>
-                  <pic:blipFill>
-                    <a:blip r:embed="rId32" cstate="print">
-                      <a:extLst>
-                        <a:ext uri="{28A0092B-C50C-407E-A947-70E740481C1C}">
-                          <a14:useLocalDpi xmlns:a14="http://schemas.microsoft.com/office/drawing/2010/main" val="0"/>
-                        </a:ext>
-                      </a:extLst>
-                    </a:blip>
-                    <a:srcRect/>
-                    <a:stretch>
-                      <a:fillRect/>
-                    </a:stretch>
-                  </pic:blipFill>
-                  <pic:spPr bwMode="auto">
-                    <a:xfrm>
-                      <a:off x="0" y="0"/>
-                      <a:ext cx="553720" cy="240665"/>
-                    </a:xfrm>
-                    <a:prstGeom prst="rect">
-                      <a:avLst/>
-                    </a:prstGeom>
-                    <a:noFill/>
-                    <a:ln>
-                      <a:noFill/>
-                    </a:ln>
-                  </pic:spPr>
-                </pic:pic>
-              </a:graphicData>
-            </a:graphic>
-          </wp:inline>
-        </w:drawing>
-      </w:r>
-      <w:r>
-        <w:rPr>
-          <w:rFonts w:ascii="Franklin Gothic Book" w:eastAsia="Times New Roman" w:hAnsi="Franklin Gothic Book" w:cs="Times New Roman"/>
-          <w:color w:val="2F5496"/>
-          <w:sz w:val="26"/>
-          <w:szCs w:val="32"/>
-        </w:rPr>
-        <w:tab/>
-      </w:r>
-      <w:r>
-        <w:rPr>
-          <w:rFonts w:ascii="Franklin Gothic Book" w:eastAsia="Times New Roman" w:hAnsi="Franklin Gothic Book" w:cs="Times New Roman"/>
-          <w:color w:val="2F5496"/>
-          <w:sz w:val="26"/>
-          <w:szCs w:val="32"/>
-        </w:rPr>
-        <w:t>Green Shield Canada</w:t>
-      </w:r>
-      <w:r>
-        <w:rPr>
-          <w:rFonts w:ascii="Franklin Gothic Book" w:eastAsia="Times New Roman" w:hAnsi="Franklin Gothic Book" w:cs="Times New Roman"/>
-          <w:color w:val="2F5496"/>
-          <w:sz w:val="26"/>
-          <w:szCs w:val="32"/>
-        </w:rPr>
-        <w:t xml:space="preserve">    </w:t>
-      </w:r>
-      <w:r>
-        <w:rPr>
-          <w:rFonts w:ascii="Franklin Gothic Book" w:eastAsia="Times New Roman" w:hAnsi="Franklin Gothic Book" w:cs="Times New Roman"/>
-          <w:color w:val="2F5496"/>
-          <w:sz w:val="26"/>
-          <w:szCs w:val="32"/>
-        </w:rPr>
-        <w:tab/>
-      </w:r>
-      <w:r>
-        <w:rPr>
-          <w:rFonts w:ascii="Franklin Gothic Book" w:eastAsia="Times New Roman" w:hAnsi="Franklin Gothic Book" w:cs="Times New Roman"/>
-          <w:i/>
-          <w:iCs/>
-          <w:color w:val="2F5496"/>
-        </w:rPr>
-        <w:t>Consultant</w:t>
-      </w:r>
-      <w:r>
-        <w:rPr>
-          <w:rFonts w:ascii="Franklin Gothic Book" w:eastAsia="Times New Roman" w:hAnsi="Franklin Gothic Book" w:cs="Times New Roman"/>
-          <w:color w:val="2F5496"/>
-          <w:sz w:val="26"/>
-          <w:szCs w:val="32"/>
-        </w:rPr>
-        <w:tab/>
-      </w:r>
-      <w:r>
-        <w:rPr>
-          <w:rFonts w:ascii="Franklin Gothic Book" w:eastAsia="Times New Roman" w:hAnsi="Franklin Gothic Book" w:cs="Times New Roman"/>
-          <w:color w:val="2F5496"/>
-          <w:szCs w:val="32"/>
-        </w:rPr>
-        <w:t>2008/12 - 2009/08</w:t>
-      </w:r>
-    </w:p>
-    <w:p>
-      <w:pPr>
-        <w:keepNext/>
-        <w:keepLines/>
-        <w:tabs>
-          <w:tab w:val="left" w:pos="1980"/>
-          <w:tab w:val="left" w:pos="4770"/>
-          <w:tab w:val="left" w:pos="7200"/>
-        </w:tabs>
-        <w:spacing w:before="240" w:after="0" w:line="240" w:lineRule="auto"/>
-        <w:outlineLvl w:val="0"/>
-        <w15:collapsed/>
-        <w:rPr>
-          <w:rFonts w:ascii="Franklin Gothic Book" w:eastAsia="Times New Roman" w:hAnsi="Franklin Gothic Book" w:cs="Times New Roman"/>
-          <w:color w:val="2F5496"/>
-          <w:sz w:val="26"/>
-          <w:szCs w:val="32"/>
-        </w:rPr>
-      </w:pPr>
-      <w:r>
-        <w:rPr>
-          <w:rFonts w:ascii="Franklin Gothic Book" w:eastAsia="Times New Roman" w:hAnsi="Franklin Gothic Book" w:cs="Times New Roman"/>
-          <w:noProof/>
-          <w:color w:val="2F5496"/>
-          <w:sz w:val="26"/>
-          <w:szCs w:val="32"/>
-        </w:rPr>
-        <w:drawing>
-          <wp:inline distT="0" distB="0" distL="0" distR="0" wp14:anchorId="2F8E31C6" wp14:editId="7DD4FB17">
-            <wp:extent cx="830580" cy="229870"/>
-            <wp:effectExtent l="0" t="0" r="7620" b="0"/>
-            <wp:docPr id="32" name="Picture 32" descr="Toromont CAT">
-              <a:hlinkClick xmlns:a="http://schemas.openxmlformats.org/drawingml/2006/main" r:id="rId26"/>
-            </wp:docPr>
-            <wp:cNvGraphicFramePr>
-              <a:graphicFrameLocks xmlns:a="http://schemas.openxmlformats.org/drawingml/2006/main" noChangeAspect="1"/>
-            </wp:cNvGraphicFramePr>
-            <a:graphic xmlns:a="http://schemas.openxmlformats.org/drawingml/2006/main">
-              <a:graphicData uri="http://schemas.openxmlformats.org/drawingml/2006/picture">
-                <pic:pic xmlns:pic="http://schemas.openxmlformats.org/drawingml/2006/picture">
-                  <pic:nvPicPr>
-                    <pic:cNvPr id="0" name="Picture 167" descr="Toromont CAT"/>
-                    <pic:cNvPicPr>
-                      <a:picLocks noChangeAspect="1" noChangeArrowheads="1"/>
-                    </pic:cNvPicPr>
-                  </pic:nvPicPr>
-                  <pic:blipFill>
-                    <a:blip r:embed="rId27" r:link="rId28" cstate="print">
-                      <a:extLst>
-                        <a:ext uri="{28A0092B-C50C-407E-A947-70E740481C1C}">
-                          <a14:useLocalDpi xmlns:a14="http://schemas.microsoft.com/office/drawing/2010/main" val="0"/>
-                        </a:ext>
-                      </a:extLst>
-                    </a:blip>
-                    <a:srcRect/>
-                    <a:stretch>
-                      <a:fillRect/>
-                    </a:stretch>
-                  </pic:blipFill>
-                  <pic:spPr bwMode="auto">
-                    <a:xfrm>
-                      <a:off x="0" y="0"/>
-                      <a:ext cx="830580" cy="229870"/>
-                    </a:xfrm>
-                    <a:prstGeom prst="rect">
-                      <a:avLst/>
-                    </a:prstGeom>
-                    <a:noFill/>
-                    <a:ln>
-                      <a:noFill/>
-                    </a:ln>
-                  </pic:spPr>
-                </pic:pic>
-              </a:graphicData>
-            </a:graphic>
-          </wp:inline>
-        </w:drawing>
-      </w:r>
-      <w:r>
-        <w:rPr>
-          <w:rFonts w:ascii="Franklin Gothic Book" w:eastAsia="Times New Roman" w:hAnsi="Franklin Gothic Book" w:cs="Times New Roman"/>
-          <w:color w:val="2F5496"/>
-          <w:sz w:val="26"/>
-          <w:szCs w:val="32"/>
-        </w:rPr>
-        <w:tab/>
-      </w:r>
-      <w:r>
-        <w:rPr>
-          <w:rFonts w:ascii="Franklin Gothic Book" w:eastAsia="Times New Roman" w:hAnsi="Franklin Gothic Book" w:cs="Times New Roman"/>
-          <w:color w:val="2F5496"/>
-          <w:sz w:val="26"/>
-          <w:szCs w:val="32"/>
-        </w:rPr>
-        <w:t>Toromont</w:t>
-      </w:r>
-      <w:r>
-        <w:rPr>
-          <w:rFonts w:ascii="Franklin Gothic Book" w:eastAsia="Times New Roman" w:hAnsi="Franklin Gothic Book" w:cs="Times New Roman"/>
-          <w:color w:val="2F5496"/>
-          <w:sz w:val="26"/>
-          <w:szCs w:val="32"/>
-        </w:rPr>
-        <w:tab/>
-      </w:r>
-      <w:r>
-        <w:rPr>
-          <w:rFonts w:ascii="Franklin Gothic Book" w:eastAsia="Times New Roman" w:hAnsi="Franklin Gothic Book" w:cs="Times New Roman"/>
-          <w:i/>
-          <w:iCs/>
-          <w:color w:val="2F5496"/>
-        </w:rPr>
-        <w:t>Full-stack Developer</w:t>
-      </w:r>
-      <w:r>
-        <w:rPr>
-          <w:rFonts w:ascii="Franklin Gothic Book" w:eastAsia="Times New Roman" w:hAnsi="Franklin Gothic Book" w:cs="Times New Roman"/>
-          <w:color w:val="2F5496"/>
-          <w:sz w:val="26"/>
-          <w:szCs w:val="32"/>
-        </w:rPr>
-        <w:tab/>
-      </w:r>
-      <w:r>
-        <w:rPr>
-          <w:rFonts w:ascii="Franklin Gothic Book" w:eastAsia="Times New Roman" w:hAnsi="Franklin Gothic Book" w:cs="Times New Roman"/>
-          <w:color w:val="2F5496"/>
-          <w:szCs w:val="32"/>
-        </w:rPr>
-        <w:t>2008/02 - 2008/11</w:t>
-      </w:r>
-    </w:p>
-    <w:p>
-      <w:pPr>
-        <w:keepNext/>
-        <w:keepLines/>
-        <w:tabs>
-          <w:tab w:val="left" w:pos="1980"/>
-          <w:tab w:val="left" w:pos="4770"/>
-          <w:tab w:val="left" w:pos="7200"/>
-        </w:tabs>
-        <w:spacing w:before="240" w:after="0" w:line="240" w:lineRule="auto"/>
-        <w:outlineLvl w:val="0"/>
-        <w15:collapsed/>
-        <w:rPr>
-          <w:rFonts w:ascii="Franklin Gothic Book" w:eastAsia="Times New Roman" w:hAnsi="Franklin Gothic Book" w:cs="Times New Roman"/>
-          <w:color w:val="2F5496"/>
-          <w:sz w:val="26"/>
-          <w:szCs w:val="32"/>
-        </w:rPr>
-      </w:pPr>
-      <w:r>
-        <w:rPr>
-          <w:rFonts w:ascii="Franklin Gothic Book" w:eastAsia="Times New Roman" w:hAnsi="Franklin Gothic Book" w:cs="Times New Roman"/>
-          <w:b/>
-          <w:noProof/>
-          <w:color w:val="2F5496"/>
-        </w:rPr>
-        <w:drawing>
-          <wp:inline distT="0" distB="0" distL="0" distR="0" wp14:anchorId="28600A6C" wp14:editId="077C9C64">
-            <wp:extent cx="1039495" cy="276860"/>
-            <wp:effectExtent l="0" t="0" r="8255" b="8890"/>
-            <wp:docPr id="31" name="Picture 31" descr="BDO IT Solutions (former Systemgroup Inc.)">
-              <a:hlinkClick xmlns:a="http://schemas.openxmlformats.org/drawingml/2006/main" r:id="rId33"/>
-            </wp:docPr>
-            <wp:cNvGraphicFramePr>
-              <a:graphicFrameLocks xmlns:a="http://schemas.openxmlformats.org/drawingml/2006/main" noChangeAspect="1"/>
-            </wp:cNvGraphicFramePr>
-            <a:graphic xmlns:a="http://schemas.openxmlformats.org/drawingml/2006/main">
-              <a:graphicData uri="http://schemas.openxmlformats.org/drawingml/2006/picture">
-                <pic:pic xmlns:pic="http://schemas.openxmlformats.org/drawingml/2006/picture">
-                  <pic:nvPicPr>
-                    <pic:cNvPr id="0" name="Picture 8" descr="BDO IT Solutions (former Systemgroup Inc.)">
-                      <a:hlinkClick r:id="rId33"/>
-                    </pic:cNvPr>
-                    <pic:cNvPicPr>
-                      <a:picLocks noChangeAspect="1" noChangeArrowheads="1"/>
-                    </pic:cNvPicPr>
-                  </pic:nvPicPr>
-                  <pic:blipFill>
-                    <a:blip r:embed="rId34">
-                      <a:extLst>
-                        <a:ext uri="{28A0092B-C50C-407E-A947-70E740481C1C}">
-                          <a14:useLocalDpi xmlns:a14="http://schemas.microsoft.com/office/drawing/2010/main" val="0"/>
-                        </a:ext>
-                      </a:extLst>
-                    </a:blip>
-                    <a:srcRect/>
-                    <a:stretch>
-                      <a:fillRect/>
-                    </a:stretch>
-                  </pic:blipFill>
-                  <pic:spPr bwMode="auto">
-                    <a:xfrm>
-                      <a:off x="0" y="0"/>
-                      <a:ext cx="1039495" cy="276860"/>
-                    </a:xfrm>
-                    <a:prstGeom prst="rect">
-                      <a:avLst/>
-                    </a:prstGeom>
-                    <a:noFill/>
-                    <a:ln>
-                      <a:noFill/>
-                    </a:ln>
-                  </pic:spPr>
-                </pic:pic>
-              </a:graphicData>
-            </a:graphic>
-          </wp:inline>
-        </w:drawing>
-      </w:r>
-      <w:r>
-        <w:rPr>
-          <w:rFonts w:ascii="Franklin Gothic Book" w:eastAsia="Times New Roman" w:hAnsi="Franklin Gothic Book" w:cs="Times New Roman"/>
-          <w:color w:val="2F5496"/>
-          <w:sz w:val="26"/>
-          <w:szCs w:val="32"/>
-        </w:rPr>
-        <w:tab/>
-      </w:r>
-      <w:r>
-        <w:rPr>
-          <w:rFonts w:ascii="Franklin Gothic Book" w:eastAsia="Times New Roman" w:hAnsi="Franklin Gothic Book" w:cs="Times New Roman"/>
-          <w:color w:val="2F5496"/>
-          <w:sz w:val="28"/>
-          <w:szCs w:val="32"/>
-        </w:rPr>
-        <w:t>Systemgroup</w:t>
-      </w:r>
-      <w:r>
-        <w:rPr>
-          <w:rFonts w:ascii="Franklin Gothic Book" w:eastAsia="Times New Roman" w:hAnsi="Franklin Gothic Book" w:cs="Times New Roman"/>
-          <w:i/>
-          <w:iCs/>
-          <w:color w:val="2F5496"/>
-        </w:rPr>
-        <w:tab/>
-      </w:r>
-      <w:r>
-        <w:rPr>
-          <w:rFonts w:ascii="Franklin Gothic Book" w:eastAsia="Times New Roman" w:hAnsi="Franklin Gothic Book" w:cs="Times New Roman"/>
-          <w:i/>
-          <w:iCs/>
-          <w:color w:val="2F5496"/>
-        </w:rPr>
-        <w:t>Full-stack Developer</w:t>
-      </w:r>
-      <w:r>
-        <w:rPr>
-          <w:rFonts w:ascii="Franklin Gothic Book" w:eastAsia="Times New Roman" w:hAnsi="Franklin Gothic Book" w:cs="Times New Roman"/>
-          <w:color w:val="2F5496"/>
-          <w:sz w:val="26"/>
-          <w:szCs w:val="32"/>
-        </w:rPr>
-        <w:tab/>
-      </w:r>
-      <w:r>
-        <w:rPr>
-          <w:rFonts w:ascii="Franklin Gothic Book" w:eastAsia="Times New Roman" w:hAnsi="Franklin Gothic Book" w:cs="Times New Roman"/>
-          <w:color w:val="2F5496"/>
-          <w:szCs w:val="32"/>
-        </w:rPr>
-        <w:t>2007/02 - 2008/01</w:t>
-      </w:r>
-    </w:p>
-    <w:p>
-      <w:pPr>
-        <w:keepNext/>
-        <w:keepLines/>
-        <w:tabs>
-          <w:tab w:val="left" w:pos="1980"/>
-          <w:tab w:val="left" w:pos="4770"/>
-          <w:tab w:val="left" w:pos="7200"/>
-        </w:tabs>
-        <w:spacing w:before="240" w:after="0" w:line="240" w:lineRule="auto"/>
-        <w:outlineLvl w:val="0"/>
-        <w15:collapsed/>
-        <w:rPr>
-          <w:rFonts w:ascii="Franklin Gothic Book" w:eastAsia="Times New Roman" w:hAnsi="Franklin Gothic Book" w:cs="Times New Roman"/>
-          <w:color w:val="2F5496"/>
-          <w:sz w:val="26"/>
-          <w:szCs w:val="32"/>
-        </w:rPr>
-      </w:pPr>
-      <w:r>
-        <w:rPr>
-          <w:rFonts w:ascii="Franklin Gothic Book" w:eastAsia="Times New Roman" w:hAnsi="Franklin Gothic Book" w:cs="Times New Roman"/>
-          <w:b/>
-          <w:noProof/>
-          <w:color w:val="2F5496"/>
-        </w:rPr>
-        <w:drawing>
-          <wp:inline distT="0" distB="0" distL="0" distR="0" wp14:anchorId="528862EC" wp14:editId="5547D339">
-            <wp:extent cx="935355" cy="208915"/>
-            <wp:effectExtent l="0" t="0" r="0" b="635"/>
-            <wp:docPr id="30" name="Picture 30" descr="Direct Energy">
-              <a:hlinkClick xmlns:a="http://schemas.openxmlformats.org/drawingml/2006/main" r:id="rId35"/>
-            </wp:docPr>
-            <wp:cNvGraphicFramePr>
-              <a:graphicFrameLocks xmlns:a="http://schemas.openxmlformats.org/drawingml/2006/main" noChangeAspect="1"/>
-            </wp:cNvGraphicFramePr>
-            <a:graphic xmlns:a="http://schemas.openxmlformats.org/drawingml/2006/main">
-              <a:graphicData uri="http://schemas.openxmlformats.org/drawingml/2006/picture">
-                <pic:pic xmlns:pic="http://schemas.openxmlformats.org/drawingml/2006/picture">
-                  <pic:nvPicPr>
-                    <pic:cNvPr id="0" name="Picture 7" descr="Direct Energy">
-                      <a:hlinkClick r:id="rId35"/>
-                    </pic:cNvPr>
-                    <pic:cNvPicPr>
-                      <a:picLocks noChangeAspect="1" noChangeArrowheads="1"/>
-                    </pic:cNvPicPr>
-                  </pic:nvPicPr>
-                  <pic:blipFill>
-                    <a:blip r:embed="rId36">
-                      <a:extLst>
-                        <a:ext uri="{28A0092B-C50C-407E-A947-70E740481C1C}">
-                          <a14:useLocalDpi xmlns:a14="http://schemas.microsoft.com/office/drawing/2010/main" val="0"/>
-                        </a:ext>
-                      </a:extLst>
-                    </a:blip>
-                    <a:srcRect/>
-                    <a:stretch>
-                      <a:fillRect/>
-                    </a:stretch>
-                  </pic:blipFill>
-                  <pic:spPr bwMode="auto">
-                    <a:xfrm>
-                      <a:off x="0" y="0"/>
-                      <a:ext cx="935355" cy="208915"/>
-                    </a:xfrm>
-                    <a:prstGeom prst="rect">
-                      <a:avLst/>
-                    </a:prstGeom>
-                    <a:noFill/>
-                    <a:ln>
-                      <a:noFill/>
-                    </a:ln>
-                  </pic:spPr>
-                </pic:pic>
-              </a:graphicData>
-            </a:graphic>
-          </wp:inline>
-        </w:drawing>
-      </w:r>
-      <w:r>
-        <w:rPr>
-          <w:rFonts w:ascii="Franklin Gothic Book" w:eastAsia="Times New Roman" w:hAnsi="Franklin Gothic Book" w:cs="Times New Roman"/>
-          <w:color w:val="2F5496"/>
-          <w:sz w:val="26"/>
-          <w:szCs w:val="32"/>
-        </w:rPr>
-        <w:tab/>
-      </w:r>
-      <w:r>
-        <w:rPr>
-          <w:rFonts w:ascii="Franklin Gothic Book" w:eastAsia="Times New Roman" w:hAnsi="Franklin Gothic Book" w:cs="Times New Roman"/>
-          <w:color w:val="2F5496"/>
-          <w:sz w:val="26"/>
-          <w:szCs w:val="32"/>
-        </w:rPr>
-        <w:t>Direct Energy</w:t>
-      </w:r>
-      <w:r>
-        <w:rPr>
-          <w:rFonts w:ascii="Franklin Gothic Book" w:eastAsia="Times New Roman" w:hAnsi="Franklin Gothic Book" w:cs="Times New Roman"/>
-          <w:color w:val="2F5496"/>
-          <w:sz w:val="26"/>
-          <w:szCs w:val="32"/>
-        </w:rPr>
-        <w:tab/>
-      </w:r>
-      <w:r>
-        <w:rPr>
-          <w:rFonts w:ascii="Franklin Gothic Book" w:eastAsia="Times New Roman" w:hAnsi="Franklin Gothic Book" w:cs="Times New Roman"/>
-          <w:i/>
-          <w:iCs/>
-          <w:color w:val="2F5496"/>
-        </w:rPr>
-        <w:t>Full-stack Developer</w:t>
-      </w:r>
-      <w:r>
-        <w:rPr>
-          <w:rFonts w:ascii="Franklin Gothic Book" w:eastAsia="Times New Roman" w:hAnsi="Franklin Gothic Book" w:cs="Times New Roman"/>
-          <w:color w:val="2F5496"/>
-          <w:sz w:val="26"/>
-          <w:szCs w:val="32"/>
-        </w:rPr>
-        <w:tab/>
-      </w:r>
-      <w:r>
-        <w:rPr>
-          <w:rFonts w:ascii="Franklin Gothic Book" w:eastAsia="Times New Roman" w:hAnsi="Franklin Gothic Book" w:cs="Times New Roman"/>
-          <w:color w:val="2F5496"/>
-          <w:szCs w:val="32"/>
-        </w:rPr>
-        <w:t>2006/09 - 2007/02</w:t>
-      </w:r>
-    </w:p>
-    <w:p>
-      <w:pPr>
-        <w:keepNext/>
-        <w:keepLines/>
-        <w:tabs>
-          <w:tab w:val="left" w:pos="1980"/>
-          <w:tab w:val="left" w:pos="4770"/>
-          <w:tab w:val="left" w:pos="7200"/>
-        </w:tabs>
-        <w:spacing w:before="240" w:after="0" w:line="240" w:lineRule="auto"/>
-        <w:outlineLvl w:val="0"/>
-        <w15:collapsed/>
-        <w:rPr>
-          <w:rFonts w:ascii="Franklin Gothic Book" w:eastAsia="Times New Roman" w:hAnsi="Franklin Gothic Book" w:cs="Times New Roman"/>
-          <w:color w:val="2F5496"/>
-          <w:sz w:val="26"/>
-          <w:szCs w:val="32"/>
-        </w:rPr>
-      </w:pPr>
-      <w:r>
-        <w:rPr>
-          <w:rFonts w:ascii="Franklin Gothic Book" w:eastAsia="Times New Roman" w:hAnsi="Franklin Gothic Book" w:cs="Times New Roman"/>
-          <w:b/>
-          <w:noProof/>
-          <w:color w:val="2F5496"/>
-        </w:rPr>
-        <w:drawing>
-          <wp:inline distT="0" distB="0" distL="0" distR="0" wp14:anchorId="3F7F033B" wp14:editId="06ABB9E4">
-            <wp:extent cx="694690" cy="266700"/>
-            <wp:effectExtent l="0" t="0" r="0" b="0"/>
-            <wp:docPr id="29" name="Picture 29" descr="Magna Cosma International">
-              <a:hlinkClick xmlns:a="http://schemas.openxmlformats.org/drawingml/2006/main" r:id="rId37"/>
-            </wp:docPr>
-            <wp:cNvGraphicFramePr>
-              <a:graphicFrameLocks xmlns:a="http://schemas.openxmlformats.org/drawingml/2006/main" noChangeAspect="1"/>
-            </wp:cNvGraphicFramePr>
-            <a:graphic xmlns:a="http://schemas.openxmlformats.org/drawingml/2006/main">
-              <a:graphicData uri="http://schemas.openxmlformats.org/drawingml/2006/picture">
-                <pic:pic xmlns:pic="http://schemas.openxmlformats.org/drawingml/2006/picture">
-                  <pic:nvPicPr>
-                    <pic:cNvPr id="0" name="Picture 6" descr="Magna Cosma International">
-                      <a:hlinkClick r:id="rId37"/>
-                    </pic:cNvPr>
-                    <pic:cNvPicPr>
-                      <a:picLocks noChangeAspect="1" noChangeArrowheads="1"/>
-                    </pic:cNvPicPr>
-                  </pic:nvPicPr>
-                  <pic:blipFill>
-                    <a:blip r:embed="rId38">
-                      <a:extLst>
-                        <a:ext uri="{28A0092B-C50C-407E-A947-70E740481C1C}">
-                          <a14:useLocalDpi xmlns:a14="http://schemas.microsoft.com/office/drawing/2010/main" val="0"/>
-                        </a:ext>
-                      </a:extLst>
-                    </a:blip>
-                    <a:srcRect/>
-                    <a:stretch>
-                      <a:fillRect/>
-                    </a:stretch>
-                  </pic:blipFill>
-                  <pic:spPr bwMode="auto">
-                    <a:xfrm>
-                      <a:off x="0" y="0"/>
-                      <a:ext cx="694690" cy="266700"/>
-                    </a:xfrm>
-                    <a:prstGeom prst="rect">
-                      <a:avLst/>
-                    </a:prstGeom>
-                    <a:noFill/>
-                    <a:ln>
-                      <a:noFill/>
-                    </a:ln>
-                  </pic:spPr>
-                </pic:pic>
-              </a:graphicData>
-            </a:graphic>
-          </wp:inline>
-        </w:drawing>
-      </w:r>
-      <w:r>
-        <w:rPr>
-          <w:rFonts w:ascii="Franklin Gothic Book" w:eastAsia="Times New Roman" w:hAnsi="Franklin Gothic Book" w:cs="Times New Roman"/>
-          <w:color w:val="2F5496"/>
-          <w:sz w:val="26"/>
-          <w:szCs w:val="32"/>
-        </w:rPr>
-        <w:tab/>
-      </w:r>
-      <w:r>
-        <w:rPr>
-          <w:rFonts w:ascii="Franklin Gothic Book" w:eastAsia="Times New Roman" w:hAnsi="Franklin Gothic Book" w:cs="Times New Roman"/>
-          <w:color w:val="2F5496"/>
-          <w:sz w:val="26"/>
-          <w:szCs w:val="32"/>
-        </w:rPr>
-        <w:t>Magna International</w:t>
-      </w:r>
-      <w:r>
-        <w:rPr>
-          <w:rFonts w:ascii="Franklin Gothic Book" w:eastAsia="Times New Roman" w:hAnsi="Franklin Gothic Book" w:cs="Times New Roman"/>
-          <w:color w:val="2F5496"/>
-          <w:sz w:val="26"/>
-          <w:szCs w:val="32"/>
-        </w:rPr>
-        <w:tab/>
-      </w:r>
-      <w:r>
-        <w:rPr>
-          <w:rFonts w:ascii="Franklin Gothic Book" w:eastAsia="Times New Roman" w:hAnsi="Franklin Gothic Book" w:cs="Times New Roman"/>
-          <w:i/>
-          <w:iCs/>
-          <w:color w:val="2F5496"/>
-        </w:rPr>
-        <w:t>Full-stack Developer</w:t>
-      </w:r>
-      <w:r>
-        <w:rPr>
-          <w:rFonts w:ascii="Franklin Gothic Book" w:eastAsia="Times New Roman" w:hAnsi="Franklin Gothic Book" w:cs="Times New Roman"/>
-          <w:color w:val="2F5496"/>
-          <w:sz w:val="26"/>
-          <w:szCs w:val="32"/>
-        </w:rPr>
-        <w:tab/>
-      </w:r>
-      <w:r>
-        <w:rPr>
-          <w:rFonts w:ascii="Franklin Gothic Book" w:eastAsia="Times New Roman" w:hAnsi="Franklin Gothic Book" w:cs="Times New Roman"/>
-          <w:color w:val="2F5496"/>
-          <w:szCs w:val="32"/>
-        </w:rPr>
-        <w:t>2005/11 - 2006/07</w:t>
-      </w:r>
-    </w:p>
-    <w:p>
-      <w:pPr>
-        <w:keepNext/>
-        <w:keepLines/>
-        <w:tabs>
-          <w:tab w:val="left" w:pos="1980"/>
-          <w:tab w:val="left" w:pos="4770"/>
-          <w:tab w:val="left" w:pos="7200"/>
-        </w:tabs>
-        <w:spacing w:before="240" w:after="0" w:line="240" w:lineRule="auto"/>
-        <w:outlineLvl w:val="0"/>
-        <w15:collapsed/>
-        <w:rPr>
-          <w:rFonts w:ascii="Franklin Gothic Book" w:eastAsia="Times New Roman" w:hAnsi="Franklin Gothic Book" w:cs="Times New Roman"/>
-          <w:color w:val="2F5496"/>
-          <w:sz w:val="26"/>
-          <w:szCs w:val="32"/>
-        </w:rPr>
-      </w:pPr>
-      <w:r>
-        <w:rPr>
-          <w:rFonts w:ascii="Franklin Gothic Book" w:eastAsia="Times New Roman" w:hAnsi="Franklin Gothic Book" w:cs="Times New Roman"/>
-          <w:b/>
-          <w:noProof/>
-          <w:color w:val="2F5496"/>
-        </w:rPr>
-        <w:drawing>
-          <wp:inline distT="0" distB="0" distL="0" distR="0" wp14:anchorId="05070FF0" wp14:editId="7AFB0ED3">
-            <wp:extent cx="637540" cy="297815"/>
-            <wp:effectExtent l="0" t="0" r="0" b="6985"/>
-            <wp:docPr id="28" name="Picture 28" descr="ThoughtCorp">
-              <a:hlinkClick xmlns:a="http://schemas.openxmlformats.org/drawingml/2006/main" r:id="rId39"/>
-            </wp:docPr>
-            <wp:cNvGraphicFramePr>
-              <a:graphicFrameLocks xmlns:a="http://schemas.openxmlformats.org/drawingml/2006/main" noChangeAspect="1"/>
-            </wp:cNvGraphicFramePr>
-            <a:graphic xmlns:a="http://schemas.openxmlformats.org/drawingml/2006/main">
-              <a:graphicData uri="http://schemas.openxmlformats.org/drawingml/2006/picture">
-                <pic:pic xmlns:pic="http://schemas.openxmlformats.org/drawingml/2006/picture">
-                  <pic:nvPicPr>
-                    <pic:cNvPr id="0" name="Picture 5" descr="ThoughtCorp">
-                      <a:hlinkClick r:id="rId39"/>
-                    </pic:cNvPr>
-                    <pic:cNvPicPr>
-                      <a:picLocks noChangeAspect="1" noChangeArrowheads="1"/>
-                    </pic:cNvPicPr>
-                  </pic:nvPicPr>
-                  <pic:blipFill>
-                    <a:blip r:embed="rId40">
-                      <a:extLst>
-                        <a:ext uri="{28A0092B-C50C-407E-A947-70E740481C1C}">
-                          <a14:useLocalDpi xmlns:a14="http://schemas.microsoft.com/office/drawing/2010/main" val="0"/>
-                        </a:ext>
-                      </a:extLst>
-                    </a:blip>
-                    <a:srcRect/>
-                    <a:stretch>
-                      <a:fillRect/>
-                    </a:stretch>
-                  </pic:blipFill>
-                  <pic:spPr bwMode="auto">
-                    <a:xfrm>
-                      <a:off x="0" y="0"/>
-                      <a:ext cx="637540" cy="297815"/>
-                    </a:xfrm>
-                    <a:prstGeom prst="rect">
-                      <a:avLst/>
-                    </a:prstGeom>
-                    <a:noFill/>
-                    <a:ln>
-                      <a:noFill/>
-                    </a:ln>
-                  </pic:spPr>
-                </pic:pic>
-              </a:graphicData>
-            </a:graphic>
-          </wp:inline>
-        </w:drawing>
-      </w:r>
-      <w:r>
-        <w:rPr>
-          <w:rFonts w:ascii="Franklin Gothic Book" w:eastAsia="Times New Roman" w:hAnsi="Franklin Gothic Book" w:cs="Times New Roman"/>
-          <w:color w:val="2F5496"/>
-          <w:sz w:val="26"/>
-          <w:szCs w:val="32"/>
-        </w:rPr>
-        <w:tab/>
-      </w:r>
-      <w:r>
-        <w:rPr>
-          <w:rFonts w:ascii="Franklin Gothic Book" w:eastAsia="Times New Roman" w:hAnsi="Franklin Gothic Book" w:cs="Times New Roman"/>
-          <w:color w:val="2F5496"/>
-          <w:sz w:val="26"/>
-          <w:szCs w:val="32"/>
-        </w:rPr>
-        <w:t>Thoughtcorp</w:t>
-      </w:r>
-      <w:r>
-        <w:rPr>
-          <w:rFonts w:ascii="Franklin Gothic Book" w:eastAsia="Times New Roman" w:hAnsi="Franklin Gothic Book" w:cs="Times New Roman"/>
-          <w:color w:val="2F5496"/>
-          <w:sz w:val="26"/>
-          <w:szCs w:val="32"/>
-        </w:rPr>
-        <w:tab/>
-      </w:r>
-      <w:r>
-        <w:rPr>
-          <w:rFonts w:ascii="Franklin Gothic Book" w:eastAsia="Times New Roman" w:hAnsi="Franklin Gothic Book" w:cs="Times New Roman"/>
-          <w:i/>
-          <w:iCs/>
-          <w:color w:val="2F5496"/>
-        </w:rPr>
-        <w:t>Full-stack Developer</w:t>
-      </w:r>
-      <w:r>
-        <w:rPr>
-          <w:rFonts w:ascii="Franklin Gothic Book" w:eastAsia="Times New Roman" w:hAnsi="Franklin Gothic Book" w:cs="Times New Roman"/>
-          <w:color w:val="2F5496"/>
-          <w:sz w:val="26"/>
-          <w:szCs w:val="32"/>
-        </w:rPr>
-        <w:tab/>
-      </w:r>
-      <w:r>
-        <w:rPr>
-          <w:rFonts w:ascii="Franklin Gothic Book" w:eastAsia="Times New Roman" w:hAnsi="Franklin Gothic Book" w:cs="Times New Roman"/>
-          <w:color w:val="2F5496"/>
-          <w:szCs w:val="32"/>
-        </w:rPr>
-        <w:t>2005/04 - 2005/10</w:t>
-      </w:r>
-    </w:p>
-    <w:p>
-      <w:pPr>
-        <w:keepNext/>
-        <w:keepLines/>
-        <w:tabs>
-          <w:tab w:val="left" w:pos="1980"/>
-          <w:tab w:val="left" w:pos="4770"/>
-          <w:tab w:val="left" w:pos="7200"/>
-        </w:tabs>
-        <w:spacing w:before="240" w:after="0" w:line="240" w:lineRule="auto"/>
-        <w:outlineLvl w:val="0"/>
-        <w15:collapsed/>
-        <w:rPr>
-          <w:rFonts w:ascii="Franklin Gothic Book" w:eastAsia="Times New Roman" w:hAnsi="Franklin Gothic Book" w:cs="Times New Roman"/>
-          <w:color w:val="2F5496"/>
-          <w:sz w:val="26"/>
-          <w:szCs w:val="32"/>
-        </w:rPr>
-      </w:pPr>
-      <w:r>
-        <w:rPr>
-          <w:rFonts w:ascii="Franklin Gothic Book" w:eastAsia="Times New Roman" w:hAnsi="Franklin Gothic Book" w:cs="Times New Roman"/>
-          <w:b/>
-          <w:noProof/>
-          <w:color w:val="2F5496"/>
-        </w:rPr>
-        <w:drawing>
-          <wp:inline distT="0" distB="0" distL="0" distR="0" wp14:anchorId="0C74AE0A" wp14:editId="734572FF">
-            <wp:extent cx="255905" cy="255905"/>
-            <wp:effectExtent l="0" t="0" r="0" b="0"/>
-            <wp:docPr id="27" name="Picture 27" descr="Arbor Memorial">
-              <a:hlinkClick xmlns:a="http://schemas.openxmlformats.org/drawingml/2006/main" r:id="rId41"/>
-            </wp:docPr>
-            <wp:cNvGraphicFramePr>
-              <a:graphicFrameLocks xmlns:a="http://schemas.openxmlformats.org/drawingml/2006/main" noChangeAspect="1"/>
-            </wp:cNvGraphicFramePr>
-            <a:graphic xmlns:a="http://schemas.openxmlformats.org/drawingml/2006/main">
-              <a:graphicData uri="http://schemas.openxmlformats.org/drawingml/2006/picture">
-                <pic:pic xmlns:pic="http://schemas.openxmlformats.org/drawingml/2006/picture">
-                  <pic:nvPicPr>
-                    <pic:cNvPr id="0" name="Picture 4" descr="Arbor Memorial">
-                      <a:hlinkClick r:id="rId41"/>
-                    </pic:cNvPr>
-                    <pic:cNvPicPr>
-                      <a:picLocks noChangeAspect="1" noChangeArrowheads="1"/>
-                    </pic:cNvPicPr>
-                  </pic:nvPicPr>
-                  <pic:blipFill>
-                    <a:blip r:embed="rId42">
-                      <a:extLst>
-                        <a:ext uri="{28A0092B-C50C-407E-A947-70E740481C1C}">
-                          <a14:useLocalDpi xmlns:a14="http://schemas.microsoft.com/office/drawing/2010/main" val="0"/>
-                        </a:ext>
-                      </a:extLst>
-                    </a:blip>
-                    <a:srcRect/>
-                    <a:stretch>
-                      <a:fillRect/>
-                    </a:stretch>
-                  </pic:blipFill>
-                  <pic:spPr bwMode="auto">
-                    <a:xfrm>
-                      <a:off x="0" y="0"/>
-                      <a:ext cx="255905" cy="255905"/>
-                    </a:xfrm>
-                    <a:prstGeom prst="rect">
-                      <a:avLst/>
-                    </a:prstGeom>
-                    <a:noFill/>
-                    <a:ln>
-                      <a:noFill/>
-                    </a:ln>
-                  </pic:spPr>
-                </pic:pic>
-              </a:graphicData>
-            </a:graphic>
-          </wp:inline>
-        </w:drawing>
-      </w:r>
-      <w:r>
-        <w:rPr>
-          <w:rFonts w:ascii="Franklin Gothic Book" w:eastAsia="Times New Roman" w:hAnsi="Franklin Gothic Book" w:cs="Times New Roman"/>
-          <w:color w:val="2F5496"/>
-          <w:sz w:val="26"/>
-          <w:szCs w:val="32"/>
-        </w:rPr>
-        <w:tab/>
-      </w:r>
-      <w:r>
-        <w:rPr>
-          <w:rFonts w:ascii="Franklin Gothic Book" w:eastAsia="Times New Roman" w:hAnsi="Franklin Gothic Book" w:cs="Times New Roman"/>
-          <w:color w:val="2F5496"/>
-          <w:sz w:val="26"/>
-          <w:szCs w:val="32"/>
-        </w:rPr>
-        <w:t>Arbor</w:t>
-      </w:r>
-      <w:r>
-        <w:rPr>
-          <w:rFonts w:ascii="Franklin Gothic Book" w:eastAsia="Times New Roman" w:hAnsi="Franklin Gothic Book" w:cs="Times New Roman"/>
-          <w:color w:val="2F5496"/>
-          <w:sz w:val="26"/>
-          <w:szCs w:val="32"/>
-        </w:rPr>
-        <w:tab/>
-      </w:r>
-      <w:r>
-        <w:rPr>
-          <w:rFonts w:ascii="Franklin Gothic Book" w:eastAsia="Times New Roman" w:hAnsi="Franklin Gothic Book" w:cs="Times New Roman"/>
-          <w:i/>
-          <w:iCs/>
-          <w:color w:val="2F5496"/>
-        </w:rPr>
-        <w:t>Full-stack Developer</w:t>
-      </w:r>
-      <w:r>
-        <w:rPr>
-          <w:rFonts w:ascii="Franklin Gothic Book" w:eastAsia="Times New Roman" w:hAnsi="Franklin Gothic Book" w:cs="Times New Roman"/>
-          <w:color w:val="2F5496"/>
-          <w:sz w:val="26"/>
-          <w:szCs w:val="32"/>
-        </w:rPr>
-        <w:tab/>
-      </w:r>
-      <w:r>
-        <w:rPr>
-          <w:rFonts w:ascii="Franklin Gothic Book" w:eastAsia="Times New Roman" w:hAnsi="Franklin Gothic Book" w:cs="Times New Roman"/>
-          <w:color w:val="2F5496"/>
-          <w:szCs w:val="32"/>
-        </w:rPr>
-        <w:t>2004/08 - 2005/04</w:t>
-      </w:r>
-    </w:p>
-    <w:p>
-      <w:pPr>
-        <w:keepNext/>
-        <w:keepLines/>
-        <w:tabs>
-          <w:tab w:val="left" w:pos="1980"/>
-          <w:tab w:val="left" w:pos="4770"/>
-          <w:tab w:val="left" w:pos="7200"/>
-        </w:tabs>
-        <w:spacing w:before="240" w:after="0" w:line="240" w:lineRule="auto"/>
-        <w:outlineLvl w:val="0"/>
-        <w15:collapsed/>
-        <w:rPr>
-          <w:rFonts w:ascii="Franklin Gothic Book" w:eastAsia="Times New Roman" w:hAnsi="Franklin Gothic Book" w:cs="Times New Roman"/>
-          <w:color w:val="2F5496"/>
-          <w:sz w:val="26"/>
-          <w:szCs w:val="32"/>
-        </w:rPr>
-      </w:pPr>
-      <w:r>
-        <w:rPr>
-          <w:rFonts w:ascii="Franklin Gothic Book" w:eastAsia="Times New Roman" w:hAnsi="Franklin Gothic Book" w:cs="Times New Roman"/>
-          <w:b/>
-          <w:noProof/>
-          <w:color w:val="2F5496"/>
-        </w:rPr>
-        <w:drawing>
-          <wp:inline distT="0" distB="0" distL="0" distR="0" wp14:anchorId="4A5997C6" wp14:editId="6A205993">
-            <wp:extent cx="637540" cy="255905"/>
-            <wp:effectExtent l="0" t="0" r="0" b="0"/>
-            <wp:docPr id="26" name="Picture 26" descr="BMO"/>
-            <wp:cNvGraphicFramePr>
-              <a:graphicFrameLocks xmlns:a="http://schemas.openxmlformats.org/drawingml/2006/main" noChangeAspect="1"/>
-            </wp:cNvGraphicFramePr>
-            <a:graphic xmlns:a="http://schemas.openxmlformats.org/drawingml/2006/main">
-              <a:graphicData uri="http://schemas.openxmlformats.org/drawingml/2006/picture">
-                <pic:pic xmlns:pic="http://schemas.openxmlformats.org/drawingml/2006/picture">
-                  <pic:nvPicPr>
-                    <pic:cNvPr id="0" name="Picture 12" descr="BMO"/>
-                    <pic:cNvPicPr>
-                      <a:picLocks noChangeAspect="1" noChangeArrowheads="1"/>
-                    </pic:cNvPicPr>
-                  </pic:nvPicPr>
-                  <pic:blipFill>
-                    <a:blip r:embed="rId43">
-                      <a:extLst>
-                        <a:ext uri="{28A0092B-C50C-407E-A947-70E740481C1C}">
-                          <a14:useLocalDpi xmlns:a14="http://schemas.microsoft.com/office/drawing/2010/main" val="0"/>
-                        </a:ext>
-                      </a:extLst>
-                    </a:blip>
-                    <a:srcRect/>
-                    <a:stretch>
-                      <a:fillRect/>
-                    </a:stretch>
-                  </pic:blipFill>
-                  <pic:spPr bwMode="auto">
-                    <a:xfrm>
-                      <a:off x="0" y="0"/>
-                      <a:ext cx="637540" cy="255905"/>
-                    </a:xfrm>
-                    <a:prstGeom prst="rect">
-                      <a:avLst/>
-                    </a:prstGeom>
-                    <a:noFill/>
-                    <a:ln>
-                      <a:noFill/>
-                    </a:ln>
-                  </pic:spPr>
-                </pic:pic>
-              </a:graphicData>
-            </a:graphic>
-          </wp:inline>
-        </w:drawing>
-      </w:r>
-      <w:r>
-        <w:rPr>
-          <w:rFonts w:ascii="Franklin Gothic Book" w:eastAsia="Times New Roman" w:hAnsi="Franklin Gothic Book" w:cs="Times New Roman"/>
-          <w:color w:val="2F5496"/>
-          <w:sz w:val="26"/>
-          <w:szCs w:val="32"/>
-        </w:rPr>
-        <w:tab/>
-      </w:r>
-      <w:r>
-        <w:rPr>
-          <w:rFonts w:ascii="Franklin Gothic Book" w:eastAsia="Times New Roman" w:hAnsi="Franklin Gothic Book" w:cs="Times New Roman"/>
-          <w:color w:val="2F5496"/>
-          <w:sz w:val="26"/>
-          <w:szCs w:val="32"/>
-        </w:rPr>
-        <w:t>BMO</w:t>
-      </w:r>
-      <w:r>
-        <w:rPr>
-          <w:rFonts w:ascii="Franklin Gothic Book" w:eastAsia="Times New Roman" w:hAnsi="Franklin Gothic Book" w:cs="Times New Roman"/>
-          <w:color w:val="2F5496"/>
-          <w:sz w:val="26"/>
-          <w:szCs w:val="32"/>
-        </w:rPr>
-        <w:tab/>
-      </w:r>
-      <w:r>
-        <w:rPr>
-          <w:rFonts w:ascii="Franklin Gothic Book" w:eastAsia="Times New Roman" w:hAnsi="Franklin Gothic Book" w:cs="Times New Roman"/>
-          <w:i/>
-          <w:iCs/>
-          <w:color w:val="2F5496"/>
-        </w:rPr>
-        <w:t>Full-stack Developer</w:t>
-      </w:r>
-      <w:r>
-        <w:rPr>
-          <w:rFonts w:ascii="Franklin Gothic Book" w:eastAsia="Times New Roman" w:hAnsi="Franklin Gothic Book" w:cs="Times New Roman"/>
-          <w:color w:val="2F5496"/>
-          <w:sz w:val="26"/>
-          <w:szCs w:val="32"/>
-        </w:rPr>
-        <w:tab/>
-      </w:r>
-      <w:r>
-        <w:rPr>
-          <w:rFonts w:ascii="Franklin Gothic Book" w:eastAsia="Times New Roman" w:hAnsi="Franklin Gothic Book" w:cs="Times New Roman"/>
-          <w:color w:val="2F5496"/>
-          <w:szCs w:val="32"/>
-        </w:rPr>
-        <w:t>2003/04 - 2004/07</w:t>
-      </w:r>
-    </w:p>
-    <w:p>
-      <w:pPr>
-        <w:keepNext/>
-        <w:keepLines/>
-        <w:tabs>
-          <w:tab w:val="left" w:pos="1980"/>
-          <w:tab w:val="left" w:pos="4770"/>
-          <w:tab w:val="left" w:pos="7200"/>
-        </w:tabs>
-        <w:spacing w:before="240" w:after="0" w:line="240" w:lineRule="auto"/>
-        <w:outlineLvl w:val="0"/>
-        <w15:collapsed/>
-        <w:rPr>
-          <w:rFonts w:ascii="Franklin Gothic Book" w:eastAsia="Times New Roman" w:hAnsi="Franklin Gothic Book" w:cs="Times New Roman"/>
-          <w:color w:val="2F5496"/>
-          <w:sz w:val="26"/>
-          <w:szCs w:val="32"/>
-        </w:rPr>
-      </w:pPr>
-      <w:r>
-        <w:rPr>
-          <w:rFonts w:ascii="Franklin Gothic Book" w:eastAsia="Times New Roman" w:hAnsi="Franklin Gothic Book" w:cs="Times New Roman"/>
-          <w:b/>
-          <w:noProof/>
-          <w:color w:val="2F5496"/>
-        </w:rPr>
-        <w:drawing>
-          <wp:inline distT="0" distB="0" distL="0" distR="0" wp14:anchorId="761943A7" wp14:editId="4245430C">
-            <wp:extent cx="349885" cy="240665"/>
-            <wp:effectExtent l="0" t="0" r="0" b="6985"/>
-            <wp:docPr id="25" name="Picture 25" descr="CSG">
-              <a:hlinkClick xmlns:a="http://schemas.openxmlformats.org/drawingml/2006/main" r:id="rId44"/>
-            </wp:docPr>
-            <wp:cNvGraphicFramePr>
-              <a:graphicFrameLocks xmlns:a="http://schemas.openxmlformats.org/drawingml/2006/main" noChangeAspect="1"/>
-            </wp:cNvGraphicFramePr>
-            <a:graphic xmlns:a="http://schemas.openxmlformats.org/drawingml/2006/main">
-              <a:graphicData uri="http://schemas.openxmlformats.org/drawingml/2006/picture">
-                <pic:pic xmlns:pic="http://schemas.openxmlformats.org/drawingml/2006/picture">
-                  <pic:nvPicPr>
-                    <pic:cNvPr id="0" name="Picture 2" descr="CSG">
-                      <a:hlinkClick r:id="rId44"/>
-                    </pic:cNvPr>
-                    <pic:cNvPicPr>
-                      <a:picLocks noChangeAspect="1" noChangeArrowheads="1"/>
-                    </pic:cNvPicPr>
-                  </pic:nvPicPr>
-                  <pic:blipFill>
-                    <a:blip r:embed="rId45">
-                      <a:extLst>
-                        <a:ext uri="{28A0092B-C50C-407E-A947-70E740481C1C}">
-                          <a14:useLocalDpi xmlns:a14="http://schemas.microsoft.com/office/drawing/2010/main" val="0"/>
-                        </a:ext>
-                      </a:extLst>
-                    </a:blip>
-                    <a:srcRect/>
-                    <a:stretch>
-                      <a:fillRect/>
-                    </a:stretch>
-                  </pic:blipFill>
-                  <pic:spPr bwMode="auto">
-                    <a:xfrm>
-                      <a:off x="0" y="0"/>
-                      <a:ext cx="349885" cy="240665"/>
-                    </a:xfrm>
-                    <a:prstGeom prst="rect">
-                      <a:avLst/>
-                    </a:prstGeom>
-                    <a:noFill/>
-                    <a:ln>
-                      <a:noFill/>
-                    </a:ln>
-                  </pic:spPr>
-                </pic:pic>
-              </a:graphicData>
-            </a:graphic>
-          </wp:inline>
-        </w:drawing>
-      </w:r>
-      <w:r>
-        <w:rPr>
-          <w:rFonts w:ascii="Franklin Gothic Book" w:eastAsia="Times New Roman" w:hAnsi="Franklin Gothic Book" w:cs="Times New Roman"/>
-          <w:color w:val="2F5496"/>
-          <w:sz w:val="26"/>
-          <w:szCs w:val="32"/>
-        </w:rPr>
-        <w:tab/>
-      </w:r>
-      <w:r>
-        <w:rPr>
-          <w:rFonts w:ascii="Franklin Gothic Book" w:eastAsia="Times New Roman" w:hAnsi="Franklin Gothic Book" w:cs="Times New Roman"/>
-          <w:color w:val="2F5496"/>
-          <w:sz w:val="26"/>
-          <w:szCs w:val="32"/>
-        </w:rPr>
-        <w:t>CSG</w:t>
-      </w:r>
-      <w:r>
-        <w:rPr>
-          <w:rFonts w:ascii="Franklin Gothic Book" w:eastAsia="Times New Roman" w:hAnsi="Franklin Gothic Book" w:cs="Times New Roman"/>
-          <w:color w:val="2F5496"/>
-          <w:sz w:val="26"/>
-          <w:szCs w:val="32"/>
-        </w:rPr>
-        <w:tab/>
-      </w:r>
-      <w:r>
-        <w:rPr>
-          <w:rFonts w:ascii="Franklin Gothic Book" w:eastAsia="Times New Roman" w:hAnsi="Franklin Gothic Book" w:cs="Times New Roman"/>
-          <w:i/>
-          <w:iCs/>
-          <w:color w:val="2F5496"/>
-        </w:rPr>
-        <w:t>Full-stack Developer</w:t>
-      </w:r>
-      <w:r>
-        <w:rPr>
-          <w:rFonts w:ascii="Franklin Gothic Book" w:eastAsia="Times New Roman" w:hAnsi="Franklin Gothic Book" w:cs="Times New Roman"/>
-          <w:color w:val="2F5496"/>
-          <w:sz w:val="26"/>
-          <w:szCs w:val="32"/>
-        </w:rPr>
-        <w:tab/>
-      </w:r>
-      <w:r>
-        <w:rPr>
-          <w:rFonts w:ascii="Franklin Gothic Book" w:eastAsia="Times New Roman" w:hAnsi="Franklin Gothic Book" w:cs="Times New Roman"/>
-          <w:color w:val="2F5496"/>
-          <w:szCs w:val="32"/>
-        </w:rPr>
-        <w:t>2003/02 - 2003/04</w:t>
-      </w:r>
-    </w:p>
-    <w:p>
-      <w:pPr>
-        <w:keepNext/>
-        <w:keepLines/>
-        <w:tabs>
-          <w:tab w:val="left" w:pos="1980"/>
-          <w:tab w:val="left" w:pos="4770"/>
-          <w:tab w:val="left" w:pos="7200"/>
-        </w:tabs>
-        <w:spacing w:before="240" w:after="0" w:line="240" w:lineRule="auto"/>
-        <w:outlineLvl w:val="0"/>
-        <w15:collapsed/>
-        <w:rPr>
-          <w:rFonts w:ascii="Franklin Gothic Book" w:eastAsia="Times New Roman" w:hAnsi="Franklin Gothic Book" w:cs="Times New Roman"/>
-          <w:color w:val="2F5496"/>
-          <w:sz w:val="26"/>
-          <w:szCs w:val="32"/>
-        </w:rPr>
-      </w:pPr>
-      <w:r>
-        <w:rPr>
-          <w:rFonts w:ascii="Franklin Gothic Book" w:eastAsia="Times New Roman" w:hAnsi="Franklin Gothic Book" w:cs="Times New Roman"/>
-          <w:b/>
-          <w:noProof/>
-          <w:color w:val="2F5496"/>
-        </w:rPr>
-        <w:drawing>
-          <wp:inline distT="0" distB="0" distL="0" distR="0" wp14:anchorId="7629F40E" wp14:editId="4284AEFA">
-            <wp:extent cx="266700" cy="266700"/>
-            <wp:effectExtent l="0" t="0" r="0" b="0"/>
-            <wp:docPr id="24" name="Picture 24" descr="Arbor Memorial">
-              <a:hlinkClick xmlns:a="http://schemas.openxmlformats.org/drawingml/2006/main" r:id="rId41"/>
-            </wp:docPr>
-            <wp:cNvGraphicFramePr>
-              <a:graphicFrameLocks xmlns:a="http://schemas.openxmlformats.org/drawingml/2006/main" noChangeAspect="1"/>
-            </wp:cNvGraphicFramePr>
-            <a:graphic xmlns:a="http://schemas.openxmlformats.org/drawingml/2006/main">
-              <a:graphicData uri="http://schemas.openxmlformats.org/drawingml/2006/picture">
-                <pic:pic xmlns:pic="http://schemas.openxmlformats.org/drawingml/2006/picture">
-                  <pic:nvPicPr>
-                    <pic:cNvPr id="0" name="Picture 3" descr="Arbor Memorial">
-                      <a:hlinkClick r:id="rId41"/>
-                    </pic:cNvPr>
-                    <pic:cNvPicPr>
-                      <a:picLocks noChangeAspect="1" noChangeArrowheads="1"/>
-                    </pic:cNvPicPr>
-                  </pic:nvPicPr>
-                  <pic:blipFill>
-                    <a:blip r:embed="rId42">
-                      <a:extLst>
-                        <a:ext uri="{28A0092B-C50C-407E-A947-70E740481C1C}">
-                          <a14:useLocalDpi xmlns:a14="http://schemas.microsoft.com/office/drawing/2010/main" val="0"/>
-                        </a:ext>
-                      </a:extLst>
-                    </a:blip>
-                    <a:srcRect/>
-                    <a:stretch>
-                      <a:fillRect/>
-                    </a:stretch>
-                  </pic:blipFill>
-                  <pic:spPr bwMode="auto">
-                    <a:xfrm>
-                      <a:off x="0" y="0"/>
-                      <a:ext cx="266700" cy="266700"/>
-                    </a:xfrm>
-                    <a:prstGeom prst="rect">
-                      <a:avLst/>
-                    </a:prstGeom>
-                    <a:noFill/>
-                    <a:ln>
-                      <a:noFill/>
-                    </a:ln>
-                  </pic:spPr>
-                </pic:pic>
-              </a:graphicData>
-            </a:graphic>
-          </wp:inline>
-        </w:drawing>
-      </w:r>
-      <w:r>
-        <w:rPr>
-          <w:rFonts w:ascii="Franklin Gothic Book" w:eastAsia="Times New Roman" w:hAnsi="Franklin Gothic Book" w:cs="Times New Roman"/>
-          <w:color w:val="2F5496"/>
-          <w:sz w:val="26"/>
-          <w:szCs w:val="32"/>
-        </w:rPr>
-        <w:tab/>
-      </w:r>
-      <w:r>
-        <w:rPr>
-          <w:rFonts w:ascii="Franklin Gothic Book" w:eastAsia="Times New Roman" w:hAnsi="Franklin Gothic Book" w:cs="Times New Roman"/>
-          <w:color w:val="2F5496"/>
-          <w:sz w:val="26"/>
-          <w:szCs w:val="32"/>
-        </w:rPr>
-        <w:t>Arbor</w:t>
-      </w:r>
-      <w:r>
-        <w:rPr>
-          <w:rFonts w:ascii="Franklin Gothic Book" w:eastAsia="Times New Roman" w:hAnsi="Franklin Gothic Book" w:cs="Times New Roman"/>
-          <w:color w:val="2F5496"/>
-          <w:sz w:val="26"/>
-          <w:szCs w:val="32"/>
-        </w:rPr>
-        <w:tab/>
-      </w:r>
-      <w:r>
-        <w:rPr>
-          <w:rFonts w:ascii="Franklin Gothic Book" w:eastAsia="Times New Roman" w:hAnsi="Franklin Gothic Book" w:cs="Times New Roman"/>
-          <w:i/>
-          <w:iCs/>
-          <w:color w:val="2F5496"/>
-        </w:rPr>
-        <w:t>Full-stack Developer</w:t>
-      </w:r>
-      <w:r>
-        <w:rPr>
-          <w:rFonts w:ascii="Franklin Gothic Book" w:eastAsia="Times New Roman" w:hAnsi="Franklin Gothic Book" w:cs="Times New Roman"/>
-          <w:color w:val="2F5496"/>
-          <w:sz w:val="26"/>
-          <w:szCs w:val="32"/>
-        </w:rPr>
-        <w:tab/>
-      </w:r>
-      <w:r>
-        <w:rPr>
-          <w:rFonts w:ascii="Franklin Gothic Book" w:eastAsia="Times New Roman" w:hAnsi="Franklin Gothic Book" w:cs="Times New Roman"/>
-          <w:color w:val="2F5496"/>
-          <w:szCs w:val="32"/>
-        </w:rPr>
-        <w:t>2002/03 - 2003/01</w:t>
-      </w:r>
-    </w:p>
-    <w:p>
-      <w:pPr>
-        <w:keepNext/>
-        <w:keepLines/>
-        <w:tabs>
-          <w:tab w:val="left" w:pos="1980"/>
-          <w:tab w:val="left" w:pos="2070"/>
-          <w:tab w:val="left" w:pos="4770"/>
-          <w:tab w:val="left" w:pos="7200"/>
-        </w:tabs>
-        <w:spacing w:before="240" w:after="0" w:line="240" w:lineRule="auto"/>
-        <w:outlineLvl w:val="0"/>
-        <w15:collapsed/>
-        <w:rPr>
-          <w:rFonts w:ascii="Franklin Gothic Book" w:eastAsia="Times New Roman" w:hAnsi="Franklin Gothic Book" w:cs="Times New Roman"/>
-          <w:color w:val="2F5496"/>
-          <w:sz w:val="26"/>
-          <w:szCs w:val="32"/>
-        </w:rPr>
-      </w:pPr>
-      <w:r>
-        <w:rPr>
-          <w:rFonts w:ascii="Franklin Gothic Book" w:eastAsia="Times New Roman" w:hAnsi="Franklin Gothic Book" w:cs="Times New Roman"/>
-          <w:noProof/>
-          <w:color w:val="2F5496"/>
-          <w:sz w:val="26"/>
-          <w:szCs w:val="32"/>
-        </w:rPr>
-        <w:drawing>
-          <wp:inline distT="0" distB="0" distL="0" distR="0" wp14:anchorId="77398A41" wp14:editId="7579CCDB">
-            <wp:extent cx="799465" cy="187960"/>
-            <wp:effectExtent l="0" t="0" r="635" b="2540"/>
-            <wp:docPr id="23" name="Picture 23" descr="Cetaris Home">
-              <a:hlinkClick xmlns:a="http://schemas.openxmlformats.org/drawingml/2006/main" r:id="rId46"/>
-            </wp:docPr>
-            <wp:cNvGraphicFramePr>
-              <a:graphicFrameLocks xmlns:a="http://schemas.openxmlformats.org/drawingml/2006/main" noChangeAspect="1"/>
-            </wp:cNvGraphicFramePr>
-            <a:graphic xmlns:a="http://schemas.openxmlformats.org/drawingml/2006/main">
-              <a:graphicData uri="http://schemas.openxmlformats.org/drawingml/2006/picture">
-                <pic:pic xmlns:pic="http://schemas.openxmlformats.org/drawingml/2006/picture">
-                  <pic:nvPicPr>
-                    <pic:cNvPr id="0" name="Picture 176" descr="Cetaris Home"/>
-                    <pic:cNvPicPr>
-                      <a:picLocks noChangeAspect="1" noChangeArrowheads="1"/>
-                    </pic:cNvPicPr>
-                  </pic:nvPicPr>
-                  <pic:blipFill>
-                    <a:blip r:embed="rId47" r:link="rId48" cstate="print">
-                      <a:extLst>
-                        <a:ext uri="{28A0092B-C50C-407E-A947-70E740481C1C}">
-                          <a14:useLocalDpi xmlns:a14="http://schemas.microsoft.com/office/drawing/2010/main" val="0"/>
-                        </a:ext>
-                      </a:extLst>
-                    </a:blip>
-                    <a:srcRect/>
-                    <a:stretch>
-                      <a:fillRect/>
-                    </a:stretch>
-                  </pic:blipFill>
-                  <pic:spPr bwMode="auto">
-                    <a:xfrm>
-                      <a:off x="0" y="0"/>
-                      <a:ext cx="799465" cy="187960"/>
-                    </a:xfrm>
-                    <a:prstGeom prst="rect">
-                      <a:avLst/>
-                    </a:prstGeom>
-                    <a:noFill/>
-                    <a:ln>
-                      <a:noFill/>
-                    </a:ln>
-                  </pic:spPr>
-                </pic:pic>
-              </a:graphicData>
-            </a:graphic>
-          </wp:inline>
-        </w:drawing>
-      </w:r>
-      <w:r>
-        <w:rPr>
-          <w:rFonts w:ascii="Franklin Gothic Book" w:eastAsia="Times New Roman" w:hAnsi="Franklin Gothic Book" w:cs="Times New Roman"/>
-          <w:color w:val="2F5496"/>
-          <w:sz w:val="26"/>
-          <w:szCs w:val="32"/>
-        </w:rPr>
-        <w:tab/>
-      </w:r>
-      <w:r>
-        <w:rPr>
-          <w:rFonts w:ascii="Franklin Gothic Book" w:eastAsia="Times New Roman" w:hAnsi="Franklin Gothic Book" w:cs="Times New Roman"/>
-          <w:color w:val="2F5496"/>
-          <w:sz w:val="26"/>
-          <w:szCs w:val="32"/>
-        </w:rPr>
-        <w:t>Cetaris</w:t>
-      </w:r>
-      <w:r>
-        <w:rPr>
-          <w:rFonts w:ascii="Franklin Gothic Book" w:eastAsia="Times New Roman" w:hAnsi="Franklin Gothic Book" w:cs="Times New Roman"/>
-          <w:color w:val="2F5496"/>
-          <w:sz w:val="26"/>
-          <w:szCs w:val="32"/>
-        </w:rPr>
-        <w:tab/>
-      </w:r>
-      <w:bookmarkStart w:id="5" w:name="_Hlk21881455"/>
-      <w:r>
-        <w:rPr>
-          <w:rFonts w:ascii="Franklin Gothic Book" w:eastAsia="Times New Roman" w:hAnsi="Franklin Gothic Book" w:cs="Times New Roman"/>
-          <w:i/>
-          <w:iCs/>
-          <w:color w:val="2F5496"/>
-        </w:rPr>
-        <w:t>Full-stack Developer</w:t>
-      </w:r>
-      <w:bookmarkEnd w:id="5"/>
-      <w:r>
-        <w:rPr>
-          <w:rFonts w:ascii="Franklin Gothic Book" w:eastAsia="Times New Roman" w:hAnsi="Franklin Gothic Book" w:cs="Times New Roman"/>
-          <w:color w:val="2F5496"/>
-          <w:sz w:val="26"/>
-          <w:szCs w:val="32"/>
-        </w:rPr>
-        <w:tab/>
-      </w:r>
-      <w:r>
-        <w:rPr>
-          <w:rFonts w:ascii="Franklin Gothic Book" w:eastAsia="Times New Roman" w:hAnsi="Franklin Gothic Book" w:cs="Times New Roman"/>
-          <w:color w:val="2F5496"/>
-          <w:szCs w:val="32"/>
-        </w:rPr>
-        <w:t>1995/05 - 2002/02</w:t>
-      </w:r>
-    </w:p>
-    <w:p>
-      <w:pPr>
-        <w:keepNext/>
-        <w:keepLines/>
-        <w:tabs>
-          <w:tab w:val="left" w:pos="1980"/>
-          <w:tab w:val="left" w:pos="4770"/>
-        </w:tabs>
-        <w:spacing w:before="240" w:after="0" w:line="240" w:lineRule="auto"/>
-        <w:outlineLvl w:val="0"/>
-        <w15:collapsed/>
-        <w:rPr>
-          <w:rFonts w:ascii="Franklin Gothic Book" w:eastAsia="Times New Roman" w:hAnsi="Franklin Gothic Book" w:cs="Times New Roman"/>
-          <w:color w:val="2F5496"/>
-          <w:sz w:val="26"/>
-          <w:szCs w:val="32"/>
-        </w:rPr>
-      </w:pPr>
-      <w:r>
-        <w:rPr>
-          <w:rFonts w:ascii="Franklin Gothic Book" w:eastAsia="Times New Roman" w:hAnsi="Franklin Gothic Book" w:cs="Times New Roman"/>
-          <w:noProof/>
-          <w:color w:val="2F5496"/>
-          <w:sz w:val="26"/>
-          <w:szCs w:val="32"/>
-        </w:rPr>
-        <w:drawing>
-          <wp:inline distT="0" distB="0" distL="0" distR="0" wp14:anchorId="7C9AE615" wp14:editId="0D27CD4E">
-            <wp:extent cx="250190" cy="250190"/>
-            <wp:effectExtent l="0" t="0" r="0" b="0"/>
-            <wp:docPr id="898463404" name="Picture 2" descr="A blue and white bus with a digital clock&#10;&#10;Description automatically generated"/>
-            <wp:cNvGraphicFramePr>
-              <a:graphicFrameLocks xmlns:a="http://schemas.openxmlformats.org/drawingml/2006/main" noChangeAspect="1"/>
-            </wp:cNvGraphicFramePr>
-            <a:graphic xmlns:a="http://schemas.openxmlformats.org/drawingml/2006/main">
-              <a:graphicData uri="http://schemas.openxmlformats.org/drawingml/2006/picture">
-                <pic:pic xmlns:pic="http://schemas.openxmlformats.org/drawingml/2006/picture">
-                  <pic:nvPicPr>
-                    <pic:cNvPr id="898463404" name="Picture 2" descr="A blue and white bus with a digital clock&#10;&#10;Description automatically generated"/>
-                    <pic:cNvPicPr>
-                      <a:picLocks noChangeAspect="1" noChangeArrowheads="1"/>
-                    </pic:cNvPicPr>
-                  </pic:nvPicPr>
-                  <pic:blipFill>
-                    <a:blip r:embed="rId49" cstate="print">
-                      <a:extLst>
-                        <a:ext uri="{28A0092B-C50C-407E-A947-70E740481C1C}">
-                          <a14:useLocalDpi xmlns:a14="http://schemas.microsoft.com/office/drawing/2010/main" val="0"/>
-                        </a:ext>
-                      </a:extLst>
-                    </a:blip>
-                    <a:srcRect/>
-                    <a:stretch>
-                      <a:fillRect/>
-                    </a:stretch>
-                  </pic:blipFill>
-                  <pic:spPr bwMode="auto">
-                    <a:xfrm>
-                      <a:off x="0" y="0"/>
-                      <a:ext cx="259160" cy="259160"/>
-                    </a:xfrm>
-                    <a:prstGeom prst="rect">
-                      <a:avLst/>
-                    </a:prstGeom>
-                    <a:noFill/>
-                    <a:ln>
-                      <a:noFill/>
-                    </a:ln>
-                  </pic:spPr>
-                </pic:pic>
-              </a:graphicData>
-            </a:graphic>
-          </wp:inline>
-        </w:drawing>
-      </w:r>
-      <w:r>
-        <w:rPr>
-          <w:rFonts w:ascii="Franklin Gothic Book" w:eastAsia="Times New Roman" w:hAnsi="Franklin Gothic Book" w:cs="Times New Roman"/>
-          <w:color w:val="2F5496"/>
-          <w:sz w:val="26"/>
-          <w:szCs w:val="32"/>
-        </w:rPr>
-        <w:tab/>
-      </w:r>
-      <w:hyperlink r:id="rId50" w:history="1">
-        <w:r>
-          <w:rPr>
-            <w:rFonts w:ascii="Franklin Gothic Book" w:eastAsia="Times New Roman" w:hAnsi="Franklin Gothic Book" w:cs="Times New Roman"/>
-            <w:color w:val="0563C1"/>
-            <w:sz w:val="26"/>
-            <w:szCs w:val="32"/>
-            <w:u w:val="single"/>
-          </w:rPr>
-          <w:t>AAVpro Ltd</w:t>
-        </w:r>
-      </w:hyperlink>
-      <w:r>
-        <w:rPr>
-          <w:rFonts w:ascii="Franklin Gothic Book" w:eastAsia="Times New Roman" w:hAnsi="Franklin Gothic Book" w:cs="Times New Roman"/>
-          <w:color w:val="2F5496"/>
-          <w:sz w:val="26"/>
-          <w:szCs w:val="32"/>
-        </w:rPr>
-        <w:tab/>
-      </w:r>
-      <w:r>
-        <w:rPr>
-          <w:rFonts w:ascii="Franklin Gothic Book" w:eastAsia="Times New Roman" w:hAnsi="Franklin Gothic Book" w:cs="Times New Roman"/>
-          <w:i/>
-          <w:iCs/>
-          <w:color w:val="2F5496"/>
-        </w:rPr>
-        <w:t>Mobile Developer</w:t>
-      </w:r>
-      <w:r>
-        <w:rPr>
-          <w:rFonts w:ascii="Franklin Gothic Book" w:eastAsia="Times New Roman" w:hAnsi="Franklin Gothic Book" w:cs="Times New Roman"/>
-          <w:color w:val="2F5496"/>
-          <w:sz w:val="26"/>
-          <w:szCs w:val="32"/>
-        </w:rPr>
-        <w:tab/>
-      </w:r>
-      <w:r>
-        <w:rPr>
-          <w:rFonts w:ascii="Franklin Gothic Book" w:eastAsia="Times New Roman" w:hAnsi="Franklin Gothic Book" w:cs="Times New Roman"/>
-          <w:color w:val="2F5496"/>
-          <w:sz w:val="26"/>
-          <w:szCs w:val="32"/>
-        </w:rPr>
-        <w:tab/>
-      </w:r>
-      <w:r>
-        <w:rPr>
-          <w:rFonts w:ascii="Franklin Gothic Book" w:eastAsia="Times New Roman" w:hAnsi="Franklin Gothic Book" w:cs="Times New Roman"/>
-          <w:color w:val="2F5496"/>
-          <w:szCs w:val="32"/>
-        </w:rPr>
-        <w:t>1996/04 - 201</w:t>
-      </w:r>
-      <w:r>
-        <w:rPr>
-          <w:rFonts w:ascii="Franklin Gothic Book" w:eastAsia="Times New Roman" w:hAnsi="Franklin Gothic Book" w:cs="Times New Roman"/>
-          <w:color w:val="2F5496"/>
-          <w:szCs w:val="32"/>
-        </w:rPr>
-        <w:t>6</w:t>
-      </w:r>
-      <w:r>
-        <w:rPr>
-          <w:rFonts w:ascii="Franklin Gothic Book" w:eastAsia="Times New Roman" w:hAnsi="Franklin Gothic Book" w:cs="Times New Roman"/>
-          <w:color w:val="2F5496"/>
-          <w:szCs w:val="32"/>
-        </w:rPr>
-        <w:t>/03</w:t>
-      </w:r>
-    </w:p>
-    <w:p>
-      <w:pPr>
-        <w:keepNext/>
-        <w:keepLines/>
-        <w:tabs>
-          <w:tab w:val="left" w:pos="1980"/>
-          <w:tab w:val="left" w:pos="4770"/>
-        </w:tabs>
-        <w:spacing w:before="240" w:after="0" w:line="240" w:lineRule="auto"/>
-        <w:outlineLvl w:val="0"/>
-        <w15:collapsed/>
-        <w:rPr>
-          <w:rFonts w:ascii="Franklin Gothic Book" w:eastAsia="Times New Roman" w:hAnsi="Franklin Gothic Book" w:cs="Times New Roman"/>
-          <w:color w:val="2F5496"/>
-          <w:sz w:val="26"/>
-          <w:szCs w:val="32"/>
-        </w:rPr>
-      </w:pPr>
-      <w:r>
-        <w:rPr>
-          <w:rFonts w:ascii="Franklin Gothic Book" w:eastAsia="Times New Roman" w:hAnsi="Franklin Gothic Book" w:cs="Times New Roman"/>
-          <w:b/>
-          <w:color w:val="2F5496"/>
-          <w:sz w:val="24"/>
-          <w:szCs w:val="28"/>
-        </w:rPr>
-        <w:t>UkrAlko</w:t>
-      </w:r>
-      <w:r>
-        <w:rPr>
-          <w:rFonts w:ascii="Franklin Gothic Book" w:eastAsia="Times New Roman" w:hAnsi="Franklin Gothic Book" w:cs="Times New Roman"/>
-          <w:color w:val="2F5496"/>
-          <w:sz w:val="26"/>
-          <w:szCs w:val="32"/>
-        </w:rPr>
-        <w:tab/>
-      </w:r>
-      <w:proofErr w:type="spellStart"/>
-      <w:r>
-        <w:rPr>
-          <w:rFonts w:ascii="Franklin Gothic Book" w:eastAsia="Times New Roman" w:hAnsi="Franklin Gothic Book" w:cs="Times New Roman"/>
-          <w:color w:val="2F5496"/>
-          <w:sz w:val="24"/>
-          <w:szCs w:val="28"/>
-        </w:rPr>
-        <w:t>UkrAlko</w:t>
-      </w:r>
-      <w:proofErr w:type="spellEnd"/>
-      <w:r>
-        <w:rPr>
-          <w:rFonts w:ascii="Franklin Gothic Book" w:eastAsia="Times New Roman" w:hAnsi="Franklin Gothic Book" w:cs="Times New Roman"/>
-          <w:color w:val="2F5496"/>
-          <w:sz w:val="26"/>
-          <w:szCs w:val="32"/>
-        </w:rPr>
-        <w:tab/>
-      </w:r>
-      <w:r>
-        <w:rPr>
-          <w:rFonts w:ascii="Franklin Gothic Book" w:eastAsia="Times New Roman" w:hAnsi="Franklin Gothic Book" w:cs="Times New Roman"/>
-          <w:i/>
-          <w:iCs/>
-          <w:color w:val="2F5496"/>
-          <w:szCs w:val="32"/>
-        </w:rPr>
-        <w:t>Head of IT</w:t>
-      </w:r>
-      <w:r>
-        <w:rPr>
-          <w:rFonts w:ascii="Franklin Gothic Book" w:eastAsia="Times New Roman" w:hAnsi="Franklin Gothic Book" w:cs="Times New Roman"/>
-          <w:color w:val="2F5496"/>
-          <w:szCs w:val="32"/>
-        </w:rPr>
-        <w:t xml:space="preserve"> </w:t>
-      </w:r>
-      <w:r>
-        <w:rPr>
-          <w:rFonts w:ascii="Franklin Gothic Book" w:eastAsia="Times New Roman" w:hAnsi="Franklin Gothic Book" w:cs="Times New Roman"/>
-          <w:color w:val="2F5496"/>
-          <w:sz w:val="26"/>
-          <w:szCs w:val="32"/>
-        </w:rPr>
-        <w:tab/>
-      </w:r>
-      <w:r>
-        <w:rPr>
-          <w:rFonts w:ascii="Franklin Gothic Book" w:eastAsia="Times New Roman" w:hAnsi="Franklin Gothic Book" w:cs="Times New Roman"/>
-          <w:color w:val="2F5496"/>
-          <w:sz w:val="26"/>
-          <w:szCs w:val="32"/>
-        </w:rPr>
-        <w:tab/>
-      </w:r>
-      <w:r>
-        <w:rPr>
-          <w:rFonts w:ascii="Franklin Gothic Book" w:eastAsia="Times New Roman" w:hAnsi="Franklin Gothic Book" w:cs="Times New Roman"/>
-          <w:color w:val="2F5496"/>
-          <w:szCs w:val="32"/>
-        </w:rPr>
-        <w:t>1992/04 - 1994/11</w:t>
-      </w:r>
-    </w:p>
-    <w:p>
-      <w:pPr>
-        <w:keepNext/>
-        <w:keepLines/>
-        <w:tabs>
-          <w:tab w:val="left" w:pos="2340"/>
-          <w:tab w:val="left" w:pos="4770"/>
-        </w:tabs>
-        <w:spacing w:before="240" w:after="0" w:line="240" w:lineRule="auto"/>
-        <w:outlineLvl w:val="0"/>
-        <w:rPr>
-          <w:rFonts w:ascii="Franklin Gothic Book" w:eastAsia="Times New Roman" w:hAnsi="Franklin Gothic Book" w:cs="Times New Roman"/>
-          <w:color w:val="2F5496"/>
-          <w:szCs w:val="32"/>
-        </w:rPr>
       </w:pPr>
       <w:bookmarkStart w:id="6" w:name="_Hlk155963024"/>
-      <w:r>
-        <w:rPr>
-          <w:rFonts w:ascii="Franklin Gothic Book" w:eastAsia="Times New Roman" w:hAnsi="Franklin Gothic Book" w:cs="Times New Roman"/>
-          <w:b/>
-          <w:color w:val="2F5496"/>
-          <w:sz w:val="24"/>
-          <w:szCs w:val="32"/>
-        </w:rPr>
-        <w:t xml:space="preserve">Ukrainian </w:t>
-      </w:r>
-      <w:r>
-        <w:rPr>
-          <w:rFonts w:ascii="Franklin Gothic Book" w:eastAsia="Times New Roman" w:hAnsi="Franklin Gothic Book" w:cs="Times New Roman"/>
-          <w:b/>
-          <w:color w:val="2F5496"/>
-          <w:sz w:val="24"/>
-          <w:szCs w:val="32"/>
-        </w:rPr>
-        <w:t>Academy of Sciences</w:t>
-      </w:r>
-      <w:r>
-        <w:rPr>
-          <w:rFonts w:ascii="Franklin Gothic Book" w:eastAsia="Times New Roman" w:hAnsi="Franklin Gothic Book" w:cs="Times New Roman"/>
-          <w:color w:val="2F5496"/>
-          <w:sz w:val="26"/>
-          <w:szCs w:val="32"/>
-        </w:rPr>
-        <w:tab/>
-      </w:r>
-      <w:r>
-        <w:rPr>
-          <w:rFonts w:ascii="Franklin Gothic Book" w:eastAsia="Times New Roman" w:hAnsi="Franklin Gothic Book" w:cs="Times New Roman"/>
-          <w:i/>
-          <w:iCs/>
-          <w:color w:val="2F5496"/>
-          <w:szCs w:val="32"/>
-        </w:rPr>
-        <w:t>Staff Scientist</w:t>
-      </w:r>
-      <w:r>
-        <w:rPr>
-          <w:rFonts w:ascii="Franklin Gothic Book" w:eastAsia="Times New Roman" w:hAnsi="Franklin Gothic Book" w:cs="Times New Roman"/>
-          <w:color w:val="2F5496"/>
-          <w:sz w:val="26"/>
-          <w:szCs w:val="32"/>
-        </w:rPr>
-        <w:tab/>
-      </w:r>
-      <w:r>
-        <w:rPr>
-          <w:rFonts w:ascii="Franklin Gothic Book" w:eastAsia="Times New Roman" w:hAnsi="Franklin Gothic Book" w:cs="Times New Roman"/>
-          <w:color w:val="2F5496"/>
-          <w:sz w:val="26"/>
-          <w:szCs w:val="32"/>
-        </w:rPr>
-        <w:tab/>
-      </w:r>
-      <w:r>
-        <w:rPr>
-          <w:rFonts w:ascii="Franklin Gothic Book" w:eastAsia="Times New Roman" w:hAnsi="Franklin Gothic Book" w:cs="Times New Roman"/>
-          <w:color w:val="2F5496"/>
-          <w:szCs w:val="32"/>
-        </w:rPr>
-        <w:t>1987/06 - 1992/05</w:t>
-      </w:r>
-    </w:p>
-    <w:p>
-      <w:pPr>
-        <w:rPr>
-          <w:rFonts w:ascii="Franklin Gothic Book" w:eastAsia="Times New Roman" w:hAnsi="Franklin Gothic Book" w:cs="Times New Roman"/>
-          <w:color w:val="2F5496"/>
-          <w:szCs w:val="32"/>
-        </w:rPr>
-      </w:pPr>
       <w:r>
         <w:rPr>
           <w:rFonts w:ascii="Franklin Gothic Book" w:eastAsia="Times New Roman" w:hAnsi="Franklin Gothic Book" w:cs="Times New Roman"/>
@@ -6599,13 +4458,255 @@
       </w:r>
       <w:bookmarkEnd w:id="0"/>
     </w:p>
+    <w:p>
+      <w:pPr>
+        <w:tabs>
+          <w:tab w:val="left" w:pos="1980"/>
+          <w:tab w:val="left" w:pos="2880"/>
+          <w:tab w:val="left" w:pos="5760"/>
+        </w:tabs>
+        <w:rPr>
+          <w:rFonts w:ascii="Franklin Gothic Book" w:eastAsia="Calibri" w:hAnsi="Franklin Gothic Book" w:cs="Times New Roman"/>
+        </w:rPr>
+      </w:pPr>
+    </w:p>
+    <w:p>
+      <w:pPr>
+        <w:tabs>
+          <w:tab w:val="left" w:pos="1980"/>
+          <w:tab w:val="left" w:pos="2880"/>
+          <w:tab w:val="left" w:pos="5760"/>
+        </w:tabs>
+        <w:rPr>
+          <w:rFonts w:ascii="Franklin Gothic Book" w:eastAsia="Calibri" w:hAnsi="Franklin Gothic Book" w:cs="Times New Roman"/>
+        </w:rPr>
+      </w:pPr>
+    </w:p>
+    <w:p>
+      <w:pPr>
+        <w:rPr>
+          <w:rFonts w:ascii="Franklin Gothic Book" w:eastAsia="Times New Roman" w:hAnsi="Franklin Gothic Book" w:cs="Times New Roman"/>
+          <w:color w:val="2F5496"/>
+          <w:szCs w:val="32"/>
+        </w:rPr>
+      </w:pPr>
+    </w:p>
+    <w:p>
+      <w:pPr>
+        <w:tabs>
+          <w:tab w:val="left" w:pos="1980"/>
+          <w:tab w:val="left" w:pos="2880"/>
+          <w:tab w:val="left" w:pos="5760"/>
+        </w:tabs>
+        <w:spacing w:after="0" w:line="240" w:lineRule="auto"/>
+        <w:contextualSpacing/>
+        <w:rPr>
+          <w:rFonts w:ascii="Franklin Gothic Book" w:eastAsia="Times New Roman" w:hAnsi="Franklin Gothic Book" w:cs="Times New Roman"/>
+          <w:spacing w:val="-10"/>
+          <w:kern w:val="28"/>
+          <w:sz w:val="56"/>
+          <w:szCs w:val="56"/>
+        </w:rPr>
+      </w:pPr>
+      <w:r>
+        <w:rPr>
+          <w:rFonts w:ascii="Franklin Gothic Book" w:eastAsia="Times New Roman" w:hAnsi="Franklin Gothic Book" w:cs="Times New Roman"/>
+          <w:spacing w:val="-10"/>
+          <w:kern w:val="28"/>
+          <w:sz w:val="56"/>
+          <w:szCs w:val="56"/>
+        </w:rPr>
+        <w:t>Links</w:t>
+      </w:r>
+    </w:p>
+    <w:p>
+      <w:pPr>
+        <w:tabs>
+          <w:tab w:val="left" w:pos="1980"/>
+          <w:tab w:val="left" w:pos="2880"/>
+          <w:tab w:val="left" w:pos="5760"/>
+        </w:tabs>
+        <w:rPr>
+          <w:rFonts w:ascii="Franklin Gothic Book" w:eastAsia="Calibri" w:hAnsi="Franklin Gothic Book" w:cs="Times New Roman"/>
+        </w:rPr>
+      </w:pPr>
+    </w:p>
+    <w:p>
+      <w:pPr>
+        <w:tabs>
+          <w:tab w:val="left" w:pos="1980"/>
+          <w:tab w:val="left" w:pos="2880"/>
+          <w:tab w:val="left" w:pos="5760"/>
+        </w:tabs>
+        <w:rPr>
+          <w:rFonts w:ascii="Franklin Gothic Book" w:eastAsia="Calibri" w:hAnsi="Franklin Gothic Book" w:cs="Times New Roman"/>
+          <w:b/>
+          <w:bCs/>
+        </w:rPr>
+      </w:pPr>
+      <w:r>
+        <w:rPr>
+          <w:rFonts w:ascii="Franklin Gothic Book" w:eastAsia="Calibri" w:hAnsi="Franklin Gothic Book" w:cs="Times New Roman"/>
+          <w:b/>
+          <w:bCs/>
+        </w:rPr>
+        <w:t>LinkedIn</w:t>
+      </w:r>
+      <w:r>
+        <w:rPr>
+          <w:rFonts w:ascii="Franklin Gothic Book" w:eastAsia="Calibri" w:hAnsi="Franklin Gothic Book" w:cs="Times New Roman"/>
+          <w:b/>
+          <w:bCs/>
+        </w:rPr>
+        <w:tab/>
+      </w:r>
+      <w:hyperlink r:id="rId20" w:history="1">
+        <w:r>
+          <w:rPr>
+            <w:rStyle w:val="Hyperlink"/>
+            <w:rFonts w:ascii="Franklin Gothic Book" w:eastAsia="Calibri" w:hAnsi="Franklin Gothic Book" w:cs="Times New Roman"/>
+            <w:b/>
+            <w:bCs/>
+          </w:rPr>
+          <w:t>https://www.linkedin.com/in/alexpigida</w:t>
+        </w:r>
+      </w:hyperlink>
+      <w:r>
+        <w:rPr>
+          <w:rFonts w:ascii="Franklin Gothic Book" w:eastAsia="Calibri" w:hAnsi="Franklin Gothic Book" w:cs="Times New Roman"/>
+          <w:b/>
+          <w:bCs/>
+        </w:rPr>
+        <w:t xml:space="preserve"> </w:t>
+      </w:r>
+    </w:p>
+    <w:p>
+      <w:pPr>
+        <w:tabs>
+          <w:tab w:val="left" w:pos="1980"/>
+          <w:tab w:val="left" w:pos="2880"/>
+          <w:tab w:val="left" w:pos="5760"/>
+        </w:tabs>
+        <w:rPr>
+          <w:rFonts w:ascii="Franklin Gothic Book" w:eastAsia="Calibri" w:hAnsi="Franklin Gothic Book" w:cs="Times New Roman"/>
+          <w:b/>
+          <w:bCs/>
+        </w:rPr>
+      </w:pPr>
+      <w:r>
+        <w:rPr>
+          <w:rFonts w:ascii="Franklin Gothic Book" w:eastAsia="Calibri" w:hAnsi="Franklin Gothic Book" w:cs="Times New Roman"/>
+          <w:b/>
+          <w:bCs/>
+        </w:rPr>
+        <w:t>GitHub</w:t>
+      </w:r>
+      <w:r>
+        <w:rPr>
+          <w:rFonts w:ascii="Franklin Gothic Book" w:eastAsia="Calibri" w:hAnsi="Franklin Gothic Book" w:cs="Times New Roman"/>
+          <w:b/>
+          <w:bCs/>
+        </w:rPr>
+        <w:tab/>
+      </w:r>
+      <w:hyperlink r:id="rId21" w:history="1">
+        <w:r>
+          <w:rPr>
+            <w:rStyle w:val="Hyperlink"/>
+            <w:rFonts w:ascii="Franklin Gothic Book" w:eastAsia="Calibri" w:hAnsi="Franklin Gothic Book" w:cs="Times New Roman"/>
+            <w:b/>
+            <w:bCs/>
+          </w:rPr>
+          <w:t>https://github.com/alexpisquared</w:t>
+        </w:r>
+      </w:hyperlink>
+      <w:r>
+        <w:rPr>
+          <w:rFonts w:ascii="Franklin Gothic Book" w:eastAsia="Calibri" w:hAnsi="Franklin Gothic Book" w:cs="Times New Roman"/>
+          <w:b/>
+          <w:bCs/>
+        </w:rPr>
+        <w:t xml:space="preserve"> </w:t>
+      </w:r>
+    </w:p>
+    <w:p>
+      <w:pPr>
+        <w:tabs>
+          <w:tab w:val="left" w:pos="1980"/>
+          <w:tab w:val="left" w:pos="2880"/>
+          <w:tab w:val="left" w:pos="5760"/>
+        </w:tabs>
+        <w:rPr>
+          <w:rFonts w:ascii="Franklin Gothic Book" w:eastAsia="Calibri" w:hAnsi="Franklin Gothic Book" w:cs="Times New Roman"/>
+          <w:b/>
+          <w:bCs/>
+        </w:rPr>
+      </w:pPr>
+      <w:r>
+        <w:rPr>
+          <w:rFonts w:ascii="Franklin Gothic Book" w:eastAsia="Calibri" w:hAnsi="Franklin Gothic Book" w:cs="Times New Roman"/>
+          <w:b/>
+          <w:bCs/>
+        </w:rPr>
+        <w:t>Portfolio</w:t>
+      </w:r>
+      <w:r>
+        <w:rPr>
+          <w:rFonts w:ascii="Franklin Gothic Book" w:eastAsia="Calibri" w:hAnsi="Franklin Gothic Book" w:cs="Times New Roman"/>
+          <w:b/>
+          <w:bCs/>
+        </w:rPr>
+        <w:tab/>
+      </w:r>
+      <w:hyperlink w:history="1">
+        <w:r>
+          <w:rPr>
+            <w:rStyle w:val="Hyperlink"/>
+            <w:rFonts w:ascii="Franklin Gothic Book" w:eastAsia="Calibri" w:hAnsi="Franklin Gothic Book" w:cs="Times New Roman"/>
+            <w:b/>
+            <w:bCs/>
+          </w:rPr>
+          <w:t>https://alexPi.ca</w:t>
+        </w:r>
+        <w:r>
+          <w:rPr>
+            <w:rStyle w:val="Hyperlink"/>
+          </w:rPr>
+          <w:t xml:space="preserve"> </w:t>
+        </w:r>
+        <w:r>
+          <w:rPr>
+            <w:rStyle w:val="Hyperlink"/>
+            <w:rFonts w:ascii="Franklin Gothic Book" w:eastAsia="Calibri" w:hAnsi="Franklin Gothic Book" w:cs="Times New Roman"/>
+            <w:b/>
+            <w:bCs/>
+          </w:rPr>
+          <w:t>/#/designs</w:t>
+        </w:r>
+      </w:hyperlink>
+      <w:r>
+        <w:rPr>
+          <w:rFonts w:ascii="Franklin Gothic Book" w:eastAsia="Calibri" w:hAnsi="Franklin Gothic Book" w:cs="Times New Roman"/>
+          <w:b/>
+          <w:bCs/>
+        </w:rPr>
+        <w:t xml:space="preserve"> </w:t>
+      </w:r>
+    </w:p>
+    <w:p>
+      <w:pPr>
+        <w:tabs>
+          <w:tab w:val="left" w:pos="1980"/>
+          <w:tab w:val="left" w:pos="2880"/>
+          <w:tab w:val="left" w:pos="5760"/>
+        </w:tabs>
+        <w:rPr>
+          <w:rFonts w:ascii="Franklin Gothic Book" w:eastAsia="Calibri" w:hAnsi="Franklin Gothic Book" w:cs="Times New Roman"/>
+        </w:rPr>
+      </w:pPr>
+    </w:p>
     <w:sectPr>
-      <w:headerReference w:type="even" r:id="rId51"/>
-      <w:headerReference w:type="default" r:id="rId52"/>
-      <w:footerReference w:type="even" r:id="rId53"/>
-      <w:footerReference w:type="default" r:id="rId54"/>
-      <w:headerReference w:type="first" r:id="rId55"/>
-      <w:footerReference w:type="first" r:id="rId56"/>
+      <w:headerReference w:type="default" r:id="rId22"/>
       <w:pgSz w:w="12240" w:h="15840"/>
       <w:pgMar w:top="1440" w:right="1170" w:bottom="630" w:left="1350" w:header="720" w:footer="720" w:gutter="0"/>
       <w:cols w:space="720"/>
@@ -6640,36 +4741,6 @@
 </w:endnotes>
 </file>
 
-<file path=word/footer1.xml><?xml version="1.0" encoding="utf-8"?>
-<w:ftr xmlns:wpc="http://schemas.microsoft.com/office/word/2010/wordprocessingCanvas" xmlns:cx="http://schemas.microsoft.com/office/drawing/2014/chartex" xmlns:cx1="http://schemas.microsoft.com/office/drawing/2015/9/8/chartex" xmlns:cx2="http://schemas.microsoft.com/office/drawing/2015/10/21/chartex" xmlns:cx3="http://schemas.microsoft.com/office/drawing/2016/5/9/chartex" xmlns:cx4="http://schemas.microsoft.com/office/drawing/2016/5/10/chartex" xmlns:cx5="http://schemas.microsoft.com/office/drawing/2016/5/11/chartex" xmlns:cx6="http://schemas.microsoft.com/office/drawing/2016/5/12/chartex" xmlns:cx7="http://schemas.microsoft.com/office/drawing/2016/5/13/chartex" xmlns:cx8="http://schemas.microsoft.com/office/drawing/2016/5/14/chartex" xmlns:mc="http://schemas.openxmlformats.org/markup-compatibility/2006" xmlns:aink="http://schemas.microsoft.com/office/drawing/2016/ink" xmlns:am3d="http://schemas.microsoft.com/office/drawing/2017/model3d" xmlns:o="urn:schemas-microsoft-com:office:office" xmlns:oel="http://schemas.microsoft.com/office/2019/extlst" xmlns:r="http://schemas.openxmlformats.org/officeDocument/2006/relationships" xmlns:m="http://schemas.openxmlformats.org/officeDocument/2006/math" xmlns:v="urn:schemas-microsoft-com:vml" xmlns:wp14="http://schemas.microsoft.com/office/word/2010/wordprocessingDrawing" xmlns:wp="http://schemas.openxmlformats.org/drawingml/2006/wordprocessingDrawing" xmlns:w10="urn:schemas-microsoft-com:office:word" xmlns:w="http://schemas.openxmlformats.org/wordprocessingml/2006/main" xmlns:w14="http://schemas.microsoft.com/office/word/2010/wordml" xmlns:w15="http://schemas.microsoft.com/office/word/2012/wordml" xmlns:w16cex="http://schemas.microsoft.com/office/word/2018/wordml/cex" xmlns:w16cid="http://schemas.microsoft.com/office/word/2016/wordml/cid" xmlns:w16="http://schemas.microsoft.com/office/word/2018/wordml" xmlns:w16du="http://schemas.microsoft.com/office/word/2023/wordml/word16du" xmlns:w16sdtdh="http://schemas.microsoft.com/office/word/2020/wordml/sdtdatahash" xmlns:w16se="http://schemas.microsoft.com/office/word/2015/wordml/symex" xmlns:wpg="http://schemas.microsoft.com/office/word/2010/wordprocessingGroup" xmlns:wpi="http://schemas.microsoft.com/office/word/2010/wordprocessingInk" xmlns:wne="http://schemas.microsoft.com/office/word/2006/wordml" xmlns:wps="http://schemas.microsoft.com/office/word/2010/wordprocessingShape" mc:Ignorable="w14 w15 w16se w16cid w16 w16cex w16sdtdh w16du wp14">
-  <w:p>
-    <w:pPr>
-      <w:pStyle w:val="Footer"/>
-    </w:pPr>
-  </w:p>
-</w:ftr>
-</file>
-
-<file path=word/footer2.xml><?xml version="1.0" encoding="utf-8"?>
-<w:ftr xmlns:wpc="http://schemas.microsoft.com/office/word/2010/wordprocessingCanvas" xmlns:cx="http://schemas.microsoft.com/office/drawing/2014/chartex" xmlns:cx1="http://schemas.microsoft.com/office/drawing/2015/9/8/chartex" xmlns:cx2="http://schemas.microsoft.com/office/drawing/2015/10/21/chartex" xmlns:cx3="http://schemas.microsoft.com/office/drawing/2016/5/9/chartex" xmlns:cx4="http://schemas.microsoft.com/office/drawing/2016/5/10/chartex" xmlns:cx5="http://schemas.microsoft.com/office/drawing/2016/5/11/chartex" xmlns:cx6="http://schemas.microsoft.com/office/drawing/2016/5/12/chartex" xmlns:cx7="http://schemas.microsoft.com/office/drawing/2016/5/13/chartex" xmlns:cx8="http://schemas.microsoft.com/office/drawing/2016/5/14/chartex" xmlns:mc="http://schemas.openxmlformats.org/markup-compatibility/2006" xmlns:aink="http://schemas.microsoft.com/office/drawing/2016/ink" xmlns:am3d="http://schemas.microsoft.com/office/drawing/2017/model3d" xmlns:o="urn:schemas-microsoft-com:office:office" xmlns:oel="http://schemas.microsoft.com/office/2019/extlst" xmlns:r="http://schemas.openxmlformats.org/officeDocument/2006/relationships" xmlns:m="http://schemas.openxmlformats.org/officeDocument/2006/math" xmlns:v="urn:schemas-microsoft-com:vml" xmlns:wp14="http://schemas.microsoft.com/office/word/2010/wordprocessingDrawing" xmlns:wp="http://schemas.openxmlformats.org/drawingml/2006/wordprocessingDrawing" xmlns:w10="urn:schemas-microsoft-com:office:word" xmlns:w="http://schemas.openxmlformats.org/wordprocessingml/2006/main" xmlns:w14="http://schemas.microsoft.com/office/word/2010/wordml" xmlns:w15="http://schemas.microsoft.com/office/word/2012/wordml" xmlns:w16cex="http://schemas.microsoft.com/office/word/2018/wordml/cex" xmlns:w16cid="http://schemas.microsoft.com/office/word/2016/wordml/cid" xmlns:w16="http://schemas.microsoft.com/office/word/2018/wordml" xmlns:w16du="http://schemas.microsoft.com/office/word/2023/wordml/word16du" xmlns:w16sdtdh="http://schemas.microsoft.com/office/word/2020/wordml/sdtdatahash" xmlns:w16se="http://schemas.microsoft.com/office/word/2015/wordml/symex" xmlns:wpg="http://schemas.microsoft.com/office/word/2010/wordprocessingGroup" xmlns:wpi="http://schemas.microsoft.com/office/word/2010/wordprocessingInk" xmlns:wne="http://schemas.microsoft.com/office/word/2006/wordml" xmlns:wps="http://schemas.microsoft.com/office/word/2010/wordprocessingShape" mc:Ignorable="w14 w15 w16se w16cid w16 w16cex w16sdtdh w16du wp14">
-  <w:p>
-    <w:pPr>
-      <w:pStyle w:val="Footer"/>
-    </w:pPr>
-  </w:p>
-</w:ftr>
-</file>
-
-<file path=word/footer3.xml><?xml version="1.0" encoding="utf-8"?>
-<w:ftr xmlns:wpc="http://schemas.microsoft.com/office/word/2010/wordprocessingCanvas" xmlns:cx="http://schemas.microsoft.com/office/drawing/2014/chartex" xmlns:cx1="http://schemas.microsoft.com/office/drawing/2015/9/8/chartex" xmlns:cx2="http://schemas.microsoft.com/office/drawing/2015/10/21/chartex" xmlns:cx3="http://schemas.microsoft.com/office/drawing/2016/5/9/chartex" xmlns:cx4="http://schemas.microsoft.com/office/drawing/2016/5/10/chartex" xmlns:cx5="http://schemas.microsoft.com/office/drawing/2016/5/11/chartex" xmlns:cx6="http://schemas.microsoft.com/office/drawing/2016/5/12/chartex" xmlns:cx7="http://schemas.microsoft.com/office/drawing/2016/5/13/chartex" xmlns:cx8="http://schemas.microsoft.com/office/drawing/2016/5/14/chartex" xmlns:mc="http://schemas.openxmlformats.org/markup-compatibility/2006" xmlns:aink="http://schemas.microsoft.com/office/drawing/2016/ink" xmlns:am3d="http://schemas.microsoft.com/office/drawing/2017/model3d" xmlns:o="urn:schemas-microsoft-com:office:office" xmlns:oel="http://schemas.microsoft.com/office/2019/extlst" xmlns:r="http://schemas.openxmlformats.org/officeDocument/2006/relationships" xmlns:m="http://schemas.openxmlformats.org/officeDocument/2006/math" xmlns:v="urn:schemas-microsoft-com:vml" xmlns:wp14="http://schemas.microsoft.com/office/word/2010/wordprocessingDrawing" xmlns:wp="http://schemas.openxmlformats.org/drawingml/2006/wordprocessingDrawing" xmlns:w10="urn:schemas-microsoft-com:office:word" xmlns:w="http://schemas.openxmlformats.org/wordprocessingml/2006/main" xmlns:w14="http://schemas.microsoft.com/office/word/2010/wordml" xmlns:w15="http://schemas.microsoft.com/office/word/2012/wordml" xmlns:w16cex="http://schemas.microsoft.com/office/word/2018/wordml/cex" xmlns:w16cid="http://schemas.microsoft.com/office/word/2016/wordml/cid" xmlns:w16="http://schemas.microsoft.com/office/word/2018/wordml" xmlns:w16du="http://schemas.microsoft.com/office/word/2023/wordml/word16du" xmlns:w16sdtdh="http://schemas.microsoft.com/office/word/2020/wordml/sdtdatahash" xmlns:w16se="http://schemas.microsoft.com/office/word/2015/wordml/symex" xmlns:wpg="http://schemas.microsoft.com/office/word/2010/wordprocessingGroup" xmlns:wpi="http://schemas.microsoft.com/office/word/2010/wordprocessingInk" xmlns:wne="http://schemas.microsoft.com/office/word/2006/wordml" xmlns:wps="http://schemas.microsoft.com/office/word/2010/wordprocessingShape" mc:Ignorable="w14 w15 w16se w16cid w16 w16cex w16sdtdh w16du wp14">
-  <w:p>
-    <w:pPr>
-      <w:pStyle w:val="Footer"/>
-    </w:pPr>
-  </w:p>
-</w:ftr>
-</file>
-
 <file path=word/footnotes.xml><?xml version="1.0" encoding="utf-8"?>
 <w:footnotes xmlns:wpc="http://schemas.microsoft.com/office/word/2010/wordprocessingCanvas" xmlns:cx="http://schemas.microsoft.com/office/drawing/2014/chartex" xmlns:cx1="http://schemas.microsoft.com/office/drawing/2015/9/8/chartex" xmlns:cx2="http://schemas.microsoft.com/office/drawing/2015/10/21/chartex" xmlns:cx3="http://schemas.microsoft.com/office/drawing/2016/5/9/chartex" xmlns:cx4="http://schemas.microsoft.com/office/drawing/2016/5/10/chartex" xmlns:cx5="http://schemas.microsoft.com/office/drawing/2016/5/11/chartex" xmlns:cx6="http://schemas.microsoft.com/office/drawing/2016/5/12/chartex" xmlns:cx7="http://schemas.microsoft.com/office/drawing/2016/5/13/chartex" xmlns:cx8="http://schemas.microsoft.com/office/drawing/2016/5/14/chartex" xmlns:mc="http://schemas.openxmlformats.org/markup-compatibility/2006" xmlns:aink="http://schemas.microsoft.com/office/drawing/2016/ink" xmlns:am3d="http://schemas.microsoft.com/office/drawing/2017/model3d" xmlns:o="urn:schemas-microsoft-com:office:office" xmlns:oel="http://schemas.microsoft.com/office/2019/extlst" xmlns:r="http://schemas.openxmlformats.org/officeDocument/2006/relationships" xmlns:m="http://schemas.openxmlformats.org/officeDocument/2006/math" xmlns:v="urn:schemas-microsoft-com:vml" xmlns:wp14="http://schemas.microsoft.com/office/word/2010/wordprocessingDrawing" xmlns:wp="http://schemas.openxmlformats.org/drawingml/2006/wordprocessingDrawing" xmlns:w10="urn:schemas-microsoft-com:office:word" xmlns:w="http://schemas.openxmlformats.org/wordprocessingml/2006/main" xmlns:w14="http://schemas.microsoft.com/office/word/2010/wordml" xmlns:w15="http://schemas.microsoft.com/office/word/2012/wordml" xmlns:w16cex="http://schemas.microsoft.com/office/word/2018/wordml/cex" xmlns:w16cid="http://schemas.microsoft.com/office/word/2016/wordml/cid" xmlns:w16="http://schemas.microsoft.com/office/word/2018/wordml" xmlns:w16du="http://schemas.microsoft.com/office/word/2023/wordml/word16du" xmlns:w16sdtdh="http://schemas.microsoft.com/office/word/2020/wordml/sdtdatahash" xmlns:w16se="http://schemas.microsoft.com/office/word/2015/wordml/symex" xmlns:wpg="http://schemas.microsoft.com/office/word/2010/wordprocessingGroup" xmlns:wpi="http://schemas.microsoft.com/office/word/2010/wordprocessingInk" xmlns:wne="http://schemas.microsoft.com/office/word/2006/wordml" xmlns:wps="http://schemas.microsoft.com/office/word/2010/wordprocessingShape" mc:Ignorable="w14 w15 w16se w16cid w16 w16cex w16sdtdh w16du wp14">
   <w:footnote w:type="separator" w:id="-1">
@@ -6696,16 +4767,6 @@
 </file>
 
 <file path=word/header1.xml><?xml version="1.0" encoding="utf-8"?>
-<w:hdr xmlns:wpc="http://schemas.microsoft.com/office/word/2010/wordprocessingCanvas" xmlns:cx="http://schemas.microsoft.com/office/drawing/2014/chartex" xmlns:cx1="http://schemas.microsoft.com/office/drawing/2015/9/8/chartex" xmlns:cx2="http://schemas.microsoft.com/office/drawing/2015/10/21/chartex" xmlns:cx3="http://schemas.microsoft.com/office/drawing/2016/5/9/chartex" xmlns:cx4="http://schemas.microsoft.com/office/drawing/2016/5/10/chartex" xmlns:cx5="http://schemas.microsoft.com/office/drawing/2016/5/11/chartex" xmlns:cx6="http://schemas.microsoft.com/office/drawing/2016/5/12/chartex" xmlns:cx7="http://schemas.microsoft.com/office/drawing/2016/5/13/chartex" xmlns:cx8="http://schemas.microsoft.com/office/drawing/2016/5/14/chartex" xmlns:mc="http://schemas.openxmlformats.org/markup-compatibility/2006" xmlns:aink="http://schemas.microsoft.com/office/drawing/2016/ink" xmlns:am3d="http://schemas.microsoft.com/office/drawing/2017/model3d" xmlns:o="urn:schemas-microsoft-com:office:office" xmlns:oel="http://schemas.microsoft.com/office/2019/extlst" xmlns:r="http://schemas.openxmlformats.org/officeDocument/2006/relationships" xmlns:m="http://schemas.openxmlformats.org/officeDocument/2006/math" xmlns:v="urn:schemas-microsoft-com:vml" xmlns:wp14="http://schemas.microsoft.com/office/word/2010/wordprocessingDrawing" xmlns:wp="http://schemas.openxmlformats.org/drawingml/2006/wordprocessingDrawing" xmlns:w10="urn:schemas-microsoft-com:office:word" xmlns:w="http://schemas.openxmlformats.org/wordprocessingml/2006/main" xmlns:w14="http://schemas.microsoft.com/office/word/2010/wordml" xmlns:w15="http://schemas.microsoft.com/office/word/2012/wordml" xmlns:w16cex="http://schemas.microsoft.com/office/word/2018/wordml/cex" xmlns:w16cid="http://schemas.microsoft.com/office/word/2016/wordml/cid" xmlns:w16="http://schemas.microsoft.com/office/word/2018/wordml" xmlns:w16du="http://schemas.microsoft.com/office/word/2023/wordml/word16du" xmlns:w16sdtdh="http://schemas.microsoft.com/office/word/2020/wordml/sdtdatahash" xmlns:w16se="http://schemas.microsoft.com/office/word/2015/wordml/symex" xmlns:wpg="http://schemas.microsoft.com/office/word/2010/wordprocessingGroup" xmlns:wpi="http://schemas.microsoft.com/office/word/2010/wordprocessingInk" xmlns:wne="http://schemas.microsoft.com/office/word/2006/wordml" xmlns:wps="http://schemas.microsoft.com/office/word/2010/wordprocessingShape" mc:Ignorable="w14 w15 w16se w16cid w16 w16cex w16sdtdh w16du wp14">
-  <w:p>
-    <w:pPr>
-      <w:pStyle w:val="Header"/>
-    </w:pPr>
-  </w:p>
-</w:hdr>
-</file>
-
-<file path=word/header2.xml><?xml version="1.0" encoding="utf-8"?>
 <w:hdr xmlns:wpc="http://schemas.microsoft.com/office/word/2010/wordprocessingCanvas" xmlns:cx="http://schemas.microsoft.com/office/drawing/2014/chartex" xmlns:cx1="http://schemas.microsoft.com/office/drawing/2015/9/8/chartex" xmlns:cx2="http://schemas.microsoft.com/office/drawing/2015/10/21/chartex" xmlns:cx3="http://schemas.microsoft.com/office/drawing/2016/5/9/chartex" xmlns:cx4="http://schemas.microsoft.com/office/drawing/2016/5/10/chartex" xmlns:cx5="http://schemas.microsoft.com/office/drawing/2016/5/11/chartex" xmlns:cx6="http://schemas.microsoft.com/office/drawing/2016/5/12/chartex" xmlns:cx7="http://schemas.microsoft.com/office/drawing/2016/5/13/chartex" xmlns:cx8="http://schemas.microsoft.com/office/drawing/2016/5/14/chartex" xmlns:mc="http://schemas.openxmlformats.org/markup-compatibility/2006" xmlns:aink="http://schemas.microsoft.com/office/drawing/2016/ink" xmlns:am3d="http://schemas.microsoft.com/office/drawing/2017/model3d" xmlns:o="urn:schemas-microsoft-com:office:office" xmlns:oel="http://schemas.microsoft.com/office/2019/extlst" xmlns:r="http://schemas.openxmlformats.org/officeDocument/2006/relationships" xmlns:m="http://schemas.openxmlformats.org/officeDocument/2006/math" xmlns:v="urn:schemas-microsoft-com:vml" xmlns:wp14="http://schemas.microsoft.com/office/word/2010/wordprocessingDrawing" xmlns:wp="http://schemas.openxmlformats.org/drawingml/2006/wordprocessingDrawing" xmlns:w10="urn:schemas-microsoft-com:office:word" xmlns:w="http://schemas.openxmlformats.org/wordprocessingml/2006/main" xmlns:w14="http://schemas.microsoft.com/office/word/2010/wordml" xmlns:w15="http://schemas.microsoft.com/office/word/2012/wordml" xmlns:w16cex="http://schemas.microsoft.com/office/word/2018/wordml/cex" xmlns:w16cid="http://schemas.microsoft.com/office/word/2016/wordml/cid" xmlns:w16="http://schemas.microsoft.com/office/word/2018/wordml" xmlns:w16du="http://schemas.microsoft.com/office/word/2023/wordml/word16du" xmlns:w16sdtdh="http://schemas.microsoft.com/office/word/2020/wordml/sdtdatahash" xmlns:w16se="http://schemas.microsoft.com/office/word/2015/wordml/symex" xmlns:wpg="http://schemas.microsoft.com/office/word/2010/wordprocessingGroup" xmlns:wpi="http://schemas.microsoft.com/office/word/2010/wordprocessingInk" xmlns:wne="http://schemas.microsoft.com/office/word/2006/wordml" xmlns:wps="http://schemas.microsoft.com/office/word/2010/wordprocessingShape" mc:Ignorable="w14 w15 w16se w16cid w16 w16cex w16sdtdh w16du wp14">
   <w:tbl>
     <w:tblPr>
@@ -6810,7 +4871,21 @@
           <w:pPr>
             <w:pStyle w:val="ContactInfo"/>
           </w:pPr>
+          <w:r>
+            <w:t xml:space="preserve"> </w:t>
+          </w:r>
           <w:hyperlink r:id="rId2" w:history="1">
+            <w:r>
+              <w:rPr>
+                <w:rStyle w:val="Hyperlink"/>
+              </w:rPr>
+              <w:t>GitHub</w:t>
+            </w:r>
+          </w:hyperlink>
+          <w:r>
+            <w:t xml:space="preserve">, </w:t>
+          </w:r>
+          <w:hyperlink r:id="rId3" w:history="1">
             <w:r>
               <w:rPr>
                 <w:rStyle w:val="Hyperlink"/>
@@ -6827,6 +4902,7 @@
           <w:r>
             <w:t xml:space="preserve">• </w:t>
           </w:r>
+          <w:proofErr w:type="gramStart"/>
           <w:r>
             <w:t>Toronto</w:t>
           </w:r>
@@ -6842,6 +4918,7 @@
           <w:r>
             <w:t>ntario</w:t>
           </w:r>
+          <w:proofErr w:type="gramEnd"/>
         </w:p>
       </w:tc>
     </w:tr>
@@ -6852,16 +4929,6 @@
       <w:rPr>
         <w:rFonts w:ascii="Franklin Gothic Book" w:hAnsi="Franklin Gothic Book"/>
       </w:rPr>
-    </w:pPr>
-  </w:p>
-</w:hdr>
-</file>
-
-<file path=word/header3.xml><?xml version="1.0" encoding="utf-8"?>
-<w:hdr xmlns:wpc="http://schemas.microsoft.com/office/word/2010/wordprocessingCanvas" xmlns:cx="http://schemas.microsoft.com/office/drawing/2014/chartex" xmlns:cx1="http://schemas.microsoft.com/office/drawing/2015/9/8/chartex" xmlns:cx2="http://schemas.microsoft.com/office/drawing/2015/10/21/chartex" xmlns:cx3="http://schemas.microsoft.com/office/drawing/2016/5/9/chartex" xmlns:cx4="http://schemas.microsoft.com/office/drawing/2016/5/10/chartex" xmlns:cx5="http://schemas.microsoft.com/office/drawing/2016/5/11/chartex" xmlns:cx6="http://schemas.microsoft.com/office/drawing/2016/5/12/chartex" xmlns:cx7="http://schemas.microsoft.com/office/drawing/2016/5/13/chartex" xmlns:cx8="http://schemas.microsoft.com/office/drawing/2016/5/14/chartex" xmlns:mc="http://schemas.openxmlformats.org/markup-compatibility/2006" xmlns:aink="http://schemas.microsoft.com/office/drawing/2016/ink" xmlns:am3d="http://schemas.microsoft.com/office/drawing/2017/model3d" xmlns:o="urn:schemas-microsoft-com:office:office" xmlns:oel="http://schemas.microsoft.com/office/2019/extlst" xmlns:r="http://schemas.openxmlformats.org/officeDocument/2006/relationships" xmlns:m="http://schemas.openxmlformats.org/officeDocument/2006/math" xmlns:v="urn:schemas-microsoft-com:vml" xmlns:wp14="http://schemas.microsoft.com/office/word/2010/wordprocessingDrawing" xmlns:wp="http://schemas.openxmlformats.org/drawingml/2006/wordprocessingDrawing" xmlns:w10="urn:schemas-microsoft-com:office:word" xmlns:w="http://schemas.openxmlformats.org/wordprocessingml/2006/main" xmlns:w14="http://schemas.microsoft.com/office/word/2010/wordml" xmlns:w15="http://schemas.microsoft.com/office/word/2012/wordml" xmlns:w16cex="http://schemas.microsoft.com/office/word/2018/wordml/cex" xmlns:w16cid="http://schemas.microsoft.com/office/word/2016/wordml/cid" xmlns:w16="http://schemas.microsoft.com/office/word/2018/wordml" xmlns:w16du="http://schemas.microsoft.com/office/word/2023/wordml/word16du" xmlns:w16sdtdh="http://schemas.microsoft.com/office/word/2020/wordml/sdtdatahash" xmlns:w16se="http://schemas.microsoft.com/office/word/2015/wordml/symex" xmlns:wpg="http://schemas.microsoft.com/office/word/2010/wordprocessingGroup" xmlns:wpi="http://schemas.microsoft.com/office/word/2010/wordprocessingInk" xmlns:wne="http://schemas.microsoft.com/office/word/2006/wordml" xmlns:wps="http://schemas.microsoft.com/office/word/2010/wordprocessingShape" mc:Ignorable="w14 w15 w16se w16cid w16 w16cex w16sdtdh w16du wp14">
-  <w:p>
-    <w:pPr>
-      <w:pStyle w:val="Header"/>
     </w:pPr>
   </w:p>
 </w:hdr>
@@ -6873,7 +4940,7 @@
     <mc:AlternateContent>
       <mc:Choice Requires="v">
         <w:pict>
-          <v:shapetype w14:anchorId="2DC3A35B" id="_x0000_t75" coordsize="21600,21600" o:spt="75" o:preferrelative="t" path="m@4@5l@4@11@9@11@9@5xe" filled="f" stroked="f">
+          <v:shapetype w14:anchorId="0C2B4DB1" id="_x0000_t75" coordsize="21600,21600" o:spt="75" o:preferrelative="t" path="m@4@5l@4@11@9@11@9@5xe" filled="f" stroked="f">
             <v:stroke joinstyle="miter"/>
             <v:formulas>
               <v:f eqn="if lineDrawn pixelLineWidth 0"/>
@@ -6892,17 +4959,17 @@
             <v:path o:extrusionok="f" gradientshapeok="t" o:connecttype="rect"/>
             <o:lock v:ext="edit" aspectratio="t"/>
           </v:shapetype>
-          <v:shape id="Picture 149059166" o:spid="_x0000_i1025" type="#_x0000_t75" style="width:46.5pt;height:18.75pt;visibility:visible;mso-wrap-style:square">
+          <v:shape id="Picture 430757004" o:spid="_x0000_i1025" type="#_x0000_t75" style="width:46.5pt;height:18.75pt;visibility:visible;mso-wrap-style:square">
             <v:imagedata r:id="rId1" o:title=""/>
           </v:shape>
         </w:pict>
       </mc:Choice>
       <mc:Fallback>
         <w:drawing>
-          <wp:inline distT="0" distB="0" distL="0" distR="0" wp14:anchorId="6EEBD74F" wp14:editId="68AFE96F">
+          <wp:inline distT="0" distB="0" distL="0" distR="0" wp14:anchorId="281484E2" wp14:editId="363A9277">
             <wp:extent cx="590550" cy="238125"/>
             <wp:effectExtent l="0" t="0" r="0" b="0"/>
-            <wp:docPr id="149059166" name="Picture 149059166"/>
+            <wp:docPr id="430757004" name="Picture 430757004"/>
             <wp:cNvGraphicFramePr>
               <a:graphicFrameLocks xmlns:a="http://schemas.openxmlformats.org/drawingml/2006/main" noChangeAspect="1"/>
             </wp:cNvGraphicFramePr>

</xml_diff>